<commit_message>
Just adding links, facts, cleaning up
</commit_message>
<xml_diff>
--- a/blog-doc/Blog.docx
+++ b/blog-doc/Blog.docx
@@ -2046,9 +2046,60 @@
         <w:rPr>
           <w:lang w:val="en-US"/>
         </w:rPr>
-        <w:t xml:space="preserve">Andrew Madson and Tomer Shiran (Founder and Chief Product Officer of </w:t>
+        <w:fldChar w:fldCharType="begin"/>
+      </w:r>
+      <w:r>
+        <w:rPr>
+          <w:lang w:val="en-US"/>
+        </w:rPr>
+        <w:instrText>HYPERLINK "https://www.linkedin.com/in/andrew-madson/"</w:instrText>
+      </w:r>
+      <w:r>
+        <w:rPr>
+          <w:lang w:val="en-US"/>
+        </w:rPr>
+      </w:r>
+      <w:r>
+        <w:rPr>
+          <w:lang w:val="en-US"/>
+        </w:rPr>
+        <w:fldChar w:fldCharType="separate"/>
+      </w:r>
+      <w:r>
+        <w:rPr>
+          <w:rStyle w:val="Hyperlink"/>
+          <w:lang w:val="en-US"/>
+        </w:rPr>
+        <w:t>Andrew Madson</w:t>
+      </w:r>
+      <w:r>
+        <w:rPr>
+          <w:lang w:val="en-US"/>
+        </w:rPr>
+        <w:fldChar w:fldCharType="end"/>
+      </w:r>
+      <w:r>
+        <w:rPr>
+          <w:lang w:val="en-US"/>
+        </w:rPr>
+        <w:t xml:space="preserve"> and </w:t>
       </w:r>
       <w:hyperlink r:id="rId50" w:history="1">
+        <w:r>
+          <w:rPr>
+            <w:rStyle w:val="Hyperlink"/>
+            <w:lang w:val="en-US"/>
+          </w:rPr>
+          <w:t>Tomer Shiran</w:t>
+        </w:r>
+      </w:hyperlink>
+      <w:r>
+        <w:rPr>
+          <w:lang w:val="en-US"/>
+        </w:rPr>
+        <w:t xml:space="preserve"> (Founder and Chief Product Officer of </w:t>
+      </w:r>
+      <w:hyperlink r:id="rId51" w:history="1">
         <w:proofErr w:type="spellStart"/>
         <w:r>
           <w:rPr>
@@ -2092,7 +2143,7 @@
         </w:rPr>
         <w:t xml:space="preserve">As per previous, </w:t>
       </w:r>
-      <w:hyperlink r:id="rId51" w:history="1">
+      <w:hyperlink r:id="rId52" w:history="1">
         <w:r>
           <w:rPr>
             <w:rStyle w:val="Hyperlink"/>
@@ -2106,34 +2157,6 @@
           <w:lang w:val="en-US"/>
         </w:rPr>
         <w:t xml:space="preserve"> is primarily an </w:t>
-      </w:r>
-      <w:hyperlink r:id="rId52" w:history="1">
-        <w:r>
-          <w:rPr>
-            <w:rStyle w:val="Hyperlink"/>
-            <w:lang w:val="en-US"/>
-          </w:rPr>
-          <w:t>Apache Iceberg</w:t>
-        </w:r>
-      </w:hyperlink>
-      <w:r>
-        <w:rPr>
-          <w:lang w:val="en-US"/>
-        </w:rPr>
-        <w:t xml:space="preserve"> table format catalog, but does offer `</w:t>
-      </w:r>
-      <w:r>
-        <w:rPr>
-          <w:rFonts w:ascii="Courier New" w:hAnsi="Courier New" w:cs="Courier New"/>
-          <w:lang w:val="en-US"/>
-        </w:rPr>
-        <w:t>Generic Table</w:t>
-      </w:r>
-      <w:r>
-        <w:rPr>
-          <w:lang w:val="en-US"/>
-        </w:rPr>
-        <w:t xml:space="preserve">` functionality, enabling it to store metadata for tables other than </w:t>
       </w:r>
       <w:hyperlink r:id="rId53" w:history="1">
         <w:r>
@@ -2148,6 +2171,34 @@
         <w:rPr>
           <w:lang w:val="en-US"/>
         </w:rPr>
+        <w:t xml:space="preserve"> table format catalog, but does offer `</w:t>
+      </w:r>
+      <w:r>
+        <w:rPr>
+          <w:rFonts w:ascii="Courier New" w:hAnsi="Courier New" w:cs="Courier New"/>
+          <w:lang w:val="en-US"/>
+        </w:rPr>
+        <w:t>Generic Table</w:t>
+      </w:r>
+      <w:r>
+        <w:rPr>
+          <w:lang w:val="en-US"/>
+        </w:rPr>
+        <w:t xml:space="preserve">` functionality, enabling it to store metadata for tables other than </w:t>
+      </w:r>
+      <w:hyperlink r:id="rId54" w:history="1">
+        <w:r>
+          <w:rPr>
+            <w:rStyle w:val="Hyperlink"/>
+            <w:lang w:val="en-US"/>
+          </w:rPr>
+          <w:t>Apache Iceberg</w:t>
+        </w:r>
+      </w:hyperlink>
+      <w:r>
+        <w:rPr>
+          <w:lang w:val="en-US"/>
+        </w:rPr>
         <w:t xml:space="preserve"> </w:t>
       </w:r>
       <w:r>
@@ -2162,7 +2213,7 @@
         </w:rPr>
         <w:t xml:space="preserve">see: </w:t>
       </w:r>
-      <w:hyperlink r:id="rId54" w:anchor="what-is-a-generic-table" w:history="1">
+      <w:hyperlink r:id="rId55" w:anchor="what-is-a-generic-table" w:history="1">
         <w:r>
           <w:rPr>
             <w:rStyle w:val="Hyperlink"/>
@@ -2203,7 +2254,7 @@
         </w:rPr>
         <w:t xml:space="preserve">Also critical is catalog persistence. </w:t>
       </w:r>
-      <w:hyperlink r:id="rId55" w:history="1">
+      <w:hyperlink r:id="rId56" w:history="1">
         <w:r>
           <w:rPr>
             <w:rStyle w:val="Hyperlink"/>
@@ -2273,7 +2324,7 @@
         </w:rPr>
         <w:t xml:space="preserve">GIT REPO: </w:t>
       </w:r>
-      <w:hyperlink r:id="rId56" w:history="1">
+      <w:hyperlink r:id="rId57" w:history="1">
         <w:proofErr w:type="spellStart"/>
         <w:r>
           <w:rPr>
@@ -2316,7 +2367,7 @@
         </w:rPr>
         <w:t xml:space="preserve"> on the back of </w:t>
       </w:r>
-      <w:hyperlink r:id="rId57" w:history="1">
+      <w:hyperlink r:id="rId58" w:history="1">
         <w:r>
           <w:rPr>
             <w:rStyle w:val="Hyperlink"/>
@@ -2471,7 +2522,7 @@
                     <pic:cNvPicPr/>
                   </pic:nvPicPr>
                   <pic:blipFill>
-                    <a:blip r:embed="rId58" cstate="print">
+                    <a:blip r:embed="rId59" cstate="print">
                       <a:extLst>
                         <a:ext uri="{28A0092B-C50C-407E-A947-70E740481C1C}">
                           <a14:useLocalDpi xmlns:a14="http://schemas.microsoft.com/office/drawing/2010/main" val="0"/>
@@ -2542,7 +2593,7 @@
         </w:rPr>
         <w:t xml:space="preserve">Build the minimum environment to get our </w:t>
       </w:r>
-      <w:hyperlink r:id="rId59" w:history="1">
+      <w:hyperlink r:id="rId60" w:history="1">
         <w:r>
           <w:rPr>
             <w:rStyle w:val="Hyperlink"/>
@@ -2557,7 +2608,7 @@
         </w:rPr>
         <w:t xml:space="preserve"> catalog up, with the PostgreSQL backend datastore and </w:t>
       </w:r>
-      <w:hyperlink r:id="rId60" w:history="1">
+      <w:hyperlink r:id="rId61" w:history="1">
         <w:proofErr w:type="spellStart"/>
         <w:r>
           <w:rPr>
@@ -2604,7 +2655,7 @@
         </w:rPr>
         <w:t xml:space="preserve"> stack our </w:t>
       </w:r>
-      <w:hyperlink r:id="rId61" w:history="1">
+      <w:hyperlink r:id="rId62" w:history="1">
         <w:r>
           <w:rPr>
             <w:rStyle w:val="Hyperlink"/>
@@ -2637,7 +2688,7 @@
         </w:rPr>
         <w:t xml:space="preserve">Run our data generation utilizing </w:t>
       </w:r>
-      <w:hyperlink r:id="rId62" w:history="1">
+      <w:hyperlink r:id="rId63" w:history="1">
         <w:proofErr w:type="spellStart"/>
         <w:r>
           <w:rPr>
@@ -2717,1215 +2768,6 @@
           <w:lang w:val="en-US"/>
         </w:rPr>
         <w:t xml:space="preserve"> usage when referring to our </w:t>
-      </w:r>
-      <w:hyperlink r:id="rId63" w:history="1">
-        <w:proofErr w:type="spellStart"/>
-        <w:r>
-          <w:rPr>
-            <w:rStyle w:val="Hyperlink"/>
-            <w:lang w:val="en-US"/>
-          </w:rPr>
-          <w:t>MinIO</w:t>
-        </w:r>
-        <w:proofErr w:type="spellEnd"/>
-      </w:hyperlink>
-      <w:r>
-        <w:rPr>
-          <w:lang w:val="en-US"/>
-        </w:rPr>
-        <w:t xml:space="preserve"> Object store locations. This is defined in our: </w:t>
-      </w:r>
-    </w:p>
-    <w:p>
-      <w:pPr>
-        <w:rPr>
-          <w:lang w:val="en-US"/>
-        </w:rPr>
-      </w:pPr>
-    </w:p>
-    <w:p>
-      <w:pPr>
-        <w:pStyle w:val="ListParagraph"/>
-        <w:numPr>
-          <w:ilvl w:val="0"/>
-          <w:numId w:val="41"/>
-        </w:numPr>
-        <w:rPr>
-          <w:lang w:val="en-US"/>
-        </w:rPr>
-      </w:pPr>
-      <w:r>
-        <w:rPr>
-          <w:rFonts w:ascii="Courier New" w:hAnsi="Courier New" w:cs="Courier New"/>
-          <w:lang w:val="en-US"/>
-        </w:rPr>
-        <w:t>Docker-</w:t>
-      </w:r>
-      <w:proofErr w:type="spellStart"/>
-      <w:r>
-        <w:rPr>
-          <w:rFonts w:ascii="Courier New" w:hAnsi="Courier New" w:cs="Courier New"/>
-          <w:lang w:val="en-US"/>
-        </w:rPr>
-        <w:t>compose.yaml</w:t>
-      </w:r>
-      <w:proofErr w:type="spellEnd"/>
-      <w:r>
-        <w:rPr>
-          <w:lang w:val="en-US"/>
-        </w:rPr>
-        <w:t xml:space="preserve"> file for the </w:t>
-      </w:r>
-      <w:proofErr w:type="spellStart"/>
-      <w:r>
-        <w:rPr>
-          <w:b/>
-          <w:bCs/>
-          <w:lang w:val="en-US"/>
-        </w:rPr>
-        <w:t>Jobmanager</w:t>
-      </w:r>
-      <w:proofErr w:type="spellEnd"/>
-      <w:r>
-        <w:rPr>
-          <w:lang w:val="en-US"/>
-        </w:rPr>
-        <w:t xml:space="preserve"> and </w:t>
-      </w:r>
-      <w:proofErr w:type="spellStart"/>
-      <w:r>
-        <w:rPr>
-          <w:b/>
-          <w:bCs/>
-          <w:lang w:val="en-US"/>
-        </w:rPr>
-        <w:t>Taskmanager</w:t>
-      </w:r>
-      <w:proofErr w:type="spellEnd"/>
-      <w:r>
-        <w:rPr>
-          <w:lang w:val="en-US"/>
-        </w:rPr>
-        <w:t xml:space="preserve"> service configuration. </w:t>
-      </w:r>
-    </w:p>
-    <w:p>
-      <w:pPr>
-        <w:pStyle w:val="ListParagraph"/>
-        <w:numPr>
-          <w:ilvl w:val="0"/>
-          <w:numId w:val="40"/>
-        </w:numPr>
-        <w:rPr>
-          <w:lang w:val="en-US"/>
-        </w:rPr>
-      </w:pPr>
-      <w:r>
-        <w:rPr>
-          <w:rFonts w:ascii="Courier New" w:hAnsi="Courier New" w:cs="Courier New"/>
-          <w:lang w:val="en-US"/>
-        </w:rPr>
-        <w:t>Docker-</w:t>
-      </w:r>
-      <w:proofErr w:type="spellStart"/>
-      <w:r>
-        <w:rPr>
-          <w:rFonts w:ascii="Courier New" w:hAnsi="Courier New" w:cs="Courier New"/>
-          <w:lang w:val="en-US"/>
-        </w:rPr>
-        <w:t>compose.yaml</w:t>
-      </w:r>
-      <w:proofErr w:type="spellEnd"/>
-      <w:r>
-        <w:rPr>
-          <w:lang w:val="en-US"/>
-        </w:rPr>
-        <w:t xml:space="preserve"> file for the </w:t>
-      </w:r>
-      <w:proofErr w:type="spellStart"/>
-      <w:r>
-        <w:rPr>
-          <w:rFonts w:ascii="Courier New" w:hAnsi="Courier New" w:cs="Courier New"/>
-          <w:lang w:val="en-US"/>
-        </w:rPr>
-        <w:t>polaris</w:t>
-      </w:r>
-      <w:proofErr w:type="spellEnd"/>
-      <w:r>
-        <w:rPr>
-          <w:rFonts w:ascii="Courier New" w:hAnsi="Courier New" w:cs="Courier New"/>
-          <w:lang w:val="en-US"/>
-        </w:rPr>
-        <w:t>-setup</w:t>
-      </w:r>
-      <w:r>
-        <w:rPr>
-          <w:lang w:val="en-US"/>
-        </w:rPr>
-        <w:t xml:space="preserve"> service configuration. </w:t>
-      </w:r>
-    </w:p>
-    <w:p>
-      <w:pPr>
-        <w:pStyle w:val="ListParagraph"/>
-        <w:numPr>
-          <w:ilvl w:val="0"/>
-          <w:numId w:val="39"/>
-        </w:numPr>
-        <w:rPr>
-          <w:lang w:val="en-US"/>
-        </w:rPr>
-      </w:pPr>
-      <w:r>
-        <w:rPr>
-          <w:lang w:val="en-US"/>
-        </w:rPr>
-        <w:t xml:space="preserve">In the Apache Flink configuration file as part of the </w:t>
-      </w:r>
-      <w:proofErr w:type="gramStart"/>
-      <w:r>
-        <w:rPr>
-          <w:rFonts w:ascii="Courier New" w:hAnsi="Courier New" w:cs="Courier New"/>
-          <w:lang w:val="en-US"/>
-        </w:rPr>
-        <w:t>fs.s3a.*</w:t>
-      </w:r>
-      <w:proofErr w:type="gramEnd"/>
-      <w:r>
-        <w:rPr>
-          <w:lang w:val="en-US"/>
-        </w:rPr>
-        <w:t xml:space="preserve"> parameters, (s</w:t>
-      </w:r>
-      <w:r>
-        <w:rPr>
-          <w:lang w:val="en-US"/>
-        </w:rPr>
-        <w:t>e</w:t>
-      </w:r>
-      <w:r>
-        <w:rPr>
-          <w:lang w:val="en-US"/>
-        </w:rPr>
-        <w:t xml:space="preserve">e: </w:t>
-      </w:r>
-      <w:r>
-        <w:rPr>
-          <w:rFonts w:ascii="Courier New" w:hAnsi="Courier New" w:cs="Courier New"/>
-          <w:lang w:val="en-US"/>
-        </w:rPr>
-        <w:t>&lt;Project root&gt;/</w:t>
-      </w:r>
-      <w:proofErr w:type="spellStart"/>
-      <w:r>
-        <w:rPr>
-          <w:rFonts w:ascii="Courier New" w:hAnsi="Courier New" w:cs="Courier New"/>
-          <w:lang w:val="en-US"/>
-        </w:rPr>
-        <w:t>devlab</w:t>
-      </w:r>
-      <w:proofErr w:type="spellEnd"/>
-      <w:r>
-        <w:rPr>
-          <w:rFonts w:ascii="Courier New" w:hAnsi="Courier New" w:cs="Courier New"/>
-          <w:lang w:val="en-US"/>
-        </w:rPr>
-        <w:t>/conf/</w:t>
-      </w:r>
-      <w:proofErr w:type="spellStart"/>
-      <w:r>
-        <w:rPr>
-          <w:rFonts w:ascii="Courier New" w:hAnsi="Courier New" w:cs="Courier New"/>
-          <w:lang w:val="en-US"/>
-        </w:rPr>
-        <w:t>config.yaml</w:t>
-      </w:r>
-      <w:proofErr w:type="spellEnd"/>
-      <w:r>
-        <w:rPr>
-          <w:lang w:val="en-US"/>
-        </w:rPr>
-        <w:t>)</w:t>
-      </w:r>
-    </w:p>
-    <w:p>
-      <w:pPr>
-        <w:pStyle w:val="ListParagraph"/>
-        <w:numPr>
-          <w:ilvl w:val="0"/>
-          <w:numId w:val="38"/>
-        </w:numPr>
-        <w:rPr>
-          <w:lang w:val="en-US"/>
-        </w:rPr>
-      </w:pPr>
-      <w:r>
-        <w:rPr>
-          <w:lang w:val="en-US"/>
-        </w:rPr>
-        <w:t xml:space="preserve">Part of our Apache Flink Container build, (see: </w:t>
-      </w:r>
-      <w:r>
-        <w:rPr>
-          <w:rFonts w:ascii="Courier New" w:hAnsi="Courier New" w:cs="Courier New"/>
-          <w:lang w:val="en-US"/>
-        </w:rPr>
-        <w:t>&lt;Project root&gt;/infrastructure/</w:t>
-      </w:r>
-      <w:proofErr w:type="spellStart"/>
-      <w:r>
-        <w:rPr>
-          <w:rFonts w:ascii="Courier New" w:hAnsi="Courier New" w:cs="Courier New"/>
-          <w:lang w:val="en-US"/>
-        </w:rPr>
-        <w:t>flink</w:t>
-      </w:r>
-      <w:proofErr w:type="spellEnd"/>
-      <w:r>
-        <w:rPr>
-          <w:rFonts w:ascii="Courier New" w:hAnsi="Courier New" w:cs="Courier New"/>
-          <w:lang w:val="en-US"/>
-        </w:rPr>
-        <w:t>/</w:t>
-      </w:r>
-      <w:proofErr w:type="spellStart"/>
-      <w:r>
-        <w:rPr>
-          <w:rFonts w:ascii="Courier New" w:hAnsi="Courier New" w:cs="Courier New"/>
-          <w:lang w:val="en-US"/>
-        </w:rPr>
-        <w:t>Dockerfile</w:t>
-      </w:r>
-      <w:proofErr w:type="spellEnd"/>
-      <w:r>
-        <w:rPr>
-          <w:lang w:val="en-US"/>
-        </w:rPr>
-        <w:t xml:space="preserve">), we create </w:t>
-      </w:r>
-      <w:r>
-        <w:rPr>
-          <w:rFonts w:ascii="Courier New" w:hAnsi="Courier New" w:cs="Courier New"/>
-          <w:lang w:val="en-US"/>
-        </w:rPr>
-        <w:t>FLINK_HOME/conf/core-site.xml</w:t>
-      </w:r>
-      <w:r>
-        <w:rPr>
-          <w:lang w:val="en-US"/>
-        </w:rPr>
-        <w:t xml:space="preserve"> where we specify our s3 </w:t>
-      </w:r>
-      <w:r>
-        <w:rPr>
-          <w:lang w:val="en-US"/>
-        </w:rPr>
-        <w:t>configuration</w:t>
-      </w:r>
-      <w:r>
-        <w:rPr>
-          <w:lang w:val="en-US"/>
-        </w:rPr>
-        <w:t xml:space="preserve"> and credentials.</w:t>
-      </w:r>
-    </w:p>
-    <w:p>
-      <w:pPr>
-        <w:pStyle w:val="ListParagraph"/>
-        <w:numPr>
-          <w:ilvl w:val="0"/>
-          <w:numId w:val="37"/>
-        </w:numPr>
-        <w:rPr>
-          <w:lang w:val="en-US"/>
-        </w:rPr>
-      </w:pPr>
-      <w:r>
-        <w:rPr>
-          <w:lang w:val="en-US"/>
-        </w:rPr>
-        <w:t xml:space="preserve">Our Apache Flink catalog create, where we </w:t>
-      </w:r>
-      <w:r>
-        <w:rPr>
-          <w:lang w:val="en-US"/>
-        </w:rPr>
-        <w:t>specify,</w:t>
-      </w:r>
-      <w:r>
-        <w:rPr>
-          <w:lang w:val="en-US"/>
-        </w:rPr>
-        <w:t xml:space="preserve"> we will be using a REST based catalog (see: </w:t>
-      </w:r>
-      <w:r>
-        <w:rPr>
-          <w:rFonts w:ascii="Courier New" w:hAnsi="Courier New" w:cs="Courier New"/>
-          <w:lang w:val="en-US"/>
-        </w:rPr>
-        <w:t>&lt;Project root&gt;/</w:t>
-      </w:r>
-      <w:proofErr w:type="spellStart"/>
-      <w:r>
-        <w:rPr>
-          <w:rFonts w:ascii="Courier New" w:hAnsi="Courier New" w:cs="Courier New"/>
-          <w:lang w:val="en-US"/>
-        </w:rPr>
-        <w:t>devlab</w:t>
-      </w:r>
-      <w:proofErr w:type="spellEnd"/>
-      <w:r>
-        <w:rPr>
-          <w:rFonts w:ascii="Courier New" w:hAnsi="Courier New" w:cs="Courier New"/>
-          <w:lang w:val="en-US"/>
-        </w:rPr>
-        <w:t>/</w:t>
-      </w:r>
-      <w:proofErr w:type="spellStart"/>
-      <w:r>
-        <w:rPr>
-          <w:rFonts w:ascii="Courier New" w:hAnsi="Courier New" w:cs="Courier New"/>
-          <w:lang w:val="en-US"/>
-        </w:rPr>
-        <w:t>creFlinkFlows</w:t>
-      </w:r>
-      <w:proofErr w:type="spellEnd"/>
-      <w:r>
-        <w:rPr>
-          <w:rFonts w:ascii="Courier New" w:hAnsi="Courier New" w:cs="Courier New"/>
-          <w:lang w:val="en-US"/>
-        </w:rPr>
-        <w:t>/1.1.creCat.sql</w:t>
-      </w:r>
-      <w:r>
-        <w:rPr>
-          <w:lang w:val="en-US"/>
-        </w:rPr>
-        <w:t>)</w:t>
-      </w:r>
-    </w:p>
-    <w:p>
-      <w:pPr>
-        <w:rPr>
-          <w:lang w:val="en-US"/>
-        </w:rPr>
-      </w:pPr>
-    </w:p>
-    <w:p>
-      <w:pPr>
-        <w:rPr>
-          <w:lang w:val="en-US"/>
-        </w:rPr>
-      </w:pPr>
-    </w:p>
-    <w:p>
-      <w:pPr>
-        <w:rPr>
-          <w:b/>
-          <w:bCs/>
-          <w:lang w:val="en-US"/>
-        </w:rPr>
-      </w:pPr>
-      <w:r>
-        <w:rPr>
-          <w:b/>
-          <w:bCs/>
-          <w:lang w:val="en-US"/>
-        </w:rPr>
-        <w:t xml:space="preserve">Building and </w:t>
-      </w:r>
-      <w:r>
-        <w:rPr>
-          <w:b/>
-          <w:bCs/>
-          <w:lang w:val="en-US"/>
-        </w:rPr>
-        <w:t>r</w:t>
-      </w:r>
-      <w:r>
-        <w:rPr>
-          <w:b/>
-          <w:bCs/>
-          <w:lang w:val="en-US"/>
-        </w:rPr>
-        <w:t>unning the environment</w:t>
-      </w:r>
-    </w:p>
-    <w:p>
-      <w:pPr>
-        <w:rPr>
-          <w:lang w:val="en-US"/>
-        </w:rPr>
-      </w:pPr>
-    </w:p>
-    <w:p>
-      <w:pPr>
-        <w:rPr>
-          <w:lang w:val="en-US"/>
-        </w:rPr>
-      </w:pPr>
-      <w:r>
-        <w:rPr>
-          <w:lang w:val="en-US"/>
-        </w:rPr>
-        <w:t xml:space="preserve">You're reading this file, under this directory is our </w:t>
-      </w:r>
-      <w:proofErr w:type="spellStart"/>
-      <w:r>
-        <w:rPr>
-          <w:rFonts w:ascii="Courier New" w:hAnsi="Courier New" w:cs="Courier New"/>
-          <w:lang w:val="en-US"/>
-        </w:rPr>
-        <w:t>devlab</w:t>
-      </w:r>
-      <w:proofErr w:type="spellEnd"/>
-      <w:r>
-        <w:rPr>
-          <w:lang w:val="en-US"/>
-        </w:rPr>
-        <w:t xml:space="preserve">, </w:t>
-      </w:r>
-      <w:r>
-        <w:rPr>
-          <w:rFonts w:ascii="Courier New" w:hAnsi="Courier New" w:cs="Courier New"/>
-          <w:lang w:val="en-US"/>
-        </w:rPr>
-        <w:t>infrastructure</w:t>
-      </w:r>
-      <w:r>
-        <w:rPr>
-          <w:lang w:val="en-US"/>
-        </w:rPr>
-        <w:t xml:space="preserve"> and </w:t>
-      </w:r>
-      <w:proofErr w:type="spellStart"/>
-      <w:r>
-        <w:rPr>
-          <w:rFonts w:ascii="Courier New" w:hAnsi="Courier New" w:cs="Courier New"/>
-          <w:lang w:val="en-US"/>
-        </w:rPr>
-        <w:t>shadowtraffic</w:t>
-      </w:r>
-      <w:proofErr w:type="spellEnd"/>
-      <w:r>
-        <w:rPr>
-          <w:lang w:val="en-US"/>
-        </w:rPr>
-        <w:t xml:space="preserve"> sub directories.</w:t>
-      </w:r>
-    </w:p>
-    <w:p>
-      <w:pPr>
-        <w:rPr>
-          <w:lang w:val="en-US"/>
-        </w:rPr>
-      </w:pPr>
-    </w:p>
-    <w:p>
-      <w:pPr>
-        <w:pStyle w:val="ListParagraph"/>
-        <w:numPr>
-          <w:ilvl w:val="0"/>
-          <w:numId w:val="36"/>
-        </w:numPr>
-        <w:rPr>
-          <w:lang w:val="en-US"/>
-        </w:rPr>
-      </w:pPr>
-      <w:r>
-        <w:rPr>
-          <w:rFonts w:ascii="Courier New" w:hAnsi="Courier New" w:cs="Courier New"/>
-          <w:lang w:val="en-US"/>
-        </w:rPr>
-        <w:t>&lt;Project root&gt;/</w:t>
-      </w:r>
-      <w:proofErr w:type="spellStart"/>
-      <w:r>
-        <w:rPr>
-          <w:rFonts w:ascii="Courier New" w:hAnsi="Courier New" w:cs="Courier New"/>
-          <w:lang w:val="en-US"/>
-        </w:rPr>
-        <w:t>devlab</w:t>
-      </w:r>
-      <w:proofErr w:type="spellEnd"/>
-      <w:r>
-        <w:rPr>
-          <w:lang w:val="en-US"/>
-        </w:rPr>
-        <w:t xml:space="preserve"> contains all our code to run the project.</w:t>
-      </w:r>
-    </w:p>
-    <w:p>
-      <w:pPr>
-        <w:pStyle w:val="ListParagraph"/>
-        <w:numPr>
-          <w:ilvl w:val="0"/>
-          <w:numId w:val="35"/>
-        </w:numPr>
-        <w:rPr>
-          <w:lang w:val="en-US"/>
-        </w:rPr>
-      </w:pPr>
-      <w:r>
-        <w:rPr>
-          <w:rFonts w:ascii="Courier New" w:hAnsi="Courier New" w:cs="Courier New"/>
-          <w:lang w:val="en-US"/>
-        </w:rPr>
-        <w:t>&lt;Project&gt;/</w:t>
-      </w:r>
-      <w:r>
-        <w:rPr>
-          <w:rFonts w:ascii="Courier New" w:hAnsi="Courier New" w:cs="Courier New"/>
-          <w:lang w:val="en-US"/>
-        </w:rPr>
-        <w:t>infrastructure</w:t>
-      </w:r>
-      <w:r>
-        <w:rPr>
-          <w:lang w:val="en-US"/>
-        </w:rPr>
-        <w:t xml:space="preserve"> is where our </w:t>
-      </w:r>
-      <w:proofErr w:type="spellStart"/>
-      <w:r>
-        <w:rPr>
-          <w:rFonts w:ascii="Courier New" w:hAnsi="Courier New" w:cs="Courier New"/>
-          <w:lang w:val="en-US"/>
-        </w:rPr>
-        <w:t>Dockerfile</w:t>
-      </w:r>
-      <w:r>
-        <w:rPr>
-          <w:rFonts w:ascii="Courier New" w:hAnsi="Courier New" w:cs="Courier New"/>
-          <w:lang w:val="en-US"/>
-        </w:rPr>
-        <w:t>’s</w:t>
-      </w:r>
-      <w:proofErr w:type="spellEnd"/>
-      <w:r>
-        <w:rPr>
-          <w:lang w:val="en-US"/>
-        </w:rPr>
-        <w:t xml:space="preserve"> </w:t>
-      </w:r>
-      <w:r>
-        <w:rPr>
-          <w:lang w:val="en-US"/>
-        </w:rPr>
-        <w:t>are</w:t>
-      </w:r>
-      <w:r>
-        <w:rPr>
-          <w:lang w:val="en-US"/>
-        </w:rPr>
-        <w:t xml:space="preserve"> </w:t>
-      </w:r>
-      <w:r>
-        <w:rPr>
-          <w:lang w:val="en-US"/>
-        </w:rPr>
-        <w:t>located</w:t>
-      </w:r>
-      <w:r>
-        <w:rPr>
-          <w:lang w:val="en-US"/>
-        </w:rPr>
-        <w:t xml:space="preserve"> to build the environment, in addition to </w:t>
-      </w:r>
-      <w:proofErr w:type="spellStart"/>
-      <w:r>
-        <w:rPr>
-          <w:rFonts w:ascii="Courier New" w:hAnsi="Courier New" w:cs="Courier New"/>
-          <w:lang w:val="en-US"/>
-        </w:rPr>
-        <w:t>Makefiles</w:t>
-      </w:r>
-      <w:proofErr w:type="spellEnd"/>
-      <w:r>
-        <w:rPr>
-          <w:lang w:val="en-US"/>
-        </w:rPr>
-        <w:t xml:space="preserve"> that can be used to </w:t>
-      </w:r>
-      <w:r>
-        <w:rPr>
-          <w:rFonts w:ascii="Courier New" w:hAnsi="Courier New" w:cs="Courier New"/>
-          <w:lang w:val="en-US"/>
-        </w:rPr>
-        <w:t>docker pull</w:t>
-      </w:r>
-      <w:r>
-        <w:rPr>
-          <w:lang w:val="en-US"/>
-        </w:rPr>
-        <w:t xml:space="preserve"> our base containers and </w:t>
-      </w:r>
-      <w:proofErr w:type="spellStart"/>
-      <w:r>
-        <w:rPr>
-          <w:rFonts w:ascii="Courier New" w:hAnsi="Courier New" w:cs="Courier New"/>
-          <w:lang w:val="en-US"/>
-        </w:rPr>
-        <w:t>wget</w:t>
-      </w:r>
-      <w:proofErr w:type="spellEnd"/>
-      <w:r>
-        <w:rPr>
-          <w:lang w:val="en-US"/>
-        </w:rPr>
-        <w:t xml:space="preserve"> additional </w:t>
-      </w:r>
-      <w:r>
-        <w:rPr>
-          <w:rFonts w:ascii="Courier New" w:hAnsi="Courier New" w:cs="Courier New"/>
-          <w:lang w:val="en-US"/>
-        </w:rPr>
-        <w:t>jar</w:t>
-      </w:r>
-      <w:r>
-        <w:rPr>
-          <w:lang w:val="en-US"/>
-        </w:rPr>
-        <w:t xml:space="preserve"> modules.</w:t>
-      </w:r>
-    </w:p>
-    <w:p>
-      <w:pPr>
-        <w:pStyle w:val="ListParagraph"/>
-        <w:numPr>
-          <w:ilvl w:val="0"/>
-          <w:numId w:val="34"/>
-        </w:numPr>
-        <w:rPr>
-          <w:lang w:val="en-US"/>
-        </w:rPr>
-      </w:pPr>
-      <w:r>
-        <w:rPr>
-          <w:rFonts w:ascii="Courier New" w:hAnsi="Courier New" w:cs="Courier New"/>
-          <w:lang w:val="en-US"/>
-        </w:rPr>
-        <w:t>&lt;Project root&gt;/</w:t>
-      </w:r>
-      <w:proofErr w:type="spellStart"/>
-      <w:r>
-        <w:rPr>
-          <w:rFonts w:ascii="Courier New" w:hAnsi="Courier New" w:cs="Courier New"/>
-          <w:lang w:val="en-US"/>
-        </w:rPr>
-        <w:t>shadowtraffic</w:t>
-      </w:r>
-      <w:proofErr w:type="spellEnd"/>
-      <w:r>
-        <w:rPr>
-          <w:lang w:val="en-US"/>
-        </w:rPr>
-        <w:t xml:space="preserve"> contains our data generator/config file.</w:t>
-      </w:r>
-    </w:p>
-    <w:p>
-      <w:pPr>
-        <w:rPr>
-          <w:lang w:val="en-US"/>
-        </w:rPr>
-      </w:pPr>
-      <w:r>
-        <w:rPr>
-          <w:lang w:val="en-US"/>
-        </w:rPr>
-        <w:t xml:space="preserve">  </w:t>
-      </w:r>
-    </w:p>
-    <w:p>
-      <w:pPr>
-        <w:rPr>
-          <w:lang w:val="en-US"/>
-        </w:rPr>
-      </w:pPr>
-      <w:r>
-        <w:rPr>
-          <w:lang w:val="en-US"/>
-        </w:rPr>
-        <w:t xml:space="preserve">You will also </w:t>
-      </w:r>
-      <w:r>
-        <w:rPr>
-          <w:lang w:val="en-US"/>
-        </w:rPr>
-        <w:t>find</w:t>
-      </w:r>
-      <w:r>
-        <w:rPr>
-          <w:lang w:val="en-US"/>
-        </w:rPr>
-        <w:t xml:space="preserve"> a configuration file used to provide various environment variables as used by our </w:t>
-      </w:r>
-      <w:r>
-        <w:rPr>
-          <w:rFonts w:ascii="Courier New" w:hAnsi="Courier New" w:cs="Courier New"/>
-          <w:lang w:val="en-US"/>
-        </w:rPr>
-        <w:t>&lt;Project root&gt;/</w:t>
-      </w:r>
-      <w:proofErr w:type="spellStart"/>
-      <w:r>
-        <w:rPr>
-          <w:rFonts w:ascii="Courier New" w:hAnsi="Courier New" w:cs="Courier New"/>
-          <w:lang w:val="en-US"/>
-        </w:rPr>
-        <w:t>devlab</w:t>
-      </w:r>
-      <w:proofErr w:type="spellEnd"/>
-      <w:r>
-        <w:rPr>
-          <w:rFonts w:ascii="Courier New" w:hAnsi="Courier New" w:cs="Courier New"/>
-          <w:lang w:val="en-US"/>
-        </w:rPr>
-        <w:t>/</w:t>
-      </w:r>
-      <w:r>
-        <w:rPr>
-          <w:rFonts w:ascii="Courier New" w:hAnsi="Courier New" w:cs="Courier New"/>
-          <w:lang w:val="en-US"/>
-        </w:rPr>
-        <w:t>Docker-</w:t>
-      </w:r>
-      <w:proofErr w:type="spellStart"/>
-      <w:r>
-        <w:rPr>
-          <w:rFonts w:ascii="Courier New" w:hAnsi="Courier New" w:cs="Courier New"/>
-          <w:lang w:val="en-US"/>
-        </w:rPr>
-        <w:t>compose.yaml</w:t>
-      </w:r>
-      <w:proofErr w:type="spellEnd"/>
-      <w:r>
-        <w:rPr>
-          <w:lang w:val="en-US"/>
-        </w:rPr>
-        <w:t xml:space="preserve"> </w:t>
-      </w:r>
-      <w:r>
-        <w:rPr>
-          <w:lang w:val="en-US"/>
-        </w:rPr>
-        <w:t xml:space="preserve">projects in </w:t>
-      </w:r>
-      <w:r>
-        <w:rPr>
-          <w:rFonts w:ascii="Courier New" w:hAnsi="Courier New" w:cs="Courier New"/>
-          <w:lang w:val="en-US"/>
-        </w:rPr>
-        <w:t>&lt;Project root&gt;/</w:t>
-      </w:r>
-      <w:proofErr w:type="spellStart"/>
-      <w:r>
-        <w:rPr>
-          <w:rFonts w:ascii="Courier New" w:hAnsi="Courier New" w:cs="Courier New"/>
-          <w:lang w:val="en-US"/>
-        </w:rPr>
-        <w:t>devlab</w:t>
-      </w:r>
-      <w:proofErr w:type="spellEnd"/>
-      <w:proofErr w:type="gramStart"/>
-      <w:r>
-        <w:rPr>
-          <w:rFonts w:ascii="Courier New" w:hAnsi="Courier New" w:cs="Courier New"/>
-          <w:lang w:val="en-US"/>
-        </w:rPr>
-        <w:t>/.env</w:t>
-      </w:r>
-      <w:proofErr w:type="gramEnd"/>
-    </w:p>
-    <w:p>
-      <w:pPr>
-        <w:rPr>
-          <w:lang w:val="en-US"/>
-        </w:rPr>
-      </w:pPr>
-    </w:p>
-    <w:p>
-      <w:pPr>
-        <w:rPr>
-          <w:lang w:val="en-US"/>
-        </w:rPr>
-      </w:pPr>
-      <w:r>
-        <w:rPr>
-          <w:lang w:val="en-US"/>
-        </w:rPr>
-        <w:t xml:space="preserve">Our environment can be </w:t>
-      </w:r>
-      <w:r>
-        <w:rPr>
-          <w:lang w:val="en-US"/>
-        </w:rPr>
-        <w:t>built</w:t>
-      </w:r>
-      <w:r>
-        <w:rPr>
-          <w:lang w:val="en-US"/>
-        </w:rPr>
-        <w:t xml:space="preserve"> and brough online using </w:t>
-      </w:r>
-      <w:r>
-        <w:rPr>
-          <w:rFonts w:ascii="Courier New" w:hAnsi="Courier New" w:cs="Courier New"/>
-          <w:lang w:val="en-US"/>
-        </w:rPr>
-        <w:t>&lt;Project root&gt;/</w:t>
-      </w:r>
-      <w:proofErr w:type="spellStart"/>
-      <w:r>
-        <w:rPr>
-          <w:rFonts w:ascii="Courier New" w:hAnsi="Courier New" w:cs="Courier New"/>
-          <w:lang w:val="en-US"/>
-        </w:rPr>
-        <w:t>devlab</w:t>
-      </w:r>
-      <w:proofErr w:type="spellEnd"/>
-      <w:r>
-        <w:rPr>
-          <w:rFonts w:ascii="Courier New" w:hAnsi="Courier New" w:cs="Courier New"/>
-          <w:lang w:val="en-US"/>
-        </w:rPr>
-        <w:t>/</w:t>
-      </w:r>
-      <w:proofErr w:type="spellStart"/>
-      <w:r>
-        <w:rPr>
-          <w:rFonts w:ascii="Courier New" w:hAnsi="Courier New" w:cs="Courier New"/>
-          <w:lang w:val="en-US"/>
-        </w:rPr>
-        <w:t>Makefile</w:t>
-      </w:r>
-      <w:proofErr w:type="spellEnd"/>
-    </w:p>
-    <w:p>
-      <w:pPr>
-        <w:rPr>
-          <w:lang w:val="en-US"/>
-        </w:rPr>
-      </w:pPr>
-    </w:p>
-    <w:p>
-      <w:pPr>
-        <w:rPr>
-          <w:lang w:val="en-US"/>
-        </w:rPr>
-      </w:pPr>
-      <w:r>
-        <w:rPr>
-          <w:lang w:val="en-US"/>
-        </w:rPr>
-        <w:t>The first time you start the project, we need to pull and build the required containers, this can be done by</w:t>
-      </w:r>
-      <w:r>
-        <w:rPr>
-          <w:lang w:val="en-US"/>
-        </w:rPr>
-        <w:t>:</w:t>
-      </w:r>
-    </w:p>
-    <w:p>
-      <w:pPr>
-        <w:rPr>
-          <w:lang w:val="en-US"/>
-        </w:rPr>
-      </w:pPr>
-    </w:p>
-    <w:p>
-      <w:pPr>
-        <w:rPr>
-          <w:lang w:val="en-US"/>
-        </w:rPr>
-      </w:pPr>
-    </w:p>
-    <w:p>
-      <w:pPr>
-        <w:rPr>
-          <w:b/>
-          <w:bCs/>
-          <w:lang w:val="en-US"/>
-        </w:rPr>
-      </w:pPr>
-      <w:r>
-        <w:rPr>
-          <w:b/>
-          <w:bCs/>
-          <w:lang w:val="en-US"/>
-        </w:rPr>
-        <w:t xml:space="preserve">1. via </w:t>
-      </w:r>
-      <w:proofErr w:type="spellStart"/>
-      <w:r>
-        <w:rPr>
-          <w:b/>
-          <w:bCs/>
-          <w:lang w:val="en-US"/>
-        </w:rPr>
-        <w:t>devlab</w:t>
-      </w:r>
-      <w:proofErr w:type="spellEnd"/>
-      <w:r>
-        <w:rPr>
-          <w:b/>
-          <w:bCs/>
-          <w:lang w:val="en-US"/>
-        </w:rPr>
-        <w:t xml:space="preserve"> ...</w:t>
-      </w:r>
-    </w:p>
-    <w:p>
-      <w:pPr>
-        <w:rPr>
-          <w:lang w:val="en-US"/>
-        </w:rPr>
-      </w:pPr>
-    </w:p>
-    <w:p>
-      <w:pPr>
-        <w:pStyle w:val="ListParagraph"/>
-        <w:numPr>
-          <w:ilvl w:val="0"/>
-          <w:numId w:val="33"/>
-        </w:numPr>
-        <w:rPr>
-          <w:rFonts w:ascii="Courier New" w:hAnsi="Courier New" w:cs="Courier New"/>
-          <w:lang w:val="en-US"/>
-        </w:rPr>
-      </w:pPr>
-      <w:r>
-        <w:rPr>
-          <w:rFonts w:ascii="Courier New" w:hAnsi="Courier New" w:cs="Courier New"/>
-          <w:lang w:val="en-US"/>
-        </w:rPr>
-        <w:t>cd</w:t>
-      </w:r>
-      <w:proofErr w:type="gramStart"/>
-      <w:r>
-        <w:rPr>
-          <w:rFonts w:ascii="Courier New" w:hAnsi="Courier New" w:cs="Courier New"/>
-          <w:lang w:val="en-US"/>
-        </w:rPr>
-        <w:t xml:space="preserve"> ..</w:t>
-      </w:r>
-      <w:proofErr w:type="gramEnd"/>
-      <w:r>
-        <w:rPr>
-          <w:rFonts w:ascii="Courier New" w:hAnsi="Courier New" w:cs="Courier New"/>
-          <w:lang w:val="en-US"/>
-        </w:rPr>
-        <w:t>/</w:t>
-      </w:r>
-      <w:proofErr w:type="spellStart"/>
-      <w:r>
-        <w:rPr>
-          <w:rFonts w:ascii="Courier New" w:hAnsi="Courier New" w:cs="Courier New"/>
-          <w:lang w:val="en-US"/>
-        </w:rPr>
-        <w:t>devlab</w:t>
-      </w:r>
-      <w:proofErr w:type="spellEnd"/>
-    </w:p>
-    <w:p>
-      <w:pPr>
-        <w:pStyle w:val="ListParagraph"/>
-        <w:numPr>
-          <w:ilvl w:val="0"/>
-          <w:numId w:val="32"/>
-        </w:numPr>
-        <w:rPr>
-          <w:rFonts w:ascii="Courier New" w:hAnsi="Courier New" w:cs="Courier New"/>
-          <w:lang w:val="en-US"/>
-        </w:rPr>
-      </w:pPr>
-      <w:r>
-        <w:rPr>
-          <w:rFonts w:ascii="Courier New" w:hAnsi="Courier New" w:cs="Courier New"/>
-          <w:lang w:val="en-US"/>
-        </w:rPr>
-        <w:t>make build</w:t>
-      </w:r>
-    </w:p>
-    <w:p>
-      <w:pPr>
-        <w:rPr>
-          <w:lang w:val="en-US"/>
-        </w:rPr>
-      </w:pPr>
-    </w:p>
-    <w:p>
-      <w:pPr>
-        <w:rPr>
-          <w:lang w:val="en-US"/>
-        </w:rPr>
-      </w:pPr>
-      <w:r>
-        <w:rPr>
-          <w:lang w:val="en-US"/>
-        </w:rPr>
-        <w:t>or</w:t>
-      </w:r>
-    </w:p>
-    <w:p>
-      <w:pPr>
-        <w:rPr>
-          <w:lang w:val="en-US"/>
-        </w:rPr>
-      </w:pPr>
-    </w:p>
-    <w:p>
-      <w:pPr>
-        <w:rPr>
-          <w:lang w:val="en-US"/>
-        </w:rPr>
-      </w:pPr>
-    </w:p>
-    <w:p>
-      <w:pPr>
-        <w:rPr>
-          <w:b/>
-          <w:bCs/>
-          <w:lang w:val="en-US"/>
-        </w:rPr>
-      </w:pPr>
-      <w:r>
-        <w:rPr>
-          <w:b/>
-          <w:bCs/>
-          <w:lang w:val="en-US"/>
-        </w:rPr>
-        <w:t>2. via infrastructure ...</w:t>
-      </w:r>
-    </w:p>
-    <w:p>
-      <w:pPr>
-        <w:rPr>
-          <w:lang w:val="en-US"/>
-        </w:rPr>
-      </w:pPr>
-    </w:p>
-    <w:p>
-      <w:pPr>
-        <w:pStyle w:val="ListParagraph"/>
-        <w:numPr>
-          <w:ilvl w:val="0"/>
-          <w:numId w:val="31"/>
-        </w:numPr>
-        <w:rPr>
-          <w:rFonts w:ascii="Courier New" w:hAnsi="Courier New" w:cs="Courier New"/>
-          <w:lang w:val="en-US"/>
-        </w:rPr>
-      </w:pPr>
-      <w:r>
-        <w:rPr>
-          <w:rFonts w:ascii="Courier New" w:hAnsi="Courier New" w:cs="Courier New"/>
-          <w:lang w:val="en-US"/>
-        </w:rPr>
-        <w:t>cd infrastructure</w:t>
-      </w:r>
-    </w:p>
-    <w:p>
-      <w:pPr>
-        <w:pStyle w:val="ListParagraph"/>
-        <w:numPr>
-          <w:ilvl w:val="0"/>
-          <w:numId w:val="31"/>
-        </w:numPr>
-        <w:rPr>
-          <w:rFonts w:ascii="Courier New" w:hAnsi="Courier New" w:cs="Courier New"/>
-          <w:lang w:val="en-US"/>
-        </w:rPr>
-      </w:pPr>
-      <w:r>
-        <w:rPr>
-          <w:rFonts w:ascii="Courier New" w:hAnsi="Courier New" w:cs="Courier New"/>
-          <w:lang w:val="en-US"/>
-        </w:rPr>
-        <w:t xml:space="preserve">make </w:t>
-      </w:r>
-      <w:proofErr w:type="spellStart"/>
-      <w:r>
-        <w:rPr>
-          <w:rFonts w:ascii="Courier New" w:hAnsi="Courier New" w:cs="Courier New"/>
-          <w:lang w:val="en-US"/>
-        </w:rPr>
-        <w:t>pull_base</w:t>
-      </w:r>
-      <w:proofErr w:type="spellEnd"/>
-    </w:p>
-    <w:p>
-      <w:pPr>
-        <w:pStyle w:val="ListParagraph"/>
-        <w:numPr>
-          <w:ilvl w:val="0"/>
-          <w:numId w:val="31"/>
-        </w:numPr>
-        <w:rPr>
-          <w:rFonts w:ascii="Courier New" w:hAnsi="Courier New" w:cs="Courier New"/>
-          <w:lang w:val="en-US"/>
-        </w:rPr>
-      </w:pPr>
-      <w:r>
-        <w:rPr>
-          <w:rFonts w:ascii="Courier New" w:hAnsi="Courier New" w:cs="Courier New"/>
-          <w:lang w:val="en-US"/>
-        </w:rPr>
-        <w:lastRenderedPageBreak/>
-        <w:t>make pull</w:t>
-      </w:r>
-    </w:p>
-    <w:p>
-      <w:pPr>
-        <w:pStyle w:val="ListParagraph"/>
-        <w:numPr>
-          <w:ilvl w:val="0"/>
-          <w:numId w:val="31"/>
-        </w:numPr>
-        <w:rPr>
-          <w:rFonts w:ascii="Courier New" w:hAnsi="Courier New" w:cs="Courier New"/>
-          <w:lang w:val="en-US"/>
-        </w:rPr>
-      </w:pPr>
-      <w:r>
-        <w:rPr>
-          <w:rFonts w:ascii="Courier New" w:hAnsi="Courier New" w:cs="Courier New"/>
-          <w:lang w:val="en-US"/>
-        </w:rPr>
-        <w:t>make build</w:t>
-      </w:r>
-    </w:p>
-    <w:p>
-      <w:pPr>
-        <w:rPr>
-          <w:lang w:val="en-US"/>
-        </w:rPr>
-      </w:pPr>
-    </w:p>
-    <w:p>
-      <w:pPr>
-        <w:rPr>
-          <w:lang w:val="en-US"/>
-        </w:rPr>
-      </w:pPr>
-      <w:r>
-        <w:rPr>
-          <w:lang w:val="en-US"/>
-        </w:rPr>
-        <w:t xml:space="preserve">At this point we can </w:t>
-      </w:r>
-      <w:r>
-        <w:rPr>
-          <w:lang w:val="en-US"/>
-        </w:rPr>
-        <w:t>start up</w:t>
-      </w:r>
-      <w:r>
-        <w:rPr>
-          <w:lang w:val="en-US"/>
-        </w:rPr>
-        <w:t xml:space="preserve"> the minimum environment to make sure our Polaris/Postgres and </w:t>
       </w:r>
       <w:hyperlink r:id="rId64" w:history="1">
         <w:proofErr w:type="spellStart"/>
@@ -3942,98 +2784,575 @@
         <w:rPr>
           <w:lang w:val="en-US"/>
         </w:rPr>
-        <w:t xml:space="preserve"> is working, or the full stack which adds the </w:t>
-      </w:r>
-      <w:hyperlink r:id="rId65" w:history="1">
-        <w:r>
-          <w:rPr>
-            <w:rStyle w:val="Hyperlink"/>
-            <w:lang w:val="en-US"/>
-          </w:rPr>
-          <w:t>Apache Flink</w:t>
-        </w:r>
-      </w:hyperlink>
-      <w:r>
-        <w:rPr>
-          <w:lang w:val="en-US"/>
-        </w:rPr>
-        <w:t xml:space="preserve"> cluster.</w:t>
-      </w:r>
-    </w:p>
-    <w:p>
-      <w:pPr>
-        <w:rPr>
-          <w:lang w:val="en-US"/>
-        </w:rPr>
-      </w:pPr>
-    </w:p>
-    <w:p>
-      <w:pPr>
-        <w:rPr>
-          <w:lang w:val="en-US"/>
-        </w:rPr>
-      </w:pPr>
-    </w:p>
-    <w:p>
-      <w:pPr>
+        <w:t xml:space="preserve"> Object store locations. This is defined in our: </w:t>
+      </w:r>
+    </w:p>
+    <w:p>
+      <w:pPr>
+        <w:rPr>
+          <w:lang w:val="en-US"/>
+        </w:rPr>
+      </w:pPr>
+    </w:p>
+    <w:p>
+      <w:pPr>
+        <w:pStyle w:val="ListParagraph"/>
+        <w:numPr>
+          <w:ilvl w:val="0"/>
+          <w:numId w:val="41"/>
+        </w:numPr>
+        <w:rPr>
+          <w:lang w:val="en-US"/>
+        </w:rPr>
+      </w:pPr>
+      <w:r>
+        <w:rPr>
+          <w:rFonts w:ascii="Courier New" w:hAnsi="Courier New" w:cs="Courier New"/>
+          <w:lang w:val="en-US"/>
+        </w:rPr>
+        <w:t>Docker-</w:t>
+      </w:r>
+      <w:proofErr w:type="spellStart"/>
+      <w:r>
+        <w:rPr>
+          <w:rFonts w:ascii="Courier New" w:hAnsi="Courier New" w:cs="Courier New"/>
+          <w:lang w:val="en-US"/>
+        </w:rPr>
+        <w:t>compose.yaml</w:t>
+      </w:r>
+      <w:proofErr w:type="spellEnd"/>
+      <w:r>
+        <w:rPr>
+          <w:lang w:val="en-US"/>
+        </w:rPr>
+        <w:t xml:space="preserve"> file for the </w:t>
+      </w:r>
+      <w:proofErr w:type="spellStart"/>
+      <w:r>
         <w:rPr>
           <w:b/>
           <w:bCs/>
           <w:lang w:val="en-US"/>
         </w:rPr>
-      </w:pPr>
+        <w:t>Jobmanager</w:t>
+      </w:r>
+      <w:proofErr w:type="spellEnd"/>
+      <w:r>
+        <w:rPr>
+          <w:lang w:val="en-US"/>
+        </w:rPr>
+        <w:t xml:space="preserve"> and </w:t>
+      </w:r>
+      <w:proofErr w:type="spellStart"/>
       <w:r>
         <w:rPr>
           <w:b/>
           <w:bCs/>
           <w:lang w:val="en-US"/>
         </w:rPr>
-        <w:t>Run the Stack</w:t>
-      </w:r>
-    </w:p>
-    <w:p>
-      <w:pPr>
-        <w:rPr>
-          <w:lang w:val="en-US"/>
-        </w:rPr>
-      </w:pPr>
-    </w:p>
-    <w:p>
-      <w:pPr>
-        <w:rPr>
-          <w:lang w:val="en-US"/>
-        </w:rPr>
-      </w:pPr>
-      <w:r>
-        <w:rPr>
-          <w:lang w:val="en-US"/>
-        </w:rPr>
-        <w:t>1. Minimal Environment (</w:t>
-      </w:r>
-      <w:hyperlink r:id="rId66" w:history="1">
-        <w:r>
-          <w:rPr>
-            <w:rStyle w:val="Hyperlink"/>
-            <w:lang w:val="en-US"/>
-          </w:rPr>
-          <w:t>Polaris</w:t>
-        </w:r>
-      </w:hyperlink>
+        <w:t>Taskmanager</w:t>
+      </w:r>
+      <w:proofErr w:type="spellEnd"/>
+      <w:r>
+        <w:rPr>
+          <w:lang w:val="en-US"/>
+        </w:rPr>
+        <w:t xml:space="preserve"> service configuration. </w:t>
+      </w:r>
+    </w:p>
+    <w:p>
+      <w:pPr>
+        <w:pStyle w:val="ListParagraph"/>
+        <w:numPr>
+          <w:ilvl w:val="0"/>
+          <w:numId w:val="40"/>
+        </w:numPr>
+        <w:rPr>
+          <w:lang w:val="en-US"/>
+        </w:rPr>
+      </w:pPr>
+      <w:r>
+        <w:rPr>
+          <w:rFonts w:ascii="Courier New" w:hAnsi="Courier New" w:cs="Courier New"/>
+          <w:lang w:val="en-US"/>
+        </w:rPr>
+        <w:t>Docker-</w:t>
+      </w:r>
+      <w:proofErr w:type="spellStart"/>
+      <w:r>
+        <w:rPr>
+          <w:rFonts w:ascii="Courier New" w:hAnsi="Courier New" w:cs="Courier New"/>
+          <w:lang w:val="en-US"/>
+        </w:rPr>
+        <w:t>compose.yaml</w:t>
+      </w:r>
+      <w:proofErr w:type="spellEnd"/>
+      <w:r>
+        <w:rPr>
+          <w:lang w:val="en-US"/>
+        </w:rPr>
+        <w:t xml:space="preserve"> file for the </w:t>
+      </w:r>
+      <w:proofErr w:type="spellStart"/>
+      <w:r>
+        <w:rPr>
+          <w:rFonts w:ascii="Courier New" w:hAnsi="Courier New" w:cs="Courier New"/>
+          <w:lang w:val="en-US"/>
+        </w:rPr>
+        <w:t>polaris</w:t>
+      </w:r>
+      <w:proofErr w:type="spellEnd"/>
+      <w:r>
+        <w:rPr>
+          <w:rFonts w:ascii="Courier New" w:hAnsi="Courier New" w:cs="Courier New"/>
+          <w:lang w:val="en-US"/>
+        </w:rPr>
+        <w:t>-setup</w:t>
+      </w:r>
+      <w:r>
+        <w:rPr>
+          <w:lang w:val="en-US"/>
+        </w:rPr>
+        <w:t xml:space="preserve"> service configuration. </w:t>
+      </w:r>
+    </w:p>
+    <w:p>
+      <w:pPr>
+        <w:pStyle w:val="ListParagraph"/>
+        <w:numPr>
+          <w:ilvl w:val="0"/>
+          <w:numId w:val="39"/>
+        </w:numPr>
+        <w:rPr>
+          <w:lang w:val="en-US"/>
+        </w:rPr>
+      </w:pPr>
+      <w:r>
+        <w:rPr>
+          <w:lang w:val="en-US"/>
+        </w:rPr>
+        <w:t xml:space="preserve">In the Apache Flink configuration file as part of the </w:t>
+      </w:r>
+      <w:proofErr w:type="gramStart"/>
+      <w:r>
+        <w:rPr>
+          <w:rFonts w:ascii="Courier New" w:hAnsi="Courier New" w:cs="Courier New"/>
+          <w:lang w:val="en-US"/>
+        </w:rPr>
+        <w:t>fs.s3a.*</w:t>
+      </w:r>
+      <w:proofErr w:type="gramEnd"/>
+      <w:r>
+        <w:rPr>
+          <w:lang w:val="en-US"/>
+        </w:rPr>
+        <w:t xml:space="preserve"> parameters, (s</w:t>
+      </w:r>
+      <w:r>
+        <w:rPr>
+          <w:lang w:val="en-US"/>
+        </w:rPr>
+        <w:t>e</w:t>
+      </w:r>
+      <w:r>
+        <w:rPr>
+          <w:lang w:val="en-US"/>
+        </w:rPr>
+        <w:t xml:space="preserve">e: </w:t>
+      </w:r>
+      <w:r>
+        <w:rPr>
+          <w:rFonts w:ascii="Courier New" w:hAnsi="Courier New" w:cs="Courier New"/>
+          <w:lang w:val="en-US"/>
+        </w:rPr>
+        <w:t>&lt;Project root&gt;/</w:t>
+      </w:r>
+      <w:proofErr w:type="spellStart"/>
+      <w:r>
+        <w:rPr>
+          <w:rFonts w:ascii="Courier New" w:hAnsi="Courier New" w:cs="Courier New"/>
+          <w:lang w:val="en-US"/>
+        </w:rPr>
+        <w:t>devlab</w:t>
+      </w:r>
+      <w:proofErr w:type="spellEnd"/>
+      <w:r>
+        <w:rPr>
+          <w:rFonts w:ascii="Courier New" w:hAnsi="Courier New" w:cs="Courier New"/>
+          <w:lang w:val="en-US"/>
+        </w:rPr>
+        <w:t>/conf/</w:t>
+      </w:r>
+      <w:proofErr w:type="spellStart"/>
+      <w:r>
+        <w:rPr>
+          <w:rFonts w:ascii="Courier New" w:hAnsi="Courier New" w:cs="Courier New"/>
+          <w:lang w:val="en-US"/>
+        </w:rPr>
+        <w:t>config.yaml</w:t>
+      </w:r>
+      <w:proofErr w:type="spellEnd"/>
+      <w:r>
+        <w:rPr>
+          <w:lang w:val="en-US"/>
+        </w:rPr>
+        <w:t>)</w:t>
+      </w:r>
+    </w:p>
+    <w:p>
+      <w:pPr>
+        <w:pStyle w:val="ListParagraph"/>
+        <w:numPr>
+          <w:ilvl w:val="0"/>
+          <w:numId w:val="38"/>
+        </w:numPr>
+        <w:rPr>
+          <w:lang w:val="en-US"/>
+        </w:rPr>
+      </w:pPr>
+      <w:r>
+        <w:rPr>
+          <w:lang w:val="en-US"/>
+        </w:rPr>
+        <w:t xml:space="preserve">Part of our Apache Flink Container build, (see: </w:t>
+      </w:r>
+      <w:r>
+        <w:rPr>
+          <w:rFonts w:ascii="Courier New" w:hAnsi="Courier New" w:cs="Courier New"/>
+          <w:lang w:val="en-US"/>
+        </w:rPr>
+        <w:t>&lt;Project root&gt;/infrastructure/</w:t>
+      </w:r>
+      <w:proofErr w:type="spellStart"/>
+      <w:r>
+        <w:rPr>
+          <w:rFonts w:ascii="Courier New" w:hAnsi="Courier New" w:cs="Courier New"/>
+          <w:lang w:val="en-US"/>
+        </w:rPr>
+        <w:t>flink</w:t>
+      </w:r>
+      <w:proofErr w:type="spellEnd"/>
+      <w:r>
+        <w:rPr>
+          <w:rFonts w:ascii="Courier New" w:hAnsi="Courier New" w:cs="Courier New"/>
+          <w:lang w:val="en-US"/>
+        </w:rPr>
+        <w:t>/</w:t>
+      </w:r>
+      <w:proofErr w:type="spellStart"/>
+      <w:r>
+        <w:rPr>
+          <w:rFonts w:ascii="Courier New" w:hAnsi="Courier New" w:cs="Courier New"/>
+          <w:lang w:val="en-US"/>
+        </w:rPr>
+        <w:t>Dockerfile</w:t>
+      </w:r>
+      <w:proofErr w:type="spellEnd"/>
+      <w:r>
+        <w:rPr>
+          <w:lang w:val="en-US"/>
+        </w:rPr>
+        <w:t xml:space="preserve">), we create </w:t>
+      </w:r>
+      <w:r>
+        <w:rPr>
+          <w:rFonts w:ascii="Courier New" w:hAnsi="Courier New" w:cs="Courier New"/>
+          <w:lang w:val="en-US"/>
+        </w:rPr>
+        <w:t>FLINK_HOME/conf/core-site.xml</w:t>
+      </w:r>
+      <w:r>
+        <w:rPr>
+          <w:lang w:val="en-US"/>
+        </w:rPr>
+        <w:t xml:space="preserve"> where we specify our s3 </w:t>
+      </w:r>
+      <w:r>
+        <w:rPr>
+          <w:lang w:val="en-US"/>
+        </w:rPr>
+        <w:t>configuration</w:t>
+      </w:r>
+      <w:r>
+        <w:rPr>
+          <w:lang w:val="en-US"/>
+        </w:rPr>
+        <w:t xml:space="preserve"> and credentials.</w:t>
+      </w:r>
+    </w:p>
+    <w:p>
+      <w:pPr>
+        <w:pStyle w:val="ListParagraph"/>
+        <w:numPr>
+          <w:ilvl w:val="0"/>
+          <w:numId w:val="37"/>
+        </w:numPr>
+        <w:rPr>
+          <w:lang w:val="en-US"/>
+        </w:rPr>
+      </w:pPr>
+      <w:r>
+        <w:rPr>
+          <w:lang w:val="en-US"/>
+        </w:rPr>
+        <w:t xml:space="preserve">Our Apache Flink catalog create, where we </w:t>
+      </w:r>
+      <w:r>
+        <w:rPr>
+          <w:lang w:val="en-US"/>
+        </w:rPr>
+        <w:t>specify,</w:t>
+      </w:r>
+      <w:r>
+        <w:rPr>
+          <w:lang w:val="en-US"/>
+        </w:rPr>
+        <w:t xml:space="preserve"> we will be using a REST based catalog (see: </w:t>
+      </w:r>
+      <w:r>
+        <w:rPr>
+          <w:rFonts w:ascii="Courier New" w:hAnsi="Courier New" w:cs="Courier New"/>
+          <w:lang w:val="en-US"/>
+        </w:rPr>
+        <w:t>&lt;Project root&gt;/</w:t>
+      </w:r>
+      <w:proofErr w:type="spellStart"/>
+      <w:r>
+        <w:rPr>
+          <w:rFonts w:ascii="Courier New" w:hAnsi="Courier New" w:cs="Courier New"/>
+          <w:lang w:val="en-US"/>
+        </w:rPr>
+        <w:t>devlab</w:t>
+      </w:r>
+      <w:proofErr w:type="spellEnd"/>
+      <w:r>
+        <w:rPr>
+          <w:rFonts w:ascii="Courier New" w:hAnsi="Courier New" w:cs="Courier New"/>
+          <w:lang w:val="en-US"/>
+        </w:rPr>
+        <w:t>/</w:t>
+      </w:r>
+      <w:proofErr w:type="spellStart"/>
+      <w:r>
+        <w:rPr>
+          <w:rFonts w:ascii="Courier New" w:hAnsi="Courier New" w:cs="Courier New"/>
+          <w:lang w:val="en-US"/>
+        </w:rPr>
+        <w:t>creFlinkFlows</w:t>
+      </w:r>
+      <w:proofErr w:type="spellEnd"/>
+      <w:r>
+        <w:rPr>
+          <w:rFonts w:ascii="Courier New" w:hAnsi="Courier New" w:cs="Courier New"/>
+          <w:lang w:val="en-US"/>
+        </w:rPr>
+        <w:t>/1.1.creCat.sql</w:t>
+      </w:r>
+      <w:r>
+        <w:rPr>
+          <w:lang w:val="en-US"/>
+        </w:rPr>
+        <w:t>)</w:t>
+      </w:r>
+    </w:p>
+    <w:p>
+      <w:pPr>
+        <w:rPr>
+          <w:lang w:val="en-US"/>
+        </w:rPr>
+      </w:pPr>
+    </w:p>
+    <w:p>
+      <w:pPr>
+        <w:rPr>
+          <w:lang w:val="en-US"/>
+        </w:rPr>
+      </w:pPr>
+    </w:p>
+    <w:p>
+      <w:pPr>
+        <w:rPr>
+          <w:b/>
+          <w:bCs/>
+          <w:lang w:val="en-US"/>
+        </w:rPr>
+      </w:pPr>
+      <w:r>
+        <w:rPr>
+          <w:b/>
+          <w:bCs/>
+          <w:lang w:val="en-US"/>
+        </w:rPr>
+        <w:t xml:space="preserve">Building and </w:t>
+      </w:r>
+      <w:r>
+        <w:rPr>
+          <w:b/>
+          <w:bCs/>
+          <w:lang w:val="en-US"/>
+        </w:rPr>
+        <w:t>r</w:t>
+      </w:r>
+      <w:r>
+        <w:rPr>
+          <w:b/>
+          <w:bCs/>
+          <w:lang w:val="en-US"/>
+        </w:rPr>
+        <w:t>unning the environment</w:t>
+      </w:r>
+    </w:p>
+    <w:p>
+      <w:pPr>
+        <w:rPr>
+          <w:lang w:val="en-US"/>
+        </w:rPr>
+      </w:pPr>
+    </w:p>
+    <w:p>
+      <w:pPr>
+        <w:rPr>
+          <w:lang w:val="en-US"/>
+        </w:rPr>
+      </w:pPr>
+      <w:r>
+        <w:rPr>
+          <w:lang w:val="en-US"/>
+        </w:rPr>
+        <w:t xml:space="preserve">You're reading this file, under this directory is our </w:t>
+      </w:r>
+      <w:proofErr w:type="spellStart"/>
+      <w:r>
+        <w:rPr>
+          <w:rFonts w:ascii="Courier New" w:hAnsi="Courier New" w:cs="Courier New"/>
+          <w:lang w:val="en-US"/>
+        </w:rPr>
+        <w:t>devlab</w:t>
+      </w:r>
+      <w:proofErr w:type="spellEnd"/>
       <w:r>
         <w:rPr>
           <w:lang w:val="en-US"/>
         </w:rPr>
         <w:t xml:space="preserve">, </w:t>
       </w:r>
-      <w:hyperlink r:id="rId67" w:history="1">
-        <w:r>
-          <w:rPr>
-            <w:rStyle w:val="Hyperlink"/>
-            <w:lang w:val="en-US"/>
-          </w:rPr>
-          <w:t>Postgres</w:t>
-        </w:r>
-      </w:hyperlink>
+      <w:r>
+        <w:rPr>
+          <w:rFonts w:ascii="Courier New" w:hAnsi="Courier New" w:cs="Courier New"/>
+          <w:lang w:val="en-US"/>
+        </w:rPr>
+        <w:t>infrastructure</w:t>
+      </w:r>
+      <w:r>
+        <w:rPr>
+          <w:lang w:val="en-US"/>
+        </w:rPr>
+        <w:t xml:space="preserve"> and </w:t>
+      </w:r>
+      <w:proofErr w:type="spellStart"/>
+      <w:r>
+        <w:rPr>
+          <w:rFonts w:ascii="Courier New" w:hAnsi="Courier New" w:cs="Courier New"/>
+          <w:lang w:val="en-US"/>
+        </w:rPr>
+        <w:t>shadowtraffic</w:t>
+      </w:r>
+      <w:proofErr w:type="spellEnd"/>
+      <w:r>
+        <w:rPr>
+          <w:lang w:val="en-US"/>
+        </w:rPr>
+        <w:t xml:space="preserve"> sub directories.</w:t>
+      </w:r>
+    </w:p>
+    <w:p>
+      <w:pPr>
+        <w:rPr>
+          <w:lang w:val="en-US"/>
+        </w:rPr>
+      </w:pPr>
+    </w:p>
+    <w:p>
+      <w:pPr>
+        <w:pStyle w:val="ListParagraph"/>
+        <w:numPr>
+          <w:ilvl w:val="0"/>
+          <w:numId w:val="36"/>
+        </w:numPr>
+        <w:rPr>
+          <w:lang w:val="en-US"/>
+        </w:rPr>
+      </w:pPr>
+      <w:r>
+        <w:rPr>
+          <w:rFonts w:ascii="Courier New" w:hAnsi="Courier New" w:cs="Courier New"/>
+          <w:lang w:val="en-US"/>
+        </w:rPr>
+        <w:t>&lt;Project root&gt;/</w:t>
+      </w:r>
+      <w:proofErr w:type="spellStart"/>
+      <w:r>
+        <w:rPr>
+          <w:rFonts w:ascii="Courier New" w:hAnsi="Courier New" w:cs="Courier New"/>
+          <w:lang w:val="en-US"/>
+        </w:rPr>
+        <w:t>devlab</w:t>
+      </w:r>
+      <w:proofErr w:type="spellEnd"/>
+      <w:r>
+        <w:rPr>
+          <w:lang w:val="en-US"/>
+        </w:rPr>
+        <w:t xml:space="preserve"> contains all our code to run the project.</w:t>
+      </w:r>
+    </w:p>
+    <w:p>
+      <w:pPr>
+        <w:pStyle w:val="ListParagraph"/>
+        <w:numPr>
+          <w:ilvl w:val="0"/>
+          <w:numId w:val="35"/>
+        </w:numPr>
+        <w:rPr>
+          <w:lang w:val="en-US"/>
+        </w:rPr>
+      </w:pPr>
+      <w:r>
+        <w:rPr>
+          <w:rFonts w:ascii="Courier New" w:hAnsi="Courier New" w:cs="Courier New"/>
+          <w:lang w:val="en-US"/>
+        </w:rPr>
+        <w:t>&lt;Project&gt;/</w:t>
+      </w:r>
+      <w:r>
+        <w:rPr>
+          <w:rFonts w:ascii="Courier New" w:hAnsi="Courier New" w:cs="Courier New"/>
+          <w:lang w:val="en-US"/>
+        </w:rPr>
+        <w:t>infrastructure</w:t>
+      </w:r>
+      <w:r>
+        <w:rPr>
+          <w:lang w:val="en-US"/>
+        </w:rPr>
+        <w:t xml:space="preserve"> is where our </w:t>
+      </w:r>
+      <w:proofErr w:type="spellStart"/>
+      <w:r>
+        <w:rPr>
+          <w:rFonts w:ascii="Courier New" w:hAnsi="Courier New" w:cs="Courier New"/>
+          <w:lang w:val="en-US"/>
+        </w:rPr>
+        <w:t>Dockerfile</w:t>
+      </w:r>
+      <w:r>
+        <w:rPr>
+          <w:rFonts w:ascii="Courier New" w:hAnsi="Courier New" w:cs="Courier New"/>
+          <w:lang w:val="en-US"/>
+        </w:rPr>
+        <w:t>’s</w:t>
+      </w:r>
+      <w:proofErr w:type="spellEnd"/>
       <w:r>
         <w:rPr>
           <w:lang w:val="en-US"/>
@@ -4044,7 +3363,7 @@
         <w:rPr>
           <w:lang w:val="en-US"/>
         </w:rPr>
-        <w:t>&amp;</w:t>
+        <w:t>are</w:t>
       </w:r>
       <w:r>
         <w:rPr>
@@ -4052,7 +3371,614 @@
         </w:rPr>
         <w:t xml:space="preserve"> </w:t>
       </w:r>
-      <w:hyperlink r:id="rId68" w:history="1">
+      <w:r>
+        <w:rPr>
+          <w:lang w:val="en-US"/>
+        </w:rPr>
+        <w:t>located</w:t>
+      </w:r>
+      <w:r>
+        <w:rPr>
+          <w:lang w:val="en-US"/>
+        </w:rPr>
+        <w:t xml:space="preserve"> to build the environment, in addition to </w:t>
+      </w:r>
+      <w:proofErr w:type="spellStart"/>
+      <w:r>
+        <w:rPr>
+          <w:rFonts w:ascii="Courier New" w:hAnsi="Courier New" w:cs="Courier New"/>
+          <w:lang w:val="en-US"/>
+        </w:rPr>
+        <w:t>Makefiles</w:t>
+      </w:r>
+      <w:proofErr w:type="spellEnd"/>
+      <w:r>
+        <w:rPr>
+          <w:lang w:val="en-US"/>
+        </w:rPr>
+        <w:t xml:space="preserve"> that can be used to </w:t>
+      </w:r>
+      <w:r>
+        <w:rPr>
+          <w:rFonts w:ascii="Courier New" w:hAnsi="Courier New" w:cs="Courier New"/>
+          <w:lang w:val="en-US"/>
+        </w:rPr>
+        <w:t>docker pull</w:t>
+      </w:r>
+      <w:r>
+        <w:rPr>
+          <w:lang w:val="en-US"/>
+        </w:rPr>
+        <w:t xml:space="preserve"> our base containers and </w:t>
+      </w:r>
+      <w:proofErr w:type="spellStart"/>
+      <w:r>
+        <w:rPr>
+          <w:rFonts w:ascii="Courier New" w:hAnsi="Courier New" w:cs="Courier New"/>
+          <w:lang w:val="en-US"/>
+        </w:rPr>
+        <w:t>wget</w:t>
+      </w:r>
+      <w:proofErr w:type="spellEnd"/>
+      <w:r>
+        <w:rPr>
+          <w:lang w:val="en-US"/>
+        </w:rPr>
+        <w:t xml:space="preserve"> additional </w:t>
+      </w:r>
+      <w:r>
+        <w:rPr>
+          <w:rFonts w:ascii="Courier New" w:hAnsi="Courier New" w:cs="Courier New"/>
+          <w:lang w:val="en-US"/>
+        </w:rPr>
+        <w:t>jar</w:t>
+      </w:r>
+      <w:r>
+        <w:rPr>
+          <w:lang w:val="en-US"/>
+        </w:rPr>
+        <w:t xml:space="preserve"> modules.</w:t>
+      </w:r>
+    </w:p>
+    <w:p>
+      <w:pPr>
+        <w:pStyle w:val="ListParagraph"/>
+        <w:numPr>
+          <w:ilvl w:val="0"/>
+          <w:numId w:val="34"/>
+        </w:numPr>
+        <w:rPr>
+          <w:lang w:val="en-US"/>
+        </w:rPr>
+      </w:pPr>
+      <w:r>
+        <w:rPr>
+          <w:rFonts w:ascii="Courier New" w:hAnsi="Courier New" w:cs="Courier New"/>
+          <w:lang w:val="en-US"/>
+        </w:rPr>
+        <w:t>&lt;Project root&gt;/</w:t>
+      </w:r>
+      <w:proofErr w:type="spellStart"/>
+      <w:r>
+        <w:rPr>
+          <w:rFonts w:ascii="Courier New" w:hAnsi="Courier New" w:cs="Courier New"/>
+          <w:lang w:val="en-US"/>
+        </w:rPr>
+        <w:t>shadowtraffic</w:t>
+      </w:r>
+      <w:proofErr w:type="spellEnd"/>
+      <w:r>
+        <w:rPr>
+          <w:lang w:val="en-US"/>
+        </w:rPr>
+        <w:t xml:space="preserve"> contains our data generator/config file.</w:t>
+      </w:r>
+    </w:p>
+    <w:p>
+      <w:pPr>
+        <w:rPr>
+          <w:lang w:val="en-US"/>
+        </w:rPr>
+      </w:pPr>
+      <w:r>
+        <w:rPr>
+          <w:lang w:val="en-US"/>
+        </w:rPr>
+        <w:t xml:space="preserve">  </w:t>
+      </w:r>
+    </w:p>
+    <w:p>
+      <w:pPr>
+        <w:rPr>
+          <w:lang w:val="en-US"/>
+        </w:rPr>
+      </w:pPr>
+      <w:r>
+        <w:rPr>
+          <w:lang w:val="en-US"/>
+        </w:rPr>
+        <w:t xml:space="preserve">You will also </w:t>
+      </w:r>
+      <w:r>
+        <w:rPr>
+          <w:lang w:val="en-US"/>
+        </w:rPr>
+        <w:t>find</w:t>
+      </w:r>
+      <w:r>
+        <w:rPr>
+          <w:lang w:val="en-US"/>
+        </w:rPr>
+        <w:t xml:space="preserve"> a configuration file used to provide various environment variables as used by our </w:t>
+      </w:r>
+      <w:r>
+        <w:rPr>
+          <w:rFonts w:ascii="Courier New" w:hAnsi="Courier New" w:cs="Courier New"/>
+          <w:lang w:val="en-US"/>
+        </w:rPr>
+        <w:t>&lt;Project root&gt;/</w:t>
+      </w:r>
+      <w:proofErr w:type="spellStart"/>
+      <w:r>
+        <w:rPr>
+          <w:rFonts w:ascii="Courier New" w:hAnsi="Courier New" w:cs="Courier New"/>
+          <w:lang w:val="en-US"/>
+        </w:rPr>
+        <w:t>devlab</w:t>
+      </w:r>
+      <w:proofErr w:type="spellEnd"/>
+      <w:r>
+        <w:rPr>
+          <w:rFonts w:ascii="Courier New" w:hAnsi="Courier New" w:cs="Courier New"/>
+          <w:lang w:val="en-US"/>
+        </w:rPr>
+        <w:t>/</w:t>
+      </w:r>
+      <w:r>
+        <w:rPr>
+          <w:rFonts w:ascii="Courier New" w:hAnsi="Courier New" w:cs="Courier New"/>
+          <w:lang w:val="en-US"/>
+        </w:rPr>
+        <w:t>Docker-</w:t>
+      </w:r>
+      <w:proofErr w:type="spellStart"/>
+      <w:r>
+        <w:rPr>
+          <w:rFonts w:ascii="Courier New" w:hAnsi="Courier New" w:cs="Courier New"/>
+          <w:lang w:val="en-US"/>
+        </w:rPr>
+        <w:t>compose.yaml</w:t>
+      </w:r>
+      <w:proofErr w:type="spellEnd"/>
+      <w:r>
+        <w:rPr>
+          <w:lang w:val="en-US"/>
+        </w:rPr>
+        <w:t xml:space="preserve"> </w:t>
+      </w:r>
+      <w:r>
+        <w:rPr>
+          <w:lang w:val="en-US"/>
+        </w:rPr>
+        <w:t xml:space="preserve">projects in </w:t>
+      </w:r>
+      <w:r>
+        <w:rPr>
+          <w:rFonts w:ascii="Courier New" w:hAnsi="Courier New" w:cs="Courier New"/>
+          <w:lang w:val="en-US"/>
+        </w:rPr>
+        <w:t>&lt;Project root&gt;/</w:t>
+      </w:r>
+      <w:proofErr w:type="spellStart"/>
+      <w:r>
+        <w:rPr>
+          <w:rFonts w:ascii="Courier New" w:hAnsi="Courier New" w:cs="Courier New"/>
+          <w:lang w:val="en-US"/>
+        </w:rPr>
+        <w:t>devlab</w:t>
+      </w:r>
+      <w:proofErr w:type="spellEnd"/>
+      <w:proofErr w:type="gramStart"/>
+      <w:r>
+        <w:rPr>
+          <w:rFonts w:ascii="Courier New" w:hAnsi="Courier New" w:cs="Courier New"/>
+          <w:lang w:val="en-US"/>
+        </w:rPr>
+        <w:t>/.env</w:t>
+      </w:r>
+      <w:proofErr w:type="gramEnd"/>
+    </w:p>
+    <w:p>
+      <w:pPr>
+        <w:rPr>
+          <w:lang w:val="en-US"/>
+        </w:rPr>
+      </w:pPr>
+    </w:p>
+    <w:p>
+      <w:pPr>
+        <w:rPr>
+          <w:lang w:val="en-US"/>
+        </w:rPr>
+      </w:pPr>
+      <w:r>
+        <w:rPr>
+          <w:lang w:val="en-US"/>
+        </w:rPr>
+        <w:t xml:space="preserve">Our environment can be </w:t>
+      </w:r>
+      <w:r>
+        <w:rPr>
+          <w:lang w:val="en-US"/>
+        </w:rPr>
+        <w:t>built</w:t>
+      </w:r>
+      <w:r>
+        <w:rPr>
+          <w:lang w:val="en-US"/>
+        </w:rPr>
+        <w:t xml:space="preserve"> and brough online using </w:t>
+      </w:r>
+      <w:r>
+        <w:rPr>
+          <w:rFonts w:ascii="Courier New" w:hAnsi="Courier New" w:cs="Courier New"/>
+          <w:lang w:val="en-US"/>
+        </w:rPr>
+        <w:t>&lt;Project root&gt;/</w:t>
+      </w:r>
+      <w:proofErr w:type="spellStart"/>
+      <w:r>
+        <w:rPr>
+          <w:rFonts w:ascii="Courier New" w:hAnsi="Courier New" w:cs="Courier New"/>
+          <w:lang w:val="en-US"/>
+        </w:rPr>
+        <w:t>devlab</w:t>
+      </w:r>
+      <w:proofErr w:type="spellEnd"/>
+      <w:r>
+        <w:rPr>
+          <w:rFonts w:ascii="Courier New" w:hAnsi="Courier New" w:cs="Courier New"/>
+          <w:lang w:val="en-US"/>
+        </w:rPr>
+        <w:t>/</w:t>
+      </w:r>
+      <w:proofErr w:type="spellStart"/>
+      <w:r>
+        <w:rPr>
+          <w:rFonts w:ascii="Courier New" w:hAnsi="Courier New" w:cs="Courier New"/>
+          <w:lang w:val="en-US"/>
+        </w:rPr>
+        <w:t>Makefile</w:t>
+      </w:r>
+      <w:proofErr w:type="spellEnd"/>
+    </w:p>
+    <w:p>
+      <w:pPr>
+        <w:rPr>
+          <w:lang w:val="en-US"/>
+        </w:rPr>
+      </w:pPr>
+    </w:p>
+    <w:p>
+      <w:pPr>
+        <w:rPr>
+          <w:lang w:val="en-US"/>
+        </w:rPr>
+      </w:pPr>
+      <w:r>
+        <w:rPr>
+          <w:lang w:val="en-US"/>
+        </w:rPr>
+        <w:t>The first time you start the project, we need to pull and build the required containers, this can be done by</w:t>
+      </w:r>
+      <w:r>
+        <w:rPr>
+          <w:lang w:val="en-US"/>
+        </w:rPr>
+        <w:t>:</w:t>
+      </w:r>
+    </w:p>
+    <w:p>
+      <w:pPr>
+        <w:rPr>
+          <w:lang w:val="en-US"/>
+        </w:rPr>
+      </w:pPr>
+    </w:p>
+    <w:p>
+      <w:pPr>
+        <w:rPr>
+          <w:lang w:val="en-US"/>
+        </w:rPr>
+      </w:pPr>
+    </w:p>
+    <w:p>
+      <w:pPr>
+        <w:rPr>
+          <w:b/>
+          <w:bCs/>
+          <w:lang w:val="en-US"/>
+        </w:rPr>
+      </w:pPr>
+      <w:r>
+        <w:rPr>
+          <w:b/>
+          <w:bCs/>
+          <w:lang w:val="en-US"/>
+        </w:rPr>
+        <w:t xml:space="preserve">1. via </w:t>
+      </w:r>
+      <w:proofErr w:type="spellStart"/>
+      <w:r>
+        <w:rPr>
+          <w:b/>
+          <w:bCs/>
+          <w:lang w:val="en-US"/>
+        </w:rPr>
+        <w:t>devlab</w:t>
+      </w:r>
+      <w:proofErr w:type="spellEnd"/>
+      <w:r>
+        <w:rPr>
+          <w:b/>
+          <w:bCs/>
+          <w:lang w:val="en-US"/>
+        </w:rPr>
+        <w:t xml:space="preserve"> ...</w:t>
+      </w:r>
+    </w:p>
+    <w:p>
+      <w:pPr>
+        <w:rPr>
+          <w:lang w:val="en-US"/>
+        </w:rPr>
+      </w:pPr>
+    </w:p>
+    <w:p>
+      <w:pPr>
+        <w:pStyle w:val="ListParagraph"/>
+        <w:numPr>
+          <w:ilvl w:val="0"/>
+          <w:numId w:val="33"/>
+        </w:numPr>
+        <w:rPr>
+          <w:rFonts w:ascii="Courier New" w:hAnsi="Courier New" w:cs="Courier New"/>
+          <w:lang w:val="en-US"/>
+        </w:rPr>
+      </w:pPr>
+      <w:r>
+        <w:rPr>
+          <w:rFonts w:ascii="Courier New" w:hAnsi="Courier New" w:cs="Courier New"/>
+          <w:lang w:val="en-US"/>
+        </w:rPr>
+        <w:t>cd</w:t>
+      </w:r>
+      <w:proofErr w:type="gramStart"/>
+      <w:r>
+        <w:rPr>
+          <w:rFonts w:ascii="Courier New" w:hAnsi="Courier New" w:cs="Courier New"/>
+          <w:lang w:val="en-US"/>
+        </w:rPr>
+        <w:t xml:space="preserve"> ..</w:t>
+      </w:r>
+      <w:proofErr w:type="gramEnd"/>
+      <w:r>
+        <w:rPr>
+          <w:rFonts w:ascii="Courier New" w:hAnsi="Courier New" w:cs="Courier New"/>
+          <w:lang w:val="en-US"/>
+        </w:rPr>
+        <w:t>/</w:t>
+      </w:r>
+      <w:proofErr w:type="spellStart"/>
+      <w:r>
+        <w:rPr>
+          <w:rFonts w:ascii="Courier New" w:hAnsi="Courier New" w:cs="Courier New"/>
+          <w:lang w:val="en-US"/>
+        </w:rPr>
+        <w:t>devlab</w:t>
+      </w:r>
+      <w:proofErr w:type="spellEnd"/>
+    </w:p>
+    <w:p>
+      <w:pPr>
+        <w:pStyle w:val="ListParagraph"/>
+        <w:numPr>
+          <w:ilvl w:val="0"/>
+          <w:numId w:val="32"/>
+        </w:numPr>
+        <w:rPr>
+          <w:rFonts w:ascii="Courier New" w:hAnsi="Courier New" w:cs="Courier New"/>
+          <w:lang w:val="en-US"/>
+        </w:rPr>
+      </w:pPr>
+      <w:r>
+        <w:rPr>
+          <w:rFonts w:ascii="Courier New" w:hAnsi="Courier New" w:cs="Courier New"/>
+          <w:lang w:val="en-US"/>
+        </w:rPr>
+        <w:t>make build</w:t>
+      </w:r>
+    </w:p>
+    <w:p>
+      <w:pPr>
+        <w:rPr>
+          <w:lang w:val="en-US"/>
+        </w:rPr>
+      </w:pPr>
+    </w:p>
+    <w:p>
+      <w:pPr>
+        <w:rPr>
+          <w:lang w:val="en-US"/>
+        </w:rPr>
+      </w:pPr>
+      <w:r>
+        <w:rPr>
+          <w:lang w:val="en-US"/>
+        </w:rPr>
+        <w:t>or</w:t>
+      </w:r>
+    </w:p>
+    <w:p>
+      <w:pPr>
+        <w:rPr>
+          <w:lang w:val="en-US"/>
+        </w:rPr>
+      </w:pPr>
+    </w:p>
+    <w:p>
+      <w:pPr>
+        <w:rPr>
+          <w:lang w:val="en-US"/>
+        </w:rPr>
+      </w:pPr>
+    </w:p>
+    <w:p>
+      <w:pPr>
+        <w:rPr>
+          <w:b/>
+          <w:bCs/>
+          <w:lang w:val="en-US"/>
+        </w:rPr>
+      </w:pPr>
+      <w:r>
+        <w:rPr>
+          <w:b/>
+          <w:bCs/>
+          <w:lang w:val="en-US"/>
+        </w:rPr>
+        <w:t>2. via infrastructure ...</w:t>
+      </w:r>
+    </w:p>
+    <w:p>
+      <w:pPr>
+        <w:rPr>
+          <w:lang w:val="en-US"/>
+        </w:rPr>
+      </w:pPr>
+    </w:p>
+    <w:p>
+      <w:pPr>
+        <w:pStyle w:val="ListParagraph"/>
+        <w:numPr>
+          <w:ilvl w:val="0"/>
+          <w:numId w:val="31"/>
+        </w:numPr>
+        <w:rPr>
+          <w:rFonts w:ascii="Courier New" w:hAnsi="Courier New" w:cs="Courier New"/>
+          <w:lang w:val="en-US"/>
+        </w:rPr>
+      </w:pPr>
+      <w:r>
+        <w:rPr>
+          <w:rFonts w:ascii="Courier New" w:hAnsi="Courier New" w:cs="Courier New"/>
+          <w:lang w:val="en-US"/>
+        </w:rPr>
+        <w:t>cd infrastructure</w:t>
+      </w:r>
+    </w:p>
+    <w:p>
+      <w:pPr>
+        <w:pStyle w:val="ListParagraph"/>
+        <w:numPr>
+          <w:ilvl w:val="0"/>
+          <w:numId w:val="31"/>
+        </w:numPr>
+        <w:rPr>
+          <w:rFonts w:ascii="Courier New" w:hAnsi="Courier New" w:cs="Courier New"/>
+          <w:lang w:val="en-US"/>
+        </w:rPr>
+      </w:pPr>
+      <w:r>
+        <w:rPr>
+          <w:rFonts w:ascii="Courier New" w:hAnsi="Courier New" w:cs="Courier New"/>
+          <w:lang w:val="en-US"/>
+        </w:rPr>
+        <w:t xml:space="preserve">make </w:t>
+      </w:r>
+      <w:proofErr w:type="spellStart"/>
+      <w:r>
+        <w:rPr>
+          <w:rFonts w:ascii="Courier New" w:hAnsi="Courier New" w:cs="Courier New"/>
+          <w:lang w:val="en-US"/>
+        </w:rPr>
+        <w:t>pull_base</w:t>
+      </w:r>
+      <w:proofErr w:type="spellEnd"/>
+    </w:p>
+    <w:p>
+      <w:pPr>
+        <w:pStyle w:val="ListParagraph"/>
+        <w:numPr>
+          <w:ilvl w:val="0"/>
+          <w:numId w:val="31"/>
+        </w:numPr>
+        <w:rPr>
+          <w:rFonts w:ascii="Courier New" w:hAnsi="Courier New" w:cs="Courier New"/>
+          <w:lang w:val="en-US"/>
+        </w:rPr>
+      </w:pPr>
+      <w:r>
+        <w:rPr>
+          <w:rFonts w:ascii="Courier New" w:hAnsi="Courier New" w:cs="Courier New"/>
+          <w:lang w:val="en-US"/>
+        </w:rPr>
+        <w:lastRenderedPageBreak/>
+        <w:t>make pull</w:t>
+      </w:r>
+    </w:p>
+    <w:p>
+      <w:pPr>
+        <w:pStyle w:val="ListParagraph"/>
+        <w:numPr>
+          <w:ilvl w:val="0"/>
+          <w:numId w:val="31"/>
+        </w:numPr>
+        <w:rPr>
+          <w:rFonts w:ascii="Courier New" w:hAnsi="Courier New" w:cs="Courier New"/>
+          <w:lang w:val="en-US"/>
+        </w:rPr>
+      </w:pPr>
+      <w:r>
+        <w:rPr>
+          <w:rFonts w:ascii="Courier New" w:hAnsi="Courier New" w:cs="Courier New"/>
+          <w:lang w:val="en-US"/>
+        </w:rPr>
+        <w:t>make build</w:t>
+      </w:r>
+    </w:p>
+    <w:p>
+      <w:pPr>
+        <w:rPr>
+          <w:lang w:val="en-US"/>
+        </w:rPr>
+      </w:pPr>
+    </w:p>
+    <w:p>
+      <w:pPr>
+        <w:rPr>
+          <w:lang w:val="en-US"/>
+        </w:rPr>
+      </w:pPr>
+      <w:r>
+        <w:rPr>
+          <w:lang w:val="en-US"/>
+        </w:rPr>
+        <w:t xml:space="preserve">At this point we can </w:t>
+      </w:r>
+      <w:r>
+        <w:rPr>
+          <w:lang w:val="en-US"/>
+        </w:rPr>
+        <w:t>start up</w:t>
+      </w:r>
+      <w:r>
+        <w:rPr>
+          <w:lang w:val="en-US"/>
+        </w:rPr>
+        <w:t xml:space="preserve"> the minimum environment to make sure our Polaris/Postgres and </w:t>
+      </w:r>
+      <w:hyperlink r:id="rId65" w:history="1">
         <w:proofErr w:type="spellStart"/>
         <w:r>
           <w:rPr>
@@ -4067,187 +3993,75 @@
         <w:rPr>
           <w:lang w:val="en-US"/>
         </w:rPr>
-        <w:t>)</w:t>
-      </w:r>
-    </w:p>
-    <w:p>
-      <w:pPr>
-        <w:rPr>
-          <w:lang w:val="en-US"/>
-        </w:rPr>
-      </w:pPr>
-    </w:p>
-    <w:p>
-      <w:pPr>
-        <w:rPr>
-          <w:lang w:val="en-US"/>
-        </w:rPr>
-      </w:pPr>
-      <w:r>
-        <w:rPr>
-          <w:lang w:val="en-US"/>
-        </w:rPr>
-        <w:t xml:space="preserve">This will </w:t>
-      </w:r>
-      <w:r>
-        <w:rPr>
-          <w:lang w:val="en-US"/>
-        </w:rPr>
-        <w:t xml:space="preserve">use </w:t>
-      </w:r>
-      <w:r>
-        <w:rPr>
-          <w:rFonts w:ascii="Courier New" w:hAnsi="Courier New" w:cs="Courier New"/>
-          <w:lang w:val="en-US"/>
-        </w:rPr>
-        <w:t>&lt;Project Root&gt;/</w:t>
-      </w:r>
-      <w:proofErr w:type="spellStart"/>
-      <w:r>
-        <w:rPr>
-          <w:rFonts w:ascii="Courier New" w:hAnsi="Courier New" w:cs="Courier New"/>
-          <w:lang w:val="en-US"/>
-        </w:rPr>
-        <w:t>devlab</w:t>
-      </w:r>
-      <w:proofErr w:type="spellEnd"/>
-      <w:r>
-        <w:rPr>
-          <w:rFonts w:ascii="Courier New" w:hAnsi="Courier New" w:cs="Courier New"/>
-          <w:lang w:val="en-US"/>
-        </w:rPr>
-        <w:t>/docker-compose-</w:t>
-      </w:r>
-      <w:proofErr w:type="spellStart"/>
-      <w:r>
-        <w:rPr>
-          <w:rFonts w:ascii="Courier New" w:hAnsi="Courier New" w:cs="Courier New"/>
-          <w:lang w:val="en-US"/>
-        </w:rPr>
-        <w:t>basic</w:t>
-      </w:r>
-      <w:r>
-        <w:rPr>
-          <w:rFonts w:ascii="Courier New" w:hAnsi="Courier New" w:cs="Courier New"/>
-          <w:lang w:val="en-US"/>
-        </w:rPr>
-        <w:t>.yml</w:t>
-      </w:r>
-      <w:proofErr w:type="spellEnd"/>
-      <w:r>
-        <w:rPr>
-          <w:lang w:val="en-US"/>
-        </w:rPr>
-        <w:t xml:space="preserve"> Docker Compose file.</w:t>
-      </w:r>
-    </w:p>
-    <w:p>
-      <w:pPr>
-        <w:rPr>
-          <w:lang w:val="en-US"/>
-        </w:rPr>
-      </w:pPr>
-    </w:p>
-    <w:p>
-      <w:pPr>
-        <w:pStyle w:val="ListParagraph"/>
-        <w:numPr>
-          <w:ilvl w:val="0"/>
-          <w:numId w:val="30"/>
-        </w:numPr>
-        <w:rPr>
-          <w:rFonts w:ascii="Courier New" w:hAnsi="Courier New" w:cs="Courier New"/>
-          <w:lang w:val="en-US"/>
-        </w:rPr>
-      </w:pPr>
-      <w:r>
-        <w:rPr>
-          <w:rFonts w:ascii="Courier New" w:hAnsi="Courier New" w:cs="Courier New"/>
-          <w:lang w:val="en-US"/>
-        </w:rPr>
-        <w:t xml:space="preserve">make </w:t>
-      </w:r>
-      <w:proofErr w:type="spellStart"/>
-      <w:r>
-        <w:rPr>
-          <w:rFonts w:ascii="Courier New" w:hAnsi="Courier New" w:cs="Courier New"/>
-          <w:lang w:val="en-US"/>
-        </w:rPr>
-        <w:t>run_base</w:t>
-      </w:r>
-      <w:proofErr w:type="spellEnd"/>
-    </w:p>
-    <w:p>
-      <w:pPr>
-        <w:pStyle w:val="ListParagraph"/>
-        <w:numPr>
-          <w:ilvl w:val="0"/>
-          <w:numId w:val="30"/>
-        </w:numPr>
-        <w:rPr>
-          <w:lang w:val="en-US"/>
-        </w:rPr>
-      </w:pPr>
-      <w:r>
-        <w:rPr>
-          <w:lang w:val="en-US"/>
-        </w:rPr>
-        <w:t>... look around</w:t>
-      </w:r>
-    </w:p>
-    <w:p>
-      <w:pPr>
-        <w:pStyle w:val="ListParagraph"/>
-        <w:numPr>
-          <w:ilvl w:val="0"/>
-          <w:numId w:val="30"/>
-        </w:numPr>
-        <w:rPr>
-          <w:rFonts w:ascii="Courier New" w:hAnsi="Courier New" w:cs="Courier New"/>
-          <w:lang w:val="en-US"/>
-        </w:rPr>
-      </w:pPr>
-      <w:r>
-        <w:rPr>
-          <w:rFonts w:ascii="Courier New" w:hAnsi="Courier New" w:cs="Courier New"/>
-          <w:lang w:val="en-US"/>
-        </w:rPr>
-        <w:t>make down</w:t>
-      </w:r>
-    </w:p>
-    <w:p>
-      <w:pPr>
-        <w:rPr>
-          <w:lang w:val="en-US"/>
-        </w:rPr>
-      </w:pPr>
-      <w:r>
-        <w:rPr>
-          <w:lang w:val="en-US"/>
-        </w:rPr>
-        <w:t xml:space="preserve">  </w:t>
-      </w:r>
-    </w:p>
-    <w:p>
-      <w:pPr>
-        <w:rPr>
-          <w:lang w:val="en-US"/>
-        </w:rPr>
-      </w:pPr>
-    </w:p>
-    <w:p>
-      <w:pPr>
-        <w:rPr>
-          <w:lang w:val="en-US"/>
-        </w:rPr>
-      </w:pPr>
-      <w:r>
-        <w:rPr>
-          <w:lang w:val="en-US"/>
-        </w:rPr>
-        <w:t>2. Full Environment (</w:t>
-      </w:r>
-      <w:hyperlink r:id="rId69" w:history="1">
+        <w:t xml:space="preserve"> is working, or the full stack which adds the </w:t>
+      </w:r>
+      <w:hyperlink r:id="rId66" w:history="1">
+        <w:r>
+          <w:rPr>
+            <w:rStyle w:val="Hyperlink"/>
+            <w:lang w:val="en-US"/>
+          </w:rPr>
+          <w:t>Apache Flink</w:t>
+        </w:r>
+      </w:hyperlink>
+      <w:r>
+        <w:rPr>
+          <w:lang w:val="en-US"/>
+        </w:rPr>
+        <w:t xml:space="preserve"> cluster.</w:t>
+      </w:r>
+    </w:p>
+    <w:p>
+      <w:pPr>
+        <w:rPr>
+          <w:lang w:val="en-US"/>
+        </w:rPr>
+      </w:pPr>
+    </w:p>
+    <w:p>
+      <w:pPr>
+        <w:rPr>
+          <w:lang w:val="en-US"/>
+        </w:rPr>
+      </w:pPr>
+    </w:p>
+    <w:p>
+      <w:pPr>
+        <w:rPr>
+          <w:b/>
+          <w:bCs/>
+          <w:lang w:val="en-US"/>
+        </w:rPr>
+      </w:pPr>
+      <w:r>
+        <w:rPr>
+          <w:b/>
+          <w:bCs/>
+          <w:lang w:val="en-US"/>
+        </w:rPr>
+        <w:t>Run the Stack</w:t>
+      </w:r>
+    </w:p>
+    <w:p>
+      <w:pPr>
+        <w:rPr>
+          <w:lang w:val="en-US"/>
+        </w:rPr>
+      </w:pPr>
+    </w:p>
+    <w:p>
+      <w:pPr>
+        <w:rPr>
+          <w:lang w:val="en-US"/>
+        </w:rPr>
+      </w:pPr>
+      <w:r>
+        <w:rPr>
+          <w:lang w:val="en-US"/>
+        </w:rPr>
+        <w:t>1. Minimal Environment (</w:t>
+      </w:r>
+      <w:hyperlink r:id="rId67" w:history="1">
         <w:r>
           <w:rPr>
             <w:rStyle w:val="Hyperlink"/>
@@ -4262,22 +4076,7 @@
         </w:rPr>
         <w:t xml:space="preserve">, </w:t>
       </w:r>
-      <w:hyperlink r:id="rId70" w:history="1">
-        <w:r>
-          <w:rPr>
-            <w:rStyle w:val="Hyperlink"/>
-            <w:lang w:val="en-US"/>
-          </w:rPr>
-          <w:t>Flink</w:t>
-        </w:r>
-      </w:hyperlink>
-      <w:r>
-        <w:rPr>
-          <w:lang w:val="en-US"/>
-        </w:rPr>
-        <w:t xml:space="preserve">, </w:t>
-      </w:r>
-      <w:hyperlink r:id="rId71" w:history="1">
+      <w:hyperlink r:id="rId68" w:history="1">
         <w:r>
           <w:rPr>
             <w:rStyle w:val="Hyperlink"/>
@@ -4290,9 +4089,21 @@
         <w:rPr>
           <w:lang w:val="en-US"/>
         </w:rPr>
-        <w:t xml:space="preserve"> and </w:t>
-      </w:r>
-      <w:hyperlink r:id="rId72" w:history="1">
+        <w:t xml:space="preserve"> </w:t>
+      </w:r>
+      <w:r>
+        <w:rPr>
+          <w:lang w:val="en-US"/>
+        </w:rPr>
+        <w:t>&amp;</w:t>
+      </w:r>
+      <w:r>
+        <w:rPr>
+          <w:lang w:val="en-US"/>
+        </w:rPr>
+        <w:t xml:space="preserve"> </w:t>
+      </w:r>
+      <w:hyperlink r:id="rId69" w:history="1">
         <w:proofErr w:type="spellStart"/>
         <w:r>
           <w:rPr>
@@ -4307,6 +4118,246 @@
         <w:rPr>
           <w:lang w:val="en-US"/>
         </w:rPr>
+        <w:t>)</w:t>
+      </w:r>
+    </w:p>
+    <w:p>
+      <w:pPr>
+        <w:rPr>
+          <w:lang w:val="en-US"/>
+        </w:rPr>
+      </w:pPr>
+    </w:p>
+    <w:p>
+      <w:pPr>
+        <w:rPr>
+          <w:lang w:val="en-US"/>
+        </w:rPr>
+      </w:pPr>
+      <w:r>
+        <w:rPr>
+          <w:lang w:val="en-US"/>
+        </w:rPr>
+        <w:t xml:space="preserve">This will </w:t>
+      </w:r>
+      <w:r>
+        <w:rPr>
+          <w:lang w:val="en-US"/>
+        </w:rPr>
+        <w:t xml:space="preserve">use </w:t>
+      </w:r>
+      <w:r>
+        <w:rPr>
+          <w:rFonts w:ascii="Courier New" w:hAnsi="Courier New" w:cs="Courier New"/>
+          <w:lang w:val="en-US"/>
+        </w:rPr>
+        <w:t>&lt;Project Root&gt;/</w:t>
+      </w:r>
+      <w:proofErr w:type="spellStart"/>
+      <w:r>
+        <w:rPr>
+          <w:rFonts w:ascii="Courier New" w:hAnsi="Courier New" w:cs="Courier New"/>
+          <w:lang w:val="en-US"/>
+        </w:rPr>
+        <w:t>devlab</w:t>
+      </w:r>
+      <w:proofErr w:type="spellEnd"/>
+      <w:r>
+        <w:rPr>
+          <w:rFonts w:ascii="Courier New" w:hAnsi="Courier New" w:cs="Courier New"/>
+          <w:lang w:val="en-US"/>
+        </w:rPr>
+        <w:t>/docker-compose-</w:t>
+      </w:r>
+      <w:proofErr w:type="spellStart"/>
+      <w:r>
+        <w:rPr>
+          <w:rFonts w:ascii="Courier New" w:hAnsi="Courier New" w:cs="Courier New"/>
+          <w:lang w:val="en-US"/>
+        </w:rPr>
+        <w:t>basic</w:t>
+      </w:r>
+      <w:r>
+        <w:rPr>
+          <w:rFonts w:ascii="Courier New" w:hAnsi="Courier New" w:cs="Courier New"/>
+          <w:lang w:val="en-US"/>
+        </w:rPr>
+        <w:t>.yml</w:t>
+      </w:r>
+      <w:proofErr w:type="spellEnd"/>
+      <w:r>
+        <w:rPr>
+          <w:lang w:val="en-US"/>
+        </w:rPr>
+        <w:t xml:space="preserve"> Docker Compose file.</w:t>
+      </w:r>
+    </w:p>
+    <w:p>
+      <w:pPr>
+        <w:rPr>
+          <w:lang w:val="en-US"/>
+        </w:rPr>
+      </w:pPr>
+    </w:p>
+    <w:p>
+      <w:pPr>
+        <w:pStyle w:val="ListParagraph"/>
+        <w:numPr>
+          <w:ilvl w:val="0"/>
+          <w:numId w:val="30"/>
+        </w:numPr>
+        <w:rPr>
+          <w:rFonts w:ascii="Courier New" w:hAnsi="Courier New" w:cs="Courier New"/>
+          <w:lang w:val="en-US"/>
+        </w:rPr>
+      </w:pPr>
+      <w:r>
+        <w:rPr>
+          <w:rFonts w:ascii="Courier New" w:hAnsi="Courier New" w:cs="Courier New"/>
+          <w:lang w:val="en-US"/>
+        </w:rPr>
+        <w:t xml:space="preserve">make </w:t>
+      </w:r>
+      <w:proofErr w:type="spellStart"/>
+      <w:r>
+        <w:rPr>
+          <w:rFonts w:ascii="Courier New" w:hAnsi="Courier New" w:cs="Courier New"/>
+          <w:lang w:val="en-US"/>
+        </w:rPr>
+        <w:t>run_base</w:t>
+      </w:r>
+      <w:proofErr w:type="spellEnd"/>
+    </w:p>
+    <w:p>
+      <w:pPr>
+        <w:pStyle w:val="ListParagraph"/>
+        <w:numPr>
+          <w:ilvl w:val="0"/>
+          <w:numId w:val="30"/>
+        </w:numPr>
+        <w:rPr>
+          <w:lang w:val="en-US"/>
+        </w:rPr>
+      </w:pPr>
+      <w:r>
+        <w:rPr>
+          <w:lang w:val="en-US"/>
+        </w:rPr>
+        <w:t>... look around</w:t>
+      </w:r>
+    </w:p>
+    <w:p>
+      <w:pPr>
+        <w:pStyle w:val="ListParagraph"/>
+        <w:numPr>
+          <w:ilvl w:val="0"/>
+          <w:numId w:val="30"/>
+        </w:numPr>
+        <w:rPr>
+          <w:rFonts w:ascii="Courier New" w:hAnsi="Courier New" w:cs="Courier New"/>
+          <w:lang w:val="en-US"/>
+        </w:rPr>
+      </w:pPr>
+      <w:r>
+        <w:rPr>
+          <w:rFonts w:ascii="Courier New" w:hAnsi="Courier New" w:cs="Courier New"/>
+          <w:lang w:val="en-US"/>
+        </w:rPr>
+        <w:t>make down</w:t>
+      </w:r>
+    </w:p>
+    <w:p>
+      <w:pPr>
+        <w:rPr>
+          <w:lang w:val="en-US"/>
+        </w:rPr>
+      </w:pPr>
+      <w:r>
+        <w:rPr>
+          <w:lang w:val="en-US"/>
+        </w:rPr>
+        <w:t xml:space="preserve">  </w:t>
+      </w:r>
+    </w:p>
+    <w:p>
+      <w:pPr>
+        <w:rPr>
+          <w:lang w:val="en-US"/>
+        </w:rPr>
+      </w:pPr>
+    </w:p>
+    <w:p>
+      <w:pPr>
+        <w:rPr>
+          <w:lang w:val="en-US"/>
+        </w:rPr>
+      </w:pPr>
+      <w:r>
+        <w:rPr>
+          <w:lang w:val="en-US"/>
+        </w:rPr>
+        <w:t>2. Full Environment (</w:t>
+      </w:r>
+      <w:hyperlink r:id="rId70" w:history="1">
+        <w:r>
+          <w:rPr>
+            <w:rStyle w:val="Hyperlink"/>
+            <w:lang w:val="en-US"/>
+          </w:rPr>
+          <w:t>Polaris</w:t>
+        </w:r>
+      </w:hyperlink>
+      <w:r>
+        <w:rPr>
+          <w:lang w:val="en-US"/>
+        </w:rPr>
+        <w:t xml:space="preserve">, </w:t>
+      </w:r>
+      <w:hyperlink r:id="rId71" w:history="1">
+        <w:r>
+          <w:rPr>
+            <w:rStyle w:val="Hyperlink"/>
+            <w:lang w:val="en-US"/>
+          </w:rPr>
+          <w:t>Flink</w:t>
+        </w:r>
+      </w:hyperlink>
+      <w:r>
+        <w:rPr>
+          <w:lang w:val="en-US"/>
+        </w:rPr>
+        <w:t xml:space="preserve">, </w:t>
+      </w:r>
+      <w:hyperlink r:id="rId72" w:history="1">
+        <w:r>
+          <w:rPr>
+            <w:rStyle w:val="Hyperlink"/>
+            <w:lang w:val="en-US"/>
+          </w:rPr>
+          <w:t>Postgres</w:t>
+        </w:r>
+      </w:hyperlink>
+      <w:r>
+        <w:rPr>
+          <w:lang w:val="en-US"/>
+        </w:rPr>
+        <w:t xml:space="preserve"> and </w:t>
+      </w:r>
+      <w:hyperlink r:id="rId73" w:history="1">
+        <w:proofErr w:type="spellStart"/>
+        <w:r>
+          <w:rPr>
+            <w:rStyle w:val="Hyperlink"/>
+            <w:lang w:val="en-US"/>
+          </w:rPr>
+          <w:t>MinIO</w:t>
+        </w:r>
+        <w:proofErr w:type="spellEnd"/>
+      </w:hyperlink>
+      <w:r>
+        <w:rPr>
+          <w:lang w:val="en-US"/>
+        </w:rPr>
         <w:t xml:space="preserve">), </w:t>
       </w:r>
     </w:p>
@@ -4418,7 +4469,7 @@
         </w:rPr>
         <w:t xml:space="preserve">run </w:t>
       </w:r>
-      <w:hyperlink r:id="rId73" w:history="1">
+      <w:hyperlink r:id="rId74" w:history="1">
         <w:proofErr w:type="spellStart"/>
         <w:r>
           <w:rPr>
@@ -4873,21 +4924,7 @@
           <w:rFonts w:ascii="Courier New" w:hAnsi="Courier New" w:cs="Courier New"/>
           <w:lang w:val="en-US"/>
         </w:rPr>
-        <w:t>/1.1creC</w:t>
-      </w:r>
-      <w:r>
-        <w:rPr>
-          <w:rFonts w:ascii="Courier New" w:hAnsi="Courier New" w:cs="Courier New"/>
-          <w:lang w:val="en-US"/>
-        </w:rPr>
-        <w:t>DC</w:t>
-      </w:r>
-      <w:r>
-        <w:rPr>
-          <w:rFonts w:ascii="Courier New" w:hAnsi="Courier New" w:cs="Courier New"/>
-          <w:lang w:val="en-US"/>
-        </w:rPr>
-        <w:t>.sql</w:t>
+        <w:t>/1.1creCDC.sql</w:t>
       </w:r>
       <w:r>
         <w:rPr>
@@ -4913,7 +4950,7 @@
         </w:rPr>
         <w:t xml:space="preserve">Execute Flink SQL to move the data from the CDC source tables into our </w:t>
       </w:r>
-      <w:hyperlink r:id="rId74" w:history="1">
+      <w:hyperlink r:id="rId75" w:history="1">
         <w:r>
           <w:rPr>
             <w:rStyle w:val="Hyperlink"/>
@@ -5020,7 +5057,7 @@
         </w:rPr>
         <w:t xml:space="preserve">configured with persistent storage on our </w:t>
       </w:r>
-      <w:hyperlink r:id="rId75" w:history="1">
+      <w:hyperlink r:id="rId76" w:history="1">
         <w:proofErr w:type="spellStart"/>
         <w:r>
           <w:rPr>
@@ -5037,7 +5074,7 @@
         </w:rPr>
         <w:t xml:space="preserve"> object storage service, aka </w:t>
       </w:r>
-      <w:hyperlink r:id="rId76" w:history="1">
+      <w:hyperlink r:id="rId77" w:history="1">
         <w:r>
           <w:rPr>
             <w:rStyle w:val="Hyperlink"/>
@@ -5142,21 +5179,7 @@
           <w:rFonts w:ascii="Courier New" w:hAnsi="Courier New" w:cs="Courier New"/>
           <w:lang w:val="en-US"/>
         </w:rPr>
-        <w:t>/1.1cre</w:t>
-      </w:r>
-      <w:r>
-        <w:rPr>
-          <w:rFonts w:ascii="Courier New" w:hAnsi="Courier New" w:cs="Courier New"/>
-          <w:lang w:val="en-US"/>
-        </w:rPr>
-        <w:t>Target</w:t>
-      </w:r>
-      <w:r>
-        <w:rPr>
-          <w:rFonts w:ascii="Courier New" w:hAnsi="Courier New" w:cs="Courier New"/>
-          <w:lang w:val="en-US"/>
-        </w:rPr>
-        <w:t>.sql</w:t>
+        <w:t>/1.1creTarget.sql</w:t>
       </w:r>
       <w:r>
         <w:rPr>
@@ -5259,68 +5282,6 @@
         </w:rPr>
         <w:lastRenderedPageBreak/>
         <w:t xml:space="preserve">During the startup cycle of our </w:t>
-      </w:r>
-      <w:hyperlink r:id="rId77" w:history="1">
-        <w:r>
-          <w:rPr>
-            <w:rStyle w:val="Hyperlink"/>
-            <w:lang w:val="en-US"/>
-          </w:rPr>
-          <w:t>PostgreSQL</w:t>
-        </w:r>
-      </w:hyperlink>
-      <w:r>
-        <w:rPr>
-          <w:lang w:val="en-US"/>
-        </w:rPr>
-        <w:t xml:space="preserve"> datastore's, they will go through their standard bootstrap process which happens to include creating a database. </w:t>
-      </w:r>
-    </w:p>
-    <w:p>
-      <w:pPr>
-        <w:rPr>
-          <w:lang w:val="en-US"/>
-        </w:rPr>
-      </w:pPr>
-    </w:p>
-    <w:p>
-      <w:pPr>
-        <w:rPr>
-          <w:lang w:val="en-US"/>
-        </w:rPr>
-      </w:pPr>
-      <w:r>
-        <w:rPr>
-          <w:lang w:val="en-US"/>
-        </w:rPr>
-        <w:t xml:space="preserve">If you want to create some personal bits, modify this process then you are able to place your desired SQL inside </w:t>
-      </w:r>
-      <w:proofErr w:type="spellStart"/>
-      <w:r>
-        <w:rPr>
-          <w:rFonts w:ascii="Courier New" w:hAnsi="Courier New" w:cs="Courier New"/>
-          <w:lang w:val="en-US"/>
-        </w:rPr>
-        <w:t>postgresql-init.sql</w:t>
-      </w:r>
-      <w:proofErr w:type="spellEnd"/>
-      <w:r>
-        <w:rPr>
-          <w:lang w:val="en-US"/>
-        </w:rPr>
-        <w:t xml:space="preserve"> which is mapped/mou</w:t>
-      </w:r>
-      <w:r>
-        <w:rPr>
-          <w:lang w:val="en-US"/>
-        </w:rPr>
-        <w:t>nt</w:t>
-      </w:r>
-      <w:r>
-        <w:rPr>
-          <w:lang w:val="en-US"/>
-        </w:rPr>
-        <w:t xml:space="preserve">ed into the </w:t>
       </w:r>
       <w:hyperlink r:id="rId78" w:history="1">
         <w:r>
@@ -5335,6 +5296,68 @@
         <w:rPr>
           <w:lang w:val="en-US"/>
         </w:rPr>
+        <w:t xml:space="preserve"> datastore's, they will go through their standard bootstrap process which happens to include creating a database. </w:t>
+      </w:r>
+    </w:p>
+    <w:p>
+      <w:pPr>
+        <w:rPr>
+          <w:lang w:val="en-US"/>
+        </w:rPr>
+      </w:pPr>
+    </w:p>
+    <w:p>
+      <w:pPr>
+        <w:rPr>
+          <w:lang w:val="en-US"/>
+        </w:rPr>
+      </w:pPr>
+      <w:r>
+        <w:rPr>
+          <w:lang w:val="en-US"/>
+        </w:rPr>
+        <w:t xml:space="preserve">If you want to create some personal bits, modify this process then you are able to place your desired SQL inside </w:t>
+      </w:r>
+      <w:proofErr w:type="spellStart"/>
+      <w:r>
+        <w:rPr>
+          <w:rFonts w:ascii="Courier New" w:hAnsi="Courier New" w:cs="Courier New"/>
+          <w:lang w:val="en-US"/>
+        </w:rPr>
+        <w:t>postgresql-init.sql</w:t>
+      </w:r>
+      <w:proofErr w:type="spellEnd"/>
+      <w:r>
+        <w:rPr>
+          <w:lang w:val="en-US"/>
+        </w:rPr>
+        <w:t xml:space="preserve"> which is mapped/mou</w:t>
+      </w:r>
+      <w:r>
+        <w:rPr>
+          <w:lang w:val="en-US"/>
+        </w:rPr>
+        <w:t>nt</w:t>
+      </w:r>
+      <w:r>
+        <w:rPr>
+          <w:lang w:val="en-US"/>
+        </w:rPr>
+        <w:t xml:space="preserve">ed into the </w:t>
+      </w:r>
+      <w:hyperlink r:id="rId79" w:history="1">
+        <w:r>
+          <w:rPr>
+            <w:rStyle w:val="Hyperlink"/>
+            <w:lang w:val="en-US"/>
+          </w:rPr>
+          <w:t>PostgreSQL</w:t>
+        </w:r>
+      </w:hyperlink>
+      <w:r>
+        <w:rPr>
+          <w:lang w:val="en-US"/>
+        </w:rPr>
         <w:t xml:space="preserve"> container and run at startup.</w:t>
       </w:r>
     </w:p>
@@ -5381,7 +5404,7 @@
         </w:rPr>
         <w:t xml:space="preserve"> </w:t>
       </w:r>
-      <w:hyperlink r:id="rId79" w:history="1">
+      <w:hyperlink r:id="rId80" w:history="1">
         <w:proofErr w:type="spellStart"/>
         <w:r>
           <w:rPr>
@@ -5467,7 +5490,7 @@
         </w:rPr>
         <w:t xml:space="preserve"> tables, they will be used as target tables for </w:t>
       </w:r>
-      <w:hyperlink r:id="rId80" w:history="1">
+      <w:hyperlink r:id="rId81" w:history="1">
         <w:proofErr w:type="spellStart"/>
         <w:r>
           <w:rPr>
@@ -5484,7 +5507,7 @@
         </w:rPr>
         <w:t xml:space="preserve"> and also be our source tables for </w:t>
       </w:r>
-      <w:hyperlink r:id="rId81" w:history="1">
+      <w:hyperlink r:id="rId82" w:history="1">
         <w:r>
           <w:rPr>
             <w:rStyle w:val="Hyperlink"/>
@@ -5511,7 +5534,7 @@
         </w:rPr>
         <w:t xml:space="preserve">to have </w:t>
       </w:r>
-      <w:hyperlink r:id="rId82" w:history="1">
+      <w:hyperlink r:id="rId83" w:history="1">
         <w:proofErr w:type="spellStart"/>
         <w:r>
           <w:rPr>
@@ -7478,14 +7501,7 @@
           <w:rFonts w:ascii="Courier New" w:hAnsi="Courier New" w:cs="Courier New"/>
           <w:lang w:val="en-US"/>
         </w:rPr>
-        <w:t>&lt;Project root</w:t>
-      </w:r>
-      <w:r>
-        <w:rPr>
-          <w:rFonts w:ascii="Courier New" w:hAnsi="Courier New" w:cs="Courier New"/>
-          <w:lang w:val="en-US"/>
-        </w:rPr>
-        <w:t>&gt;/</w:t>
+        <w:t>&lt;Project root&gt;/</w:t>
       </w:r>
       <w:proofErr w:type="spellStart"/>
       <w:r>
@@ -7593,7 +7609,7 @@
         </w:rPr>
         <w:t xml:space="preserve">Part of this process includes creating basic </w:t>
       </w:r>
-      <w:hyperlink r:id="rId83" w:history="1">
+      <w:hyperlink r:id="rId84" w:history="1">
         <w:r>
           <w:rPr>
             <w:rStyle w:val="Hyperlink"/>
@@ -7663,57 +7679,6 @@
           <w:lang w:val="en-US"/>
         </w:rPr>
         <w:t xml:space="preserve">Polaris: </w:t>
-      </w:r>
-      <w:r>
-        <w:rPr>
-          <w:lang w:val="en-US"/>
-        </w:rPr>
-        <w:tab/>
-      </w:r>
-      <w:hyperlink r:id="rId84" w:history="1">
-        <w:r>
-          <w:rPr>
-            <w:rStyle w:val="Hyperlink"/>
-            <w:lang w:val="en-US"/>
-          </w:rPr>
-          <w:t>http://localhost:8181</w:t>
-        </w:r>
-      </w:hyperlink>
-      <w:r>
-        <w:rPr>
-          <w:lang w:val="en-US"/>
-        </w:rPr>
-        <w:t xml:space="preserve"> </w:t>
-      </w:r>
-      <w:r>
-        <w:rPr>
-          <w:lang w:val="en-US"/>
-        </w:rPr>
-        <w:tab/>
-      </w:r>
-      <w:r>
-        <w:rPr>
-          <w:lang w:val="en-US"/>
-        </w:rPr>
-        <w:t>(Client API)</w:t>
-      </w:r>
-    </w:p>
-    <w:p>
-      <w:pPr>
-        <w:pStyle w:val="ListParagraph"/>
-        <w:numPr>
-          <w:ilvl w:val="0"/>
-          <w:numId w:val="23"/>
-        </w:numPr>
-        <w:rPr>
-          <w:lang w:val="en-US"/>
-        </w:rPr>
-      </w:pPr>
-      <w:r>
-        <w:rPr>
-          <w:lang w:val="en-US"/>
-        </w:rPr>
-        <w:t>Polaris:</w:t>
       </w:r>
       <w:r>
         <w:rPr>
@@ -7746,7 +7711,7 @@
         <w:rPr>
           <w:lang w:val="en-US"/>
         </w:rPr>
-        <w:t>(Management API)</w:t>
+        <w:t>(Client API)</w:t>
       </w:r>
     </w:p>
     <w:p>
@@ -7764,6 +7729,57 @@
         <w:rPr>
           <w:lang w:val="en-US"/>
         </w:rPr>
+        <w:t>Polaris:</w:t>
+      </w:r>
+      <w:r>
+        <w:rPr>
+          <w:lang w:val="en-US"/>
+        </w:rPr>
+        <w:tab/>
+      </w:r>
+      <w:hyperlink r:id="rId86" w:history="1">
+        <w:r>
+          <w:rPr>
+            <w:rStyle w:val="Hyperlink"/>
+            <w:lang w:val="en-US"/>
+          </w:rPr>
+          <w:t>http://localhost:8181</w:t>
+        </w:r>
+      </w:hyperlink>
+      <w:r>
+        <w:rPr>
+          <w:lang w:val="en-US"/>
+        </w:rPr>
+        <w:t xml:space="preserve"> </w:t>
+      </w:r>
+      <w:r>
+        <w:rPr>
+          <w:lang w:val="en-US"/>
+        </w:rPr>
+        <w:tab/>
+      </w:r>
+      <w:r>
+        <w:rPr>
+          <w:lang w:val="en-US"/>
+        </w:rPr>
+        <w:t>(Management API)</w:t>
+      </w:r>
+    </w:p>
+    <w:p>
+      <w:pPr>
+        <w:pStyle w:val="ListParagraph"/>
+        <w:numPr>
+          <w:ilvl w:val="0"/>
+          <w:numId w:val="23"/>
+        </w:numPr>
+        <w:rPr>
+          <w:lang w:val="en-US"/>
+        </w:rPr>
+      </w:pPr>
+      <w:r>
+        <w:rPr>
+          <w:lang w:val="en-US"/>
+        </w:rPr>
         <w:t>Flink UI:</w:t>
       </w:r>
       <w:r>
@@ -7772,7 +7788,7 @@
         </w:rPr>
         <w:tab/>
       </w:r>
-      <w:hyperlink r:id="rId86" w:history="1">
+      <w:hyperlink r:id="rId87" w:history="1">
         <w:r>
           <w:rPr>
             <w:rStyle w:val="Hyperlink"/>
@@ -7831,7 +7847,7 @@
         </w:rPr>
         <w:tab/>
       </w:r>
-      <w:hyperlink r:id="rId87" w:history="1">
+      <w:hyperlink r:id="rId88" w:history="1">
         <w:r>
           <w:rPr>
             <w:rStyle w:val="Hyperlink"/>
@@ -7890,7 +7906,7 @@
         </w:rPr>
         <w:tab/>
       </w:r>
-      <w:hyperlink r:id="rId88" w:history="1">
+      <w:hyperlink r:id="rId89" w:history="1">
         <w:r>
           <w:rPr>
             <w:rStyle w:val="Hyperlink"/>
@@ -8091,7 +8107,7 @@
           <w:lang w:val="en-US"/>
         </w:rPr>
       </w:pPr>
-      <w:hyperlink r:id="rId89" w:history="1">
+      <w:hyperlink r:id="rId90" w:history="1">
         <w:r>
           <w:rPr>
             <w:rStyle w:val="Hyperlink"/>
@@ -8112,7 +8128,7 @@
           <w:lang w:val="en-US"/>
         </w:rPr>
       </w:pPr>
-      <w:hyperlink r:id="rId90" w:history="1">
+      <w:hyperlink r:id="rId91" w:history="1">
         <w:r>
           <w:rPr>
             <w:rStyle w:val="Hyperlink"/>
@@ -8139,48 +8155,34 @@
           <w:lang w:val="en-US"/>
         </w:rPr>
       </w:pPr>
-      <w:hyperlink r:id="rId91" w:history="1">
-        <w:r>
-          <w:rPr>
-            <w:rStyle w:val="Hyperlink"/>
-            <w:lang w:val="en-US"/>
-          </w:rPr>
-          <w:t>Apache Flink CDC 3.5</w:t>
-        </w:r>
-        <w:r>
-          <w:rPr>
-            <w:rStyle w:val="Hyperlink"/>
-            <w:lang w:val="en-US"/>
-          </w:rPr>
-          <w:t>.0</w:t>
-        </w:r>
-      </w:hyperlink>
-    </w:p>
-    <w:p>
-      <w:pPr>
-        <w:pStyle w:val="ListParagraph"/>
-        <w:numPr>
-          <w:ilvl w:val="0"/>
-          <w:numId w:val="49"/>
-        </w:numPr>
-        <w:rPr>
-          <w:lang w:val="en-US"/>
-        </w:rPr>
-      </w:pPr>
       <w:hyperlink r:id="rId92" w:history="1">
         <w:r>
           <w:rPr>
             <w:rStyle w:val="Hyperlink"/>
             <w:lang w:val="en-US"/>
           </w:rPr>
-          <w:t>Apache Iceberg 1.9.</w:t>
+          <w:t>Apache Flink CDC 3.5.0</w:t>
         </w:r>
+      </w:hyperlink>
+    </w:p>
+    <w:p>
+      <w:pPr>
+        <w:pStyle w:val="ListParagraph"/>
+        <w:numPr>
+          <w:ilvl w:val="0"/>
+          <w:numId w:val="49"/>
+        </w:numPr>
+        <w:rPr>
+          <w:lang w:val="en-US"/>
+        </w:rPr>
+      </w:pPr>
+      <w:hyperlink r:id="rId93" w:history="1">
         <w:r>
           <w:rPr>
             <w:rStyle w:val="Hyperlink"/>
             <w:lang w:val="en-US"/>
           </w:rPr>
-          <w:t>1</w:t>
+          <w:t>Apache Iceberg 1.9.1</w:t>
         </w:r>
       </w:hyperlink>
     </w:p>
@@ -8195,7 +8197,7 @@
           <w:lang w:val="en-US"/>
         </w:rPr>
       </w:pPr>
-      <w:hyperlink r:id="rId93" w:history="1">
+      <w:hyperlink r:id="rId94" w:history="1">
         <w:r>
           <w:rPr>
             <w:rStyle w:val="Hyperlink"/>
@@ -8216,7 +8218,7 @@
           <w:lang w:val="en-US"/>
         </w:rPr>
       </w:pPr>
-      <w:hyperlink r:id="rId94" w:history="1">
+      <w:hyperlink r:id="rId95" w:history="1">
         <w:proofErr w:type="spellStart"/>
         <w:r>
           <w:rPr>
@@ -8245,7 +8247,7 @@
           <w:lang w:val="en-US"/>
         </w:rPr>
       </w:pPr>
-      <w:hyperlink r:id="rId95" w:history="1">
+      <w:hyperlink r:id="rId96" w:history="1">
         <w:proofErr w:type="spellStart"/>
         <w:r>
           <w:rPr>
@@ -8398,7 +8400,7 @@
                     <pic:cNvPicPr/>
                   </pic:nvPicPr>
                   <pic:blipFill>
-                    <a:blip r:embed="rId96">
+                    <a:blip r:embed="rId97">
                       <a:extLst>
                         <a:ext uri="{28A0092B-C50C-407E-A947-70E740481C1C}">
                           <a14:useLocalDpi xmlns:a14="http://schemas.microsoft.com/office/drawing/2010/main" val="0"/>
@@ -8487,7 +8489,7 @@
                     <pic:cNvPicPr/>
                   </pic:nvPicPr>
                   <pic:blipFill>
-                    <a:blip r:embed="rId97">
+                    <a:blip r:embed="rId98">
                       <a:extLst>
                         <a:ext uri="{28A0092B-C50C-407E-A947-70E740481C1C}">
                           <a14:useLocalDpi xmlns:a14="http://schemas.microsoft.com/office/drawing/2010/main" val="0"/>
@@ -8689,7 +8691,7 @@
           <w:lang w:val="en-US"/>
         </w:rPr>
       </w:pPr>
-      <w:hyperlink r:id="rId98" w:history="1">
+      <w:hyperlink r:id="rId99" w:history="1">
         <w:r>
           <w:rPr>
             <w:rStyle w:val="Hyperlink"/>
@@ -8700,7 +8702,7 @@
       </w:hyperlink>
     </w:p>
     <w:p>
-      <w:hyperlink r:id="rId99" w:history="1">
+      <w:hyperlink r:id="rId100" w:history="1">
         <w:r>
           <w:rPr>
             <w:rStyle w:val="Hyperlink"/>
@@ -8716,7 +8718,7 @@
           <w:lang w:val="en-US"/>
         </w:rPr>
       </w:pPr>
-      <w:hyperlink r:id="rId100" w:history="1">
+      <w:hyperlink r:id="rId101" w:history="1">
         <w:r>
           <w:rPr>
             <w:rStyle w:val="Hyperlink"/>
@@ -8776,7 +8778,7 @@
                     <pic:cNvPicPr/>
                   </pic:nvPicPr>
                   <pic:blipFill>
-                    <a:blip r:embed="rId101">
+                    <a:blip r:embed="rId102">
                       <a:extLst>
                         <a:ext uri="{28A0092B-C50C-407E-A947-70E740481C1C}">
                           <a14:useLocalDpi xmlns:a14="http://schemas.microsoft.com/office/drawing/2010/main" val="0"/>

</xml_diff>

<commit_message>
Adding ref to Polaris tools and the newly added Console/UI
</commit_message>
<xml_diff>
--- a/blog-doc/Blog.docx
+++ b/blog-doc/Blog.docx
@@ -2042,49 +2042,22 @@
           <w:lang w:val="en-US"/>
         </w:rPr>
       </w:pPr>
-      <w:r>
-        <w:rPr>
-          <w:lang w:val="en-US"/>
-        </w:rPr>
-        <w:fldChar w:fldCharType="begin"/>
-      </w:r>
-      <w:r>
-        <w:rPr>
-          <w:lang w:val="en-US"/>
-        </w:rPr>
-        <w:instrText>HYPERLINK "https://www.linkedin.com/in/andrew-madson/"</w:instrText>
-      </w:r>
-      <w:r>
-        <w:rPr>
-          <w:lang w:val="en-US"/>
-        </w:rPr>
-      </w:r>
-      <w:r>
-        <w:rPr>
-          <w:lang w:val="en-US"/>
-        </w:rPr>
-        <w:fldChar w:fldCharType="separate"/>
-      </w:r>
-      <w:r>
-        <w:rPr>
-          <w:rStyle w:val="Hyperlink"/>
-          <w:lang w:val="en-US"/>
-        </w:rPr>
-        <w:t>Andrew Madson</w:t>
-      </w:r>
-      <w:r>
-        <w:rPr>
-          <w:lang w:val="en-US"/>
-        </w:rPr>
-        <w:fldChar w:fldCharType="end"/>
-      </w:r>
+      <w:hyperlink r:id="rId50" w:history="1">
+        <w:r>
+          <w:rPr>
+            <w:rStyle w:val="Hyperlink"/>
+            <w:lang w:val="en-US"/>
+          </w:rPr>
+          <w:t>Andrew Madson</w:t>
+        </w:r>
+      </w:hyperlink>
       <w:r>
         <w:rPr>
           <w:lang w:val="en-US"/>
         </w:rPr>
         <w:t xml:space="preserve"> and </w:t>
       </w:r>
-      <w:hyperlink r:id="rId50" w:history="1">
+      <w:hyperlink r:id="rId51" w:history="1">
         <w:r>
           <w:rPr>
             <w:rStyle w:val="Hyperlink"/>
@@ -2099,7 +2072,7 @@
         </w:rPr>
         <w:t xml:space="preserve"> (Founder and Chief Product Officer of </w:t>
       </w:r>
-      <w:hyperlink r:id="rId51" w:history="1">
+      <w:hyperlink r:id="rId52" w:history="1">
         <w:proofErr w:type="spellStart"/>
         <w:r>
           <w:rPr>
@@ -2143,7 +2116,7 @@
         </w:rPr>
         <w:t xml:space="preserve">As per previous, </w:t>
       </w:r>
-      <w:hyperlink r:id="rId52" w:history="1">
+      <w:hyperlink r:id="rId53" w:history="1">
         <w:r>
           <w:rPr>
             <w:rStyle w:val="Hyperlink"/>
@@ -2157,34 +2130,6 @@
           <w:lang w:val="en-US"/>
         </w:rPr>
         <w:t xml:space="preserve"> is primarily an </w:t>
-      </w:r>
-      <w:hyperlink r:id="rId53" w:history="1">
-        <w:r>
-          <w:rPr>
-            <w:rStyle w:val="Hyperlink"/>
-            <w:lang w:val="en-US"/>
-          </w:rPr>
-          <w:t>Apache Iceberg</w:t>
-        </w:r>
-      </w:hyperlink>
-      <w:r>
-        <w:rPr>
-          <w:lang w:val="en-US"/>
-        </w:rPr>
-        <w:t xml:space="preserve"> table format catalog, but does offer `</w:t>
-      </w:r>
-      <w:r>
-        <w:rPr>
-          <w:rFonts w:ascii="Courier New" w:hAnsi="Courier New" w:cs="Courier New"/>
-          <w:lang w:val="en-US"/>
-        </w:rPr>
-        <w:t>Generic Table</w:t>
-      </w:r>
-      <w:r>
-        <w:rPr>
-          <w:lang w:val="en-US"/>
-        </w:rPr>
-        <w:t xml:space="preserve">` functionality, enabling it to store metadata for tables other than </w:t>
       </w:r>
       <w:hyperlink r:id="rId54" w:history="1">
         <w:r>
@@ -2199,6 +2144,34 @@
         <w:rPr>
           <w:lang w:val="en-US"/>
         </w:rPr>
+        <w:t xml:space="preserve"> table format catalog, but does offer `</w:t>
+      </w:r>
+      <w:r>
+        <w:rPr>
+          <w:rFonts w:ascii="Courier New" w:hAnsi="Courier New" w:cs="Courier New"/>
+          <w:lang w:val="en-US"/>
+        </w:rPr>
+        <w:t>Generic Table</w:t>
+      </w:r>
+      <w:r>
+        <w:rPr>
+          <w:lang w:val="en-US"/>
+        </w:rPr>
+        <w:t xml:space="preserve">` functionality, enabling it to store metadata for tables other than </w:t>
+      </w:r>
+      <w:hyperlink r:id="rId55" w:history="1">
+        <w:r>
+          <w:rPr>
+            <w:rStyle w:val="Hyperlink"/>
+            <w:lang w:val="en-US"/>
+          </w:rPr>
+          <w:t>Apache Iceberg</w:t>
+        </w:r>
+      </w:hyperlink>
+      <w:r>
+        <w:rPr>
+          <w:lang w:val="en-US"/>
+        </w:rPr>
         <w:t xml:space="preserve"> </w:t>
       </w:r>
       <w:r>
@@ -2213,7 +2186,7 @@
         </w:rPr>
         <w:t xml:space="preserve">see: </w:t>
       </w:r>
-      <w:hyperlink r:id="rId55" w:anchor="what-is-a-generic-table" w:history="1">
+      <w:hyperlink r:id="rId56" w:anchor="what-is-a-generic-table" w:history="1">
         <w:r>
           <w:rPr>
             <w:rStyle w:val="Hyperlink"/>
@@ -2254,7 +2227,7 @@
         </w:rPr>
         <w:t xml:space="preserve">Also critical is catalog persistence. </w:t>
       </w:r>
-      <w:hyperlink r:id="rId56" w:history="1">
+      <w:hyperlink r:id="rId57" w:history="1">
         <w:r>
           <w:rPr>
             <w:rStyle w:val="Hyperlink"/>
@@ -2324,7 +2297,7 @@
         </w:rPr>
         <w:t xml:space="preserve">GIT REPO: </w:t>
       </w:r>
-      <w:hyperlink r:id="rId57" w:history="1">
+      <w:hyperlink r:id="rId58" w:history="1">
         <w:proofErr w:type="spellStart"/>
         <w:r>
           <w:rPr>
@@ -2367,7 +2340,7 @@
         </w:rPr>
         <w:t xml:space="preserve"> on the back of </w:t>
       </w:r>
-      <w:hyperlink r:id="rId58" w:history="1">
+      <w:hyperlink r:id="rId59" w:history="1">
         <w:r>
           <w:rPr>
             <w:rStyle w:val="Hyperlink"/>
@@ -2522,7 +2495,7 @@
                     <pic:cNvPicPr/>
                   </pic:nvPicPr>
                   <pic:blipFill>
-                    <a:blip r:embed="rId59" cstate="print">
+                    <a:blip r:embed="rId60" cstate="print">
                       <a:extLst>
                         <a:ext uri="{28A0092B-C50C-407E-A947-70E740481C1C}">
                           <a14:useLocalDpi xmlns:a14="http://schemas.microsoft.com/office/drawing/2010/main" val="0"/>
@@ -2593,7 +2566,7 @@
         </w:rPr>
         <w:t xml:space="preserve">Build the minimum environment to get our </w:t>
       </w:r>
-      <w:hyperlink r:id="rId60" w:history="1">
+      <w:hyperlink r:id="rId61" w:history="1">
         <w:r>
           <w:rPr>
             <w:rStyle w:val="Hyperlink"/>
@@ -2608,7 +2581,7 @@
         </w:rPr>
         <w:t xml:space="preserve"> catalog up, with the PostgreSQL backend datastore and </w:t>
       </w:r>
-      <w:hyperlink r:id="rId61" w:history="1">
+      <w:hyperlink r:id="rId62" w:history="1">
         <w:proofErr w:type="spellStart"/>
         <w:r>
           <w:rPr>
@@ -2655,7 +2628,7 @@
         </w:rPr>
         <w:t xml:space="preserve"> stack our </w:t>
       </w:r>
-      <w:hyperlink r:id="rId62" w:history="1">
+      <w:hyperlink r:id="rId63" w:history="1">
         <w:r>
           <w:rPr>
             <w:rStyle w:val="Hyperlink"/>
@@ -2688,7 +2661,7 @@
         </w:rPr>
         <w:t xml:space="preserve">Run our data generation utilizing </w:t>
       </w:r>
-      <w:hyperlink r:id="rId63" w:history="1">
+      <w:hyperlink r:id="rId64" w:history="1">
         <w:proofErr w:type="spellStart"/>
         <w:r>
           <w:rPr>
@@ -2768,1215 +2741,6 @@
           <w:lang w:val="en-US"/>
         </w:rPr>
         <w:t xml:space="preserve"> usage when referring to our </w:t>
-      </w:r>
-      <w:hyperlink r:id="rId64" w:history="1">
-        <w:proofErr w:type="spellStart"/>
-        <w:r>
-          <w:rPr>
-            <w:rStyle w:val="Hyperlink"/>
-            <w:lang w:val="en-US"/>
-          </w:rPr>
-          <w:t>MinIO</w:t>
-        </w:r>
-        <w:proofErr w:type="spellEnd"/>
-      </w:hyperlink>
-      <w:r>
-        <w:rPr>
-          <w:lang w:val="en-US"/>
-        </w:rPr>
-        <w:t xml:space="preserve"> Object store locations. This is defined in our: </w:t>
-      </w:r>
-    </w:p>
-    <w:p>
-      <w:pPr>
-        <w:rPr>
-          <w:lang w:val="en-US"/>
-        </w:rPr>
-      </w:pPr>
-    </w:p>
-    <w:p>
-      <w:pPr>
-        <w:pStyle w:val="ListParagraph"/>
-        <w:numPr>
-          <w:ilvl w:val="0"/>
-          <w:numId w:val="41"/>
-        </w:numPr>
-        <w:rPr>
-          <w:lang w:val="en-US"/>
-        </w:rPr>
-      </w:pPr>
-      <w:r>
-        <w:rPr>
-          <w:rFonts w:ascii="Courier New" w:hAnsi="Courier New" w:cs="Courier New"/>
-          <w:lang w:val="en-US"/>
-        </w:rPr>
-        <w:t>Docker-</w:t>
-      </w:r>
-      <w:proofErr w:type="spellStart"/>
-      <w:r>
-        <w:rPr>
-          <w:rFonts w:ascii="Courier New" w:hAnsi="Courier New" w:cs="Courier New"/>
-          <w:lang w:val="en-US"/>
-        </w:rPr>
-        <w:t>compose.yaml</w:t>
-      </w:r>
-      <w:proofErr w:type="spellEnd"/>
-      <w:r>
-        <w:rPr>
-          <w:lang w:val="en-US"/>
-        </w:rPr>
-        <w:t xml:space="preserve"> file for the </w:t>
-      </w:r>
-      <w:proofErr w:type="spellStart"/>
-      <w:r>
-        <w:rPr>
-          <w:b/>
-          <w:bCs/>
-          <w:lang w:val="en-US"/>
-        </w:rPr>
-        <w:t>Jobmanager</w:t>
-      </w:r>
-      <w:proofErr w:type="spellEnd"/>
-      <w:r>
-        <w:rPr>
-          <w:lang w:val="en-US"/>
-        </w:rPr>
-        <w:t xml:space="preserve"> and </w:t>
-      </w:r>
-      <w:proofErr w:type="spellStart"/>
-      <w:r>
-        <w:rPr>
-          <w:b/>
-          <w:bCs/>
-          <w:lang w:val="en-US"/>
-        </w:rPr>
-        <w:t>Taskmanager</w:t>
-      </w:r>
-      <w:proofErr w:type="spellEnd"/>
-      <w:r>
-        <w:rPr>
-          <w:lang w:val="en-US"/>
-        </w:rPr>
-        <w:t xml:space="preserve"> service configuration. </w:t>
-      </w:r>
-    </w:p>
-    <w:p>
-      <w:pPr>
-        <w:pStyle w:val="ListParagraph"/>
-        <w:numPr>
-          <w:ilvl w:val="0"/>
-          <w:numId w:val="40"/>
-        </w:numPr>
-        <w:rPr>
-          <w:lang w:val="en-US"/>
-        </w:rPr>
-      </w:pPr>
-      <w:r>
-        <w:rPr>
-          <w:rFonts w:ascii="Courier New" w:hAnsi="Courier New" w:cs="Courier New"/>
-          <w:lang w:val="en-US"/>
-        </w:rPr>
-        <w:t>Docker-</w:t>
-      </w:r>
-      <w:proofErr w:type="spellStart"/>
-      <w:r>
-        <w:rPr>
-          <w:rFonts w:ascii="Courier New" w:hAnsi="Courier New" w:cs="Courier New"/>
-          <w:lang w:val="en-US"/>
-        </w:rPr>
-        <w:t>compose.yaml</w:t>
-      </w:r>
-      <w:proofErr w:type="spellEnd"/>
-      <w:r>
-        <w:rPr>
-          <w:lang w:val="en-US"/>
-        </w:rPr>
-        <w:t xml:space="preserve"> file for the </w:t>
-      </w:r>
-      <w:proofErr w:type="spellStart"/>
-      <w:r>
-        <w:rPr>
-          <w:rFonts w:ascii="Courier New" w:hAnsi="Courier New" w:cs="Courier New"/>
-          <w:lang w:val="en-US"/>
-        </w:rPr>
-        <w:t>polaris</w:t>
-      </w:r>
-      <w:proofErr w:type="spellEnd"/>
-      <w:r>
-        <w:rPr>
-          <w:rFonts w:ascii="Courier New" w:hAnsi="Courier New" w:cs="Courier New"/>
-          <w:lang w:val="en-US"/>
-        </w:rPr>
-        <w:t>-setup</w:t>
-      </w:r>
-      <w:r>
-        <w:rPr>
-          <w:lang w:val="en-US"/>
-        </w:rPr>
-        <w:t xml:space="preserve"> service configuration. </w:t>
-      </w:r>
-    </w:p>
-    <w:p>
-      <w:pPr>
-        <w:pStyle w:val="ListParagraph"/>
-        <w:numPr>
-          <w:ilvl w:val="0"/>
-          <w:numId w:val="39"/>
-        </w:numPr>
-        <w:rPr>
-          <w:lang w:val="en-US"/>
-        </w:rPr>
-      </w:pPr>
-      <w:r>
-        <w:rPr>
-          <w:lang w:val="en-US"/>
-        </w:rPr>
-        <w:t xml:space="preserve">In the Apache Flink configuration file as part of the </w:t>
-      </w:r>
-      <w:proofErr w:type="gramStart"/>
-      <w:r>
-        <w:rPr>
-          <w:rFonts w:ascii="Courier New" w:hAnsi="Courier New" w:cs="Courier New"/>
-          <w:lang w:val="en-US"/>
-        </w:rPr>
-        <w:t>fs.s3a.*</w:t>
-      </w:r>
-      <w:proofErr w:type="gramEnd"/>
-      <w:r>
-        <w:rPr>
-          <w:lang w:val="en-US"/>
-        </w:rPr>
-        <w:t xml:space="preserve"> parameters, (s</w:t>
-      </w:r>
-      <w:r>
-        <w:rPr>
-          <w:lang w:val="en-US"/>
-        </w:rPr>
-        <w:t>e</w:t>
-      </w:r>
-      <w:r>
-        <w:rPr>
-          <w:lang w:val="en-US"/>
-        </w:rPr>
-        <w:t xml:space="preserve">e: </w:t>
-      </w:r>
-      <w:r>
-        <w:rPr>
-          <w:rFonts w:ascii="Courier New" w:hAnsi="Courier New" w:cs="Courier New"/>
-          <w:lang w:val="en-US"/>
-        </w:rPr>
-        <w:t>&lt;Project root&gt;/</w:t>
-      </w:r>
-      <w:proofErr w:type="spellStart"/>
-      <w:r>
-        <w:rPr>
-          <w:rFonts w:ascii="Courier New" w:hAnsi="Courier New" w:cs="Courier New"/>
-          <w:lang w:val="en-US"/>
-        </w:rPr>
-        <w:t>devlab</w:t>
-      </w:r>
-      <w:proofErr w:type="spellEnd"/>
-      <w:r>
-        <w:rPr>
-          <w:rFonts w:ascii="Courier New" w:hAnsi="Courier New" w:cs="Courier New"/>
-          <w:lang w:val="en-US"/>
-        </w:rPr>
-        <w:t>/conf/</w:t>
-      </w:r>
-      <w:proofErr w:type="spellStart"/>
-      <w:r>
-        <w:rPr>
-          <w:rFonts w:ascii="Courier New" w:hAnsi="Courier New" w:cs="Courier New"/>
-          <w:lang w:val="en-US"/>
-        </w:rPr>
-        <w:t>config.yaml</w:t>
-      </w:r>
-      <w:proofErr w:type="spellEnd"/>
-      <w:r>
-        <w:rPr>
-          <w:lang w:val="en-US"/>
-        </w:rPr>
-        <w:t>)</w:t>
-      </w:r>
-    </w:p>
-    <w:p>
-      <w:pPr>
-        <w:pStyle w:val="ListParagraph"/>
-        <w:numPr>
-          <w:ilvl w:val="0"/>
-          <w:numId w:val="38"/>
-        </w:numPr>
-        <w:rPr>
-          <w:lang w:val="en-US"/>
-        </w:rPr>
-      </w:pPr>
-      <w:r>
-        <w:rPr>
-          <w:lang w:val="en-US"/>
-        </w:rPr>
-        <w:t xml:space="preserve">Part of our Apache Flink Container build, (see: </w:t>
-      </w:r>
-      <w:r>
-        <w:rPr>
-          <w:rFonts w:ascii="Courier New" w:hAnsi="Courier New" w:cs="Courier New"/>
-          <w:lang w:val="en-US"/>
-        </w:rPr>
-        <w:t>&lt;Project root&gt;/infrastructure/</w:t>
-      </w:r>
-      <w:proofErr w:type="spellStart"/>
-      <w:r>
-        <w:rPr>
-          <w:rFonts w:ascii="Courier New" w:hAnsi="Courier New" w:cs="Courier New"/>
-          <w:lang w:val="en-US"/>
-        </w:rPr>
-        <w:t>flink</w:t>
-      </w:r>
-      <w:proofErr w:type="spellEnd"/>
-      <w:r>
-        <w:rPr>
-          <w:rFonts w:ascii="Courier New" w:hAnsi="Courier New" w:cs="Courier New"/>
-          <w:lang w:val="en-US"/>
-        </w:rPr>
-        <w:t>/</w:t>
-      </w:r>
-      <w:proofErr w:type="spellStart"/>
-      <w:r>
-        <w:rPr>
-          <w:rFonts w:ascii="Courier New" w:hAnsi="Courier New" w:cs="Courier New"/>
-          <w:lang w:val="en-US"/>
-        </w:rPr>
-        <w:t>Dockerfile</w:t>
-      </w:r>
-      <w:proofErr w:type="spellEnd"/>
-      <w:r>
-        <w:rPr>
-          <w:lang w:val="en-US"/>
-        </w:rPr>
-        <w:t xml:space="preserve">), we create </w:t>
-      </w:r>
-      <w:r>
-        <w:rPr>
-          <w:rFonts w:ascii="Courier New" w:hAnsi="Courier New" w:cs="Courier New"/>
-          <w:lang w:val="en-US"/>
-        </w:rPr>
-        <w:t>FLINK_HOME/conf/core-site.xml</w:t>
-      </w:r>
-      <w:r>
-        <w:rPr>
-          <w:lang w:val="en-US"/>
-        </w:rPr>
-        <w:t xml:space="preserve"> where we specify our s3 </w:t>
-      </w:r>
-      <w:r>
-        <w:rPr>
-          <w:lang w:val="en-US"/>
-        </w:rPr>
-        <w:t>configuration</w:t>
-      </w:r>
-      <w:r>
-        <w:rPr>
-          <w:lang w:val="en-US"/>
-        </w:rPr>
-        <w:t xml:space="preserve"> and credentials.</w:t>
-      </w:r>
-    </w:p>
-    <w:p>
-      <w:pPr>
-        <w:pStyle w:val="ListParagraph"/>
-        <w:numPr>
-          <w:ilvl w:val="0"/>
-          <w:numId w:val="37"/>
-        </w:numPr>
-        <w:rPr>
-          <w:lang w:val="en-US"/>
-        </w:rPr>
-      </w:pPr>
-      <w:r>
-        <w:rPr>
-          <w:lang w:val="en-US"/>
-        </w:rPr>
-        <w:t xml:space="preserve">Our Apache Flink catalog create, where we </w:t>
-      </w:r>
-      <w:r>
-        <w:rPr>
-          <w:lang w:val="en-US"/>
-        </w:rPr>
-        <w:t>specify,</w:t>
-      </w:r>
-      <w:r>
-        <w:rPr>
-          <w:lang w:val="en-US"/>
-        </w:rPr>
-        <w:t xml:space="preserve"> we will be using a REST based catalog (see: </w:t>
-      </w:r>
-      <w:r>
-        <w:rPr>
-          <w:rFonts w:ascii="Courier New" w:hAnsi="Courier New" w:cs="Courier New"/>
-          <w:lang w:val="en-US"/>
-        </w:rPr>
-        <w:t>&lt;Project root&gt;/</w:t>
-      </w:r>
-      <w:proofErr w:type="spellStart"/>
-      <w:r>
-        <w:rPr>
-          <w:rFonts w:ascii="Courier New" w:hAnsi="Courier New" w:cs="Courier New"/>
-          <w:lang w:val="en-US"/>
-        </w:rPr>
-        <w:t>devlab</w:t>
-      </w:r>
-      <w:proofErr w:type="spellEnd"/>
-      <w:r>
-        <w:rPr>
-          <w:rFonts w:ascii="Courier New" w:hAnsi="Courier New" w:cs="Courier New"/>
-          <w:lang w:val="en-US"/>
-        </w:rPr>
-        <w:t>/</w:t>
-      </w:r>
-      <w:proofErr w:type="spellStart"/>
-      <w:r>
-        <w:rPr>
-          <w:rFonts w:ascii="Courier New" w:hAnsi="Courier New" w:cs="Courier New"/>
-          <w:lang w:val="en-US"/>
-        </w:rPr>
-        <w:t>creFlinkFlows</w:t>
-      </w:r>
-      <w:proofErr w:type="spellEnd"/>
-      <w:r>
-        <w:rPr>
-          <w:rFonts w:ascii="Courier New" w:hAnsi="Courier New" w:cs="Courier New"/>
-          <w:lang w:val="en-US"/>
-        </w:rPr>
-        <w:t>/1.1.creCat.sql</w:t>
-      </w:r>
-      <w:r>
-        <w:rPr>
-          <w:lang w:val="en-US"/>
-        </w:rPr>
-        <w:t>)</w:t>
-      </w:r>
-    </w:p>
-    <w:p>
-      <w:pPr>
-        <w:rPr>
-          <w:lang w:val="en-US"/>
-        </w:rPr>
-      </w:pPr>
-    </w:p>
-    <w:p>
-      <w:pPr>
-        <w:rPr>
-          <w:lang w:val="en-US"/>
-        </w:rPr>
-      </w:pPr>
-    </w:p>
-    <w:p>
-      <w:pPr>
-        <w:rPr>
-          <w:b/>
-          <w:bCs/>
-          <w:lang w:val="en-US"/>
-        </w:rPr>
-      </w:pPr>
-      <w:r>
-        <w:rPr>
-          <w:b/>
-          <w:bCs/>
-          <w:lang w:val="en-US"/>
-        </w:rPr>
-        <w:t xml:space="preserve">Building and </w:t>
-      </w:r>
-      <w:r>
-        <w:rPr>
-          <w:b/>
-          <w:bCs/>
-          <w:lang w:val="en-US"/>
-        </w:rPr>
-        <w:t>r</w:t>
-      </w:r>
-      <w:r>
-        <w:rPr>
-          <w:b/>
-          <w:bCs/>
-          <w:lang w:val="en-US"/>
-        </w:rPr>
-        <w:t>unning the environment</w:t>
-      </w:r>
-    </w:p>
-    <w:p>
-      <w:pPr>
-        <w:rPr>
-          <w:lang w:val="en-US"/>
-        </w:rPr>
-      </w:pPr>
-    </w:p>
-    <w:p>
-      <w:pPr>
-        <w:rPr>
-          <w:lang w:val="en-US"/>
-        </w:rPr>
-      </w:pPr>
-      <w:r>
-        <w:rPr>
-          <w:lang w:val="en-US"/>
-        </w:rPr>
-        <w:t xml:space="preserve">You're reading this file, under this directory is our </w:t>
-      </w:r>
-      <w:proofErr w:type="spellStart"/>
-      <w:r>
-        <w:rPr>
-          <w:rFonts w:ascii="Courier New" w:hAnsi="Courier New" w:cs="Courier New"/>
-          <w:lang w:val="en-US"/>
-        </w:rPr>
-        <w:t>devlab</w:t>
-      </w:r>
-      <w:proofErr w:type="spellEnd"/>
-      <w:r>
-        <w:rPr>
-          <w:lang w:val="en-US"/>
-        </w:rPr>
-        <w:t xml:space="preserve">, </w:t>
-      </w:r>
-      <w:r>
-        <w:rPr>
-          <w:rFonts w:ascii="Courier New" w:hAnsi="Courier New" w:cs="Courier New"/>
-          <w:lang w:val="en-US"/>
-        </w:rPr>
-        <w:t>infrastructure</w:t>
-      </w:r>
-      <w:r>
-        <w:rPr>
-          <w:lang w:val="en-US"/>
-        </w:rPr>
-        <w:t xml:space="preserve"> and </w:t>
-      </w:r>
-      <w:proofErr w:type="spellStart"/>
-      <w:r>
-        <w:rPr>
-          <w:rFonts w:ascii="Courier New" w:hAnsi="Courier New" w:cs="Courier New"/>
-          <w:lang w:val="en-US"/>
-        </w:rPr>
-        <w:t>shadowtraffic</w:t>
-      </w:r>
-      <w:proofErr w:type="spellEnd"/>
-      <w:r>
-        <w:rPr>
-          <w:lang w:val="en-US"/>
-        </w:rPr>
-        <w:t xml:space="preserve"> sub directories.</w:t>
-      </w:r>
-    </w:p>
-    <w:p>
-      <w:pPr>
-        <w:rPr>
-          <w:lang w:val="en-US"/>
-        </w:rPr>
-      </w:pPr>
-    </w:p>
-    <w:p>
-      <w:pPr>
-        <w:pStyle w:val="ListParagraph"/>
-        <w:numPr>
-          <w:ilvl w:val="0"/>
-          <w:numId w:val="36"/>
-        </w:numPr>
-        <w:rPr>
-          <w:lang w:val="en-US"/>
-        </w:rPr>
-      </w:pPr>
-      <w:r>
-        <w:rPr>
-          <w:rFonts w:ascii="Courier New" w:hAnsi="Courier New" w:cs="Courier New"/>
-          <w:lang w:val="en-US"/>
-        </w:rPr>
-        <w:t>&lt;Project root&gt;/</w:t>
-      </w:r>
-      <w:proofErr w:type="spellStart"/>
-      <w:r>
-        <w:rPr>
-          <w:rFonts w:ascii="Courier New" w:hAnsi="Courier New" w:cs="Courier New"/>
-          <w:lang w:val="en-US"/>
-        </w:rPr>
-        <w:t>devlab</w:t>
-      </w:r>
-      <w:proofErr w:type="spellEnd"/>
-      <w:r>
-        <w:rPr>
-          <w:lang w:val="en-US"/>
-        </w:rPr>
-        <w:t xml:space="preserve"> contains all our code to run the project.</w:t>
-      </w:r>
-    </w:p>
-    <w:p>
-      <w:pPr>
-        <w:pStyle w:val="ListParagraph"/>
-        <w:numPr>
-          <w:ilvl w:val="0"/>
-          <w:numId w:val="35"/>
-        </w:numPr>
-        <w:rPr>
-          <w:lang w:val="en-US"/>
-        </w:rPr>
-      </w:pPr>
-      <w:r>
-        <w:rPr>
-          <w:rFonts w:ascii="Courier New" w:hAnsi="Courier New" w:cs="Courier New"/>
-          <w:lang w:val="en-US"/>
-        </w:rPr>
-        <w:t>&lt;Project&gt;/</w:t>
-      </w:r>
-      <w:r>
-        <w:rPr>
-          <w:rFonts w:ascii="Courier New" w:hAnsi="Courier New" w:cs="Courier New"/>
-          <w:lang w:val="en-US"/>
-        </w:rPr>
-        <w:t>infrastructure</w:t>
-      </w:r>
-      <w:r>
-        <w:rPr>
-          <w:lang w:val="en-US"/>
-        </w:rPr>
-        <w:t xml:space="preserve"> is where our </w:t>
-      </w:r>
-      <w:proofErr w:type="spellStart"/>
-      <w:r>
-        <w:rPr>
-          <w:rFonts w:ascii="Courier New" w:hAnsi="Courier New" w:cs="Courier New"/>
-          <w:lang w:val="en-US"/>
-        </w:rPr>
-        <w:t>Dockerfile</w:t>
-      </w:r>
-      <w:r>
-        <w:rPr>
-          <w:rFonts w:ascii="Courier New" w:hAnsi="Courier New" w:cs="Courier New"/>
-          <w:lang w:val="en-US"/>
-        </w:rPr>
-        <w:t>’s</w:t>
-      </w:r>
-      <w:proofErr w:type="spellEnd"/>
-      <w:r>
-        <w:rPr>
-          <w:lang w:val="en-US"/>
-        </w:rPr>
-        <w:t xml:space="preserve"> </w:t>
-      </w:r>
-      <w:r>
-        <w:rPr>
-          <w:lang w:val="en-US"/>
-        </w:rPr>
-        <w:t>are</w:t>
-      </w:r>
-      <w:r>
-        <w:rPr>
-          <w:lang w:val="en-US"/>
-        </w:rPr>
-        <w:t xml:space="preserve"> </w:t>
-      </w:r>
-      <w:r>
-        <w:rPr>
-          <w:lang w:val="en-US"/>
-        </w:rPr>
-        <w:t>located</w:t>
-      </w:r>
-      <w:r>
-        <w:rPr>
-          <w:lang w:val="en-US"/>
-        </w:rPr>
-        <w:t xml:space="preserve"> to build the environment, in addition to </w:t>
-      </w:r>
-      <w:proofErr w:type="spellStart"/>
-      <w:r>
-        <w:rPr>
-          <w:rFonts w:ascii="Courier New" w:hAnsi="Courier New" w:cs="Courier New"/>
-          <w:lang w:val="en-US"/>
-        </w:rPr>
-        <w:t>Makefiles</w:t>
-      </w:r>
-      <w:proofErr w:type="spellEnd"/>
-      <w:r>
-        <w:rPr>
-          <w:lang w:val="en-US"/>
-        </w:rPr>
-        <w:t xml:space="preserve"> that can be used to </w:t>
-      </w:r>
-      <w:r>
-        <w:rPr>
-          <w:rFonts w:ascii="Courier New" w:hAnsi="Courier New" w:cs="Courier New"/>
-          <w:lang w:val="en-US"/>
-        </w:rPr>
-        <w:t>docker pull</w:t>
-      </w:r>
-      <w:r>
-        <w:rPr>
-          <w:lang w:val="en-US"/>
-        </w:rPr>
-        <w:t xml:space="preserve"> our base containers and </w:t>
-      </w:r>
-      <w:proofErr w:type="spellStart"/>
-      <w:r>
-        <w:rPr>
-          <w:rFonts w:ascii="Courier New" w:hAnsi="Courier New" w:cs="Courier New"/>
-          <w:lang w:val="en-US"/>
-        </w:rPr>
-        <w:t>wget</w:t>
-      </w:r>
-      <w:proofErr w:type="spellEnd"/>
-      <w:r>
-        <w:rPr>
-          <w:lang w:val="en-US"/>
-        </w:rPr>
-        <w:t xml:space="preserve"> additional </w:t>
-      </w:r>
-      <w:r>
-        <w:rPr>
-          <w:rFonts w:ascii="Courier New" w:hAnsi="Courier New" w:cs="Courier New"/>
-          <w:lang w:val="en-US"/>
-        </w:rPr>
-        <w:t>jar</w:t>
-      </w:r>
-      <w:r>
-        <w:rPr>
-          <w:lang w:val="en-US"/>
-        </w:rPr>
-        <w:t xml:space="preserve"> modules.</w:t>
-      </w:r>
-    </w:p>
-    <w:p>
-      <w:pPr>
-        <w:pStyle w:val="ListParagraph"/>
-        <w:numPr>
-          <w:ilvl w:val="0"/>
-          <w:numId w:val="34"/>
-        </w:numPr>
-        <w:rPr>
-          <w:lang w:val="en-US"/>
-        </w:rPr>
-      </w:pPr>
-      <w:r>
-        <w:rPr>
-          <w:rFonts w:ascii="Courier New" w:hAnsi="Courier New" w:cs="Courier New"/>
-          <w:lang w:val="en-US"/>
-        </w:rPr>
-        <w:t>&lt;Project root&gt;/</w:t>
-      </w:r>
-      <w:proofErr w:type="spellStart"/>
-      <w:r>
-        <w:rPr>
-          <w:rFonts w:ascii="Courier New" w:hAnsi="Courier New" w:cs="Courier New"/>
-          <w:lang w:val="en-US"/>
-        </w:rPr>
-        <w:t>shadowtraffic</w:t>
-      </w:r>
-      <w:proofErr w:type="spellEnd"/>
-      <w:r>
-        <w:rPr>
-          <w:lang w:val="en-US"/>
-        </w:rPr>
-        <w:t xml:space="preserve"> contains our data generator/config file.</w:t>
-      </w:r>
-    </w:p>
-    <w:p>
-      <w:pPr>
-        <w:rPr>
-          <w:lang w:val="en-US"/>
-        </w:rPr>
-      </w:pPr>
-      <w:r>
-        <w:rPr>
-          <w:lang w:val="en-US"/>
-        </w:rPr>
-        <w:t xml:space="preserve">  </w:t>
-      </w:r>
-    </w:p>
-    <w:p>
-      <w:pPr>
-        <w:rPr>
-          <w:lang w:val="en-US"/>
-        </w:rPr>
-      </w:pPr>
-      <w:r>
-        <w:rPr>
-          <w:lang w:val="en-US"/>
-        </w:rPr>
-        <w:t xml:space="preserve">You will also </w:t>
-      </w:r>
-      <w:r>
-        <w:rPr>
-          <w:lang w:val="en-US"/>
-        </w:rPr>
-        <w:t>find</w:t>
-      </w:r>
-      <w:r>
-        <w:rPr>
-          <w:lang w:val="en-US"/>
-        </w:rPr>
-        <w:t xml:space="preserve"> a configuration file used to provide various environment variables as used by our </w:t>
-      </w:r>
-      <w:r>
-        <w:rPr>
-          <w:rFonts w:ascii="Courier New" w:hAnsi="Courier New" w:cs="Courier New"/>
-          <w:lang w:val="en-US"/>
-        </w:rPr>
-        <w:t>&lt;Project root&gt;/</w:t>
-      </w:r>
-      <w:proofErr w:type="spellStart"/>
-      <w:r>
-        <w:rPr>
-          <w:rFonts w:ascii="Courier New" w:hAnsi="Courier New" w:cs="Courier New"/>
-          <w:lang w:val="en-US"/>
-        </w:rPr>
-        <w:t>devlab</w:t>
-      </w:r>
-      <w:proofErr w:type="spellEnd"/>
-      <w:r>
-        <w:rPr>
-          <w:rFonts w:ascii="Courier New" w:hAnsi="Courier New" w:cs="Courier New"/>
-          <w:lang w:val="en-US"/>
-        </w:rPr>
-        <w:t>/</w:t>
-      </w:r>
-      <w:r>
-        <w:rPr>
-          <w:rFonts w:ascii="Courier New" w:hAnsi="Courier New" w:cs="Courier New"/>
-          <w:lang w:val="en-US"/>
-        </w:rPr>
-        <w:t>Docker-</w:t>
-      </w:r>
-      <w:proofErr w:type="spellStart"/>
-      <w:r>
-        <w:rPr>
-          <w:rFonts w:ascii="Courier New" w:hAnsi="Courier New" w:cs="Courier New"/>
-          <w:lang w:val="en-US"/>
-        </w:rPr>
-        <w:t>compose.yaml</w:t>
-      </w:r>
-      <w:proofErr w:type="spellEnd"/>
-      <w:r>
-        <w:rPr>
-          <w:lang w:val="en-US"/>
-        </w:rPr>
-        <w:t xml:space="preserve"> </w:t>
-      </w:r>
-      <w:r>
-        <w:rPr>
-          <w:lang w:val="en-US"/>
-        </w:rPr>
-        <w:t xml:space="preserve">projects in </w:t>
-      </w:r>
-      <w:r>
-        <w:rPr>
-          <w:rFonts w:ascii="Courier New" w:hAnsi="Courier New" w:cs="Courier New"/>
-          <w:lang w:val="en-US"/>
-        </w:rPr>
-        <w:t>&lt;Project root&gt;/</w:t>
-      </w:r>
-      <w:proofErr w:type="spellStart"/>
-      <w:r>
-        <w:rPr>
-          <w:rFonts w:ascii="Courier New" w:hAnsi="Courier New" w:cs="Courier New"/>
-          <w:lang w:val="en-US"/>
-        </w:rPr>
-        <w:t>devlab</w:t>
-      </w:r>
-      <w:proofErr w:type="spellEnd"/>
-      <w:proofErr w:type="gramStart"/>
-      <w:r>
-        <w:rPr>
-          <w:rFonts w:ascii="Courier New" w:hAnsi="Courier New" w:cs="Courier New"/>
-          <w:lang w:val="en-US"/>
-        </w:rPr>
-        <w:t>/.env</w:t>
-      </w:r>
-      <w:proofErr w:type="gramEnd"/>
-    </w:p>
-    <w:p>
-      <w:pPr>
-        <w:rPr>
-          <w:lang w:val="en-US"/>
-        </w:rPr>
-      </w:pPr>
-    </w:p>
-    <w:p>
-      <w:pPr>
-        <w:rPr>
-          <w:lang w:val="en-US"/>
-        </w:rPr>
-      </w:pPr>
-      <w:r>
-        <w:rPr>
-          <w:lang w:val="en-US"/>
-        </w:rPr>
-        <w:t xml:space="preserve">Our environment can be </w:t>
-      </w:r>
-      <w:r>
-        <w:rPr>
-          <w:lang w:val="en-US"/>
-        </w:rPr>
-        <w:t>built</w:t>
-      </w:r>
-      <w:r>
-        <w:rPr>
-          <w:lang w:val="en-US"/>
-        </w:rPr>
-        <w:t xml:space="preserve"> and brough online using </w:t>
-      </w:r>
-      <w:r>
-        <w:rPr>
-          <w:rFonts w:ascii="Courier New" w:hAnsi="Courier New" w:cs="Courier New"/>
-          <w:lang w:val="en-US"/>
-        </w:rPr>
-        <w:t>&lt;Project root&gt;/</w:t>
-      </w:r>
-      <w:proofErr w:type="spellStart"/>
-      <w:r>
-        <w:rPr>
-          <w:rFonts w:ascii="Courier New" w:hAnsi="Courier New" w:cs="Courier New"/>
-          <w:lang w:val="en-US"/>
-        </w:rPr>
-        <w:t>devlab</w:t>
-      </w:r>
-      <w:proofErr w:type="spellEnd"/>
-      <w:r>
-        <w:rPr>
-          <w:rFonts w:ascii="Courier New" w:hAnsi="Courier New" w:cs="Courier New"/>
-          <w:lang w:val="en-US"/>
-        </w:rPr>
-        <w:t>/</w:t>
-      </w:r>
-      <w:proofErr w:type="spellStart"/>
-      <w:r>
-        <w:rPr>
-          <w:rFonts w:ascii="Courier New" w:hAnsi="Courier New" w:cs="Courier New"/>
-          <w:lang w:val="en-US"/>
-        </w:rPr>
-        <w:t>Makefile</w:t>
-      </w:r>
-      <w:proofErr w:type="spellEnd"/>
-    </w:p>
-    <w:p>
-      <w:pPr>
-        <w:rPr>
-          <w:lang w:val="en-US"/>
-        </w:rPr>
-      </w:pPr>
-    </w:p>
-    <w:p>
-      <w:pPr>
-        <w:rPr>
-          <w:lang w:val="en-US"/>
-        </w:rPr>
-      </w:pPr>
-      <w:r>
-        <w:rPr>
-          <w:lang w:val="en-US"/>
-        </w:rPr>
-        <w:t>The first time you start the project, we need to pull and build the required containers, this can be done by</w:t>
-      </w:r>
-      <w:r>
-        <w:rPr>
-          <w:lang w:val="en-US"/>
-        </w:rPr>
-        <w:t>:</w:t>
-      </w:r>
-    </w:p>
-    <w:p>
-      <w:pPr>
-        <w:rPr>
-          <w:lang w:val="en-US"/>
-        </w:rPr>
-      </w:pPr>
-    </w:p>
-    <w:p>
-      <w:pPr>
-        <w:rPr>
-          <w:lang w:val="en-US"/>
-        </w:rPr>
-      </w:pPr>
-    </w:p>
-    <w:p>
-      <w:pPr>
-        <w:rPr>
-          <w:b/>
-          <w:bCs/>
-          <w:lang w:val="en-US"/>
-        </w:rPr>
-      </w:pPr>
-      <w:r>
-        <w:rPr>
-          <w:b/>
-          <w:bCs/>
-          <w:lang w:val="en-US"/>
-        </w:rPr>
-        <w:t xml:space="preserve">1. via </w:t>
-      </w:r>
-      <w:proofErr w:type="spellStart"/>
-      <w:r>
-        <w:rPr>
-          <w:b/>
-          <w:bCs/>
-          <w:lang w:val="en-US"/>
-        </w:rPr>
-        <w:t>devlab</w:t>
-      </w:r>
-      <w:proofErr w:type="spellEnd"/>
-      <w:r>
-        <w:rPr>
-          <w:b/>
-          <w:bCs/>
-          <w:lang w:val="en-US"/>
-        </w:rPr>
-        <w:t xml:space="preserve"> ...</w:t>
-      </w:r>
-    </w:p>
-    <w:p>
-      <w:pPr>
-        <w:rPr>
-          <w:lang w:val="en-US"/>
-        </w:rPr>
-      </w:pPr>
-    </w:p>
-    <w:p>
-      <w:pPr>
-        <w:pStyle w:val="ListParagraph"/>
-        <w:numPr>
-          <w:ilvl w:val="0"/>
-          <w:numId w:val="33"/>
-        </w:numPr>
-        <w:rPr>
-          <w:rFonts w:ascii="Courier New" w:hAnsi="Courier New" w:cs="Courier New"/>
-          <w:lang w:val="en-US"/>
-        </w:rPr>
-      </w:pPr>
-      <w:r>
-        <w:rPr>
-          <w:rFonts w:ascii="Courier New" w:hAnsi="Courier New" w:cs="Courier New"/>
-          <w:lang w:val="en-US"/>
-        </w:rPr>
-        <w:t>cd</w:t>
-      </w:r>
-      <w:proofErr w:type="gramStart"/>
-      <w:r>
-        <w:rPr>
-          <w:rFonts w:ascii="Courier New" w:hAnsi="Courier New" w:cs="Courier New"/>
-          <w:lang w:val="en-US"/>
-        </w:rPr>
-        <w:t xml:space="preserve"> ..</w:t>
-      </w:r>
-      <w:proofErr w:type="gramEnd"/>
-      <w:r>
-        <w:rPr>
-          <w:rFonts w:ascii="Courier New" w:hAnsi="Courier New" w:cs="Courier New"/>
-          <w:lang w:val="en-US"/>
-        </w:rPr>
-        <w:t>/</w:t>
-      </w:r>
-      <w:proofErr w:type="spellStart"/>
-      <w:r>
-        <w:rPr>
-          <w:rFonts w:ascii="Courier New" w:hAnsi="Courier New" w:cs="Courier New"/>
-          <w:lang w:val="en-US"/>
-        </w:rPr>
-        <w:t>devlab</w:t>
-      </w:r>
-      <w:proofErr w:type="spellEnd"/>
-    </w:p>
-    <w:p>
-      <w:pPr>
-        <w:pStyle w:val="ListParagraph"/>
-        <w:numPr>
-          <w:ilvl w:val="0"/>
-          <w:numId w:val="32"/>
-        </w:numPr>
-        <w:rPr>
-          <w:rFonts w:ascii="Courier New" w:hAnsi="Courier New" w:cs="Courier New"/>
-          <w:lang w:val="en-US"/>
-        </w:rPr>
-      </w:pPr>
-      <w:r>
-        <w:rPr>
-          <w:rFonts w:ascii="Courier New" w:hAnsi="Courier New" w:cs="Courier New"/>
-          <w:lang w:val="en-US"/>
-        </w:rPr>
-        <w:t>make build</w:t>
-      </w:r>
-    </w:p>
-    <w:p>
-      <w:pPr>
-        <w:rPr>
-          <w:lang w:val="en-US"/>
-        </w:rPr>
-      </w:pPr>
-    </w:p>
-    <w:p>
-      <w:pPr>
-        <w:rPr>
-          <w:lang w:val="en-US"/>
-        </w:rPr>
-      </w:pPr>
-      <w:r>
-        <w:rPr>
-          <w:lang w:val="en-US"/>
-        </w:rPr>
-        <w:t>or</w:t>
-      </w:r>
-    </w:p>
-    <w:p>
-      <w:pPr>
-        <w:rPr>
-          <w:lang w:val="en-US"/>
-        </w:rPr>
-      </w:pPr>
-    </w:p>
-    <w:p>
-      <w:pPr>
-        <w:rPr>
-          <w:lang w:val="en-US"/>
-        </w:rPr>
-      </w:pPr>
-    </w:p>
-    <w:p>
-      <w:pPr>
-        <w:rPr>
-          <w:b/>
-          <w:bCs/>
-          <w:lang w:val="en-US"/>
-        </w:rPr>
-      </w:pPr>
-      <w:r>
-        <w:rPr>
-          <w:b/>
-          <w:bCs/>
-          <w:lang w:val="en-US"/>
-        </w:rPr>
-        <w:t>2. via infrastructure ...</w:t>
-      </w:r>
-    </w:p>
-    <w:p>
-      <w:pPr>
-        <w:rPr>
-          <w:lang w:val="en-US"/>
-        </w:rPr>
-      </w:pPr>
-    </w:p>
-    <w:p>
-      <w:pPr>
-        <w:pStyle w:val="ListParagraph"/>
-        <w:numPr>
-          <w:ilvl w:val="0"/>
-          <w:numId w:val="31"/>
-        </w:numPr>
-        <w:rPr>
-          <w:rFonts w:ascii="Courier New" w:hAnsi="Courier New" w:cs="Courier New"/>
-          <w:lang w:val="en-US"/>
-        </w:rPr>
-      </w:pPr>
-      <w:r>
-        <w:rPr>
-          <w:rFonts w:ascii="Courier New" w:hAnsi="Courier New" w:cs="Courier New"/>
-          <w:lang w:val="en-US"/>
-        </w:rPr>
-        <w:t>cd infrastructure</w:t>
-      </w:r>
-    </w:p>
-    <w:p>
-      <w:pPr>
-        <w:pStyle w:val="ListParagraph"/>
-        <w:numPr>
-          <w:ilvl w:val="0"/>
-          <w:numId w:val="31"/>
-        </w:numPr>
-        <w:rPr>
-          <w:rFonts w:ascii="Courier New" w:hAnsi="Courier New" w:cs="Courier New"/>
-          <w:lang w:val="en-US"/>
-        </w:rPr>
-      </w:pPr>
-      <w:r>
-        <w:rPr>
-          <w:rFonts w:ascii="Courier New" w:hAnsi="Courier New" w:cs="Courier New"/>
-          <w:lang w:val="en-US"/>
-        </w:rPr>
-        <w:t xml:space="preserve">make </w:t>
-      </w:r>
-      <w:proofErr w:type="spellStart"/>
-      <w:r>
-        <w:rPr>
-          <w:rFonts w:ascii="Courier New" w:hAnsi="Courier New" w:cs="Courier New"/>
-          <w:lang w:val="en-US"/>
-        </w:rPr>
-        <w:t>pull_base</w:t>
-      </w:r>
-      <w:proofErr w:type="spellEnd"/>
-    </w:p>
-    <w:p>
-      <w:pPr>
-        <w:pStyle w:val="ListParagraph"/>
-        <w:numPr>
-          <w:ilvl w:val="0"/>
-          <w:numId w:val="31"/>
-        </w:numPr>
-        <w:rPr>
-          <w:rFonts w:ascii="Courier New" w:hAnsi="Courier New" w:cs="Courier New"/>
-          <w:lang w:val="en-US"/>
-        </w:rPr>
-      </w:pPr>
-      <w:r>
-        <w:rPr>
-          <w:rFonts w:ascii="Courier New" w:hAnsi="Courier New" w:cs="Courier New"/>
-          <w:lang w:val="en-US"/>
-        </w:rPr>
-        <w:lastRenderedPageBreak/>
-        <w:t>make pull</w:t>
-      </w:r>
-    </w:p>
-    <w:p>
-      <w:pPr>
-        <w:pStyle w:val="ListParagraph"/>
-        <w:numPr>
-          <w:ilvl w:val="0"/>
-          <w:numId w:val="31"/>
-        </w:numPr>
-        <w:rPr>
-          <w:rFonts w:ascii="Courier New" w:hAnsi="Courier New" w:cs="Courier New"/>
-          <w:lang w:val="en-US"/>
-        </w:rPr>
-      </w:pPr>
-      <w:r>
-        <w:rPr>
-          <w:rFonts w:ascii="Courier New" w:hAnsi="Courier New" w:cs="Courier New"/>
-          <w:lang w:val="en-US"/>
-        </w:rPr>
-        <w:t>make build</w:t>
-      </w:r>
-    </w:p>
-    <w:p>
-      <w:pPr>
-        <w:rPr>
-          <w:lang w:val="en-US"/>
-        </w:rPr>
-      </w:pPr>
-    </w:p>
-    <w:p>
-      <w:pPr>
-        <w:rPr>
-          <w:lang w:val="en-US"/>
-        </w:rPr>
-      </w:pPr>
-      <w:r>
-        <w:rPr>
-          <w:lang w:val="en-US"/>
-        </w:rPr>
-        <w:t xml:space="preserve">At this point we can </w:t>
-      </w:r>
-      <w:r>
-        <w:rPr>
-          <w:lang w:val="en-US"/>
-        </w:rPr>
-        <w:t>start up</w:t>
-      </w:r>
-      <w:r>
-        <w:rPr>
-          <w:lang w:val="en-US"/>
-        </w:rPr>
-        <w:t xml:space="preserve"> the minimum environment to make sure our Polaris/Postgres and </w:t>
       </w:r>
       <w:hyperlink r:id="rId65" w:history="1">
         <w:proofErr w:type="spellStart"/>
@@ -3993,98 +2757,575 @@
         <w:rPr>
           <w:lang w:val="en-US"/>
         </w:rPr>
-        <w:t xml:space="preserve"> is working, or the full stack which adds the </w:t>
-      </w:r>
-      <w:hyperlink r:id="rId66" w:history="1">
-        <w:r>
-          <w:rPr>
-            <w:rStyle w:val="Hyperlink"/>
-            <w:lang w:val="en-US"/>
-          </w:rPr>
-          <w:t>Apache Flink</w:t>
-        </w:r>
-      </w:hyperlink>
-      <w:r>
-        <w:rPr>
-          <w:lang w:val="en-US"/>
-        </w:rPr>
-        <w:t xml:space="preserve"> cluster.</w:t>
-      </w:r>
-    </w:p>
-    <w:p>
-      <w:pPr>
-        <w:rPr>
-          <w:lang w:val="en-US"/>
-        </w:rPr>
-      </w:pPr>
-    </w:p>
-    <w:p>
-      <w:pPr>
-        <w:rPr>
-          <w:lang w:val="en-US"/>
-        </w:rPr>
-      </w:pPr>
-    </w:p>
-    <w:p>
-      <w:pPr>
+        <w:t xml:space="preserve"> Object store locations. This is defined in our: </w:t>
+      </w:r>
+    </w:p>
+    <w:p>
+      <w:pPr>
+        <w:rPr>
+          <w:lang w:val="en-US"/>
+        </w:rPr>
+      </w:pPr>
+    </w:p>
+    <w:p>
+      <w:pPr>
+        <w:pStyle w:val="ListParagraph"/>
+        <w:numPr>
+          <w:ilvl w:val="0"/>
+          <w:numId w:val="41"/>
+        </w:numPr>
+        <w:rPr>
+          <w:lang w:val="en-US"/>
+        </w:rPr>
+      </w:pPr>
+      <w:r>
+        <w:rPr>
+          <w:rFonts w:ascii="Courier New" w:hAnsi="Courier New" w:cs="Courier New"/>
+          <w:lang w:val="en-US"/>
+        </w:rPr>
+        <w:t>Docker-</w:t>
+      </w:r>
+      <w:proofErr w:type="spellStart"/>
+      <w:r>
+        <w:rPr>
+          <w:rFonts w:ascii="Courier New" w:hAnsi="Courier New" w:cs="Courier New"/>
+          <w:lang w:val="en-US"/>
+        </w:rPr>
+        <w:t>compose.yaml</w:t>
+      </w:r>
+      <w:proofErr w:type="spellEnd"/>
+      <w:r>
+        <w:rPr>
+          <w:lang w:val="en-US"/>
+        </w:rPr>
+        <w:t xml:space="preserve"> file for the </w:t>
+      </w:r>
+      <w:proofErr w:type="spellStart"/>
+      <w:r>
         <w:rPr>
           <w:b/>
           <w:bCs/>
           <w:lang w:val="en-US"/>
         </w:rPr>
-      </w:pPr>
+        <w:t>Jobmanager</w:t>
+      </w:r>
+      <w:proofErr w:type="spellEnd"/>
+      <w:r>
+        <w:rPr>
+          <w:lang w:val="en-US"/>
+        </w:rPr>
+        <w:t xml:space="preserve"> and </w:t>
+      </w:r>
+      <w:proofErr w:type="spellStart"/>
       <w:r>
         <w:rPr>
           <w:b/>
           <w:bCs/>
           <w:lang w:val="en-US"/>
         </w:rPr>
-        <w:t>Run the Stack</w:t>
-      </w:r>
-    </w:p>
-    <w:p>
-      <w:pPr>
-        <w:rPr>
-          <w:lang w:val="en-US"/>
-        </w:rPr>
-      </w:pPr>
-    </w:p>
-    <w:p>
-      <w:pPr>
-        <w:rPr>
-          <w:lang w:val="en-US"/>
-        </w:rPr>
-      </w:pPr>
-      <w:r>
-        <w:rPr>
-          <w:lang w:val="en-US"/>
-        </w:rPr>
-        <w:t>1. Minimal Environment (</w:t>
-      </w:r>
-      <w:hyperlink r:id="rId67" w:history="1">
-        <w:r>
-          <w:rPr>
-            <w:rStyle w:val="Hyperlink"/>
-            <w:lang w:val="en-US"/>
-          </w:rPr>
-          <w:t>Polaris</w:t>
-        </w:r>
-      </w:hyperlink>
+        <w:t>Taskmanager</w:t>
+      </w:r>
+      <w:proofErr w:type="spellEnd"/>
+      <w:r>
+        <w:rPr>
+          <w:lang w:val="en-US"/>
+        </w:rPr>
+        <w:t xml:space="preserve"> service configuration. </w:t>
+      </w:r>
+    </w:p>
+    <w:p>
+      <w:pPr>
+        <w:pStyle w:val="ListParagraph"/>
+        <w:numPr>
+          <w:ilvl w:val="0"/>
+          <w:numId w:val="40"/>
+        </w:numPr>
+        <w:rPr>
+          <w:lang w:val="en-US"/>
+        </w:rPr>
+      </w:pPr>
+      <w:r>
+        <w:rPr>
+          <w:rFonts w:ascii="Courier New" w:hAnsi="Courier New" w:cs="Courier New"/>
+          <w:lang w:val="en-US"/>
+        </w:rPr>
+        <w:t>Docker-</w:t>
+      </w:r>
+      <w:proofErr w:type="spellStart"/>
+      <w:r>
+        <w:rPr>
+          <w:rFonts w:ascii="Courier New" w:hAnsi="Courier New" w:cs="Courier New"/>
+          <w:lang w:val="en-US"/>
+        </w:rPr>
+        <w:t>compose.yaml</w:t>
+      </w:r>
+      <w:proofErr w:type="spellEnd"/>
+      <w:r>
+        <w:rPr>
+          <w:lang w:val="en-US"/>
+        </w:rPr>
+        <w:t xml:space="preserve"> file for the </w:t>
+      </w:r>
+      <w:proofErr w:type="spellStart"/>
+      <w:r>
+        <w:rPr>
+          <w:rFonts w:ascii="Courier New" w:hAnsi="Courier New" w:cs="Courier New"/>
+          <w:lang w:val="en-US"/>
+        </w:rPr>
+        <w:t>polaris</w:t>
+      </w:r>
+      <w:proofErr w:type="spellEnd"/>
+      <w:r>
+        <w:rPr>
+          <w:rFonts w:ascii="Courier New" w:hAnsi="Courier New" w:cs="Courier New"/>
+          <w:lang w:val="en-US"/>
+        </w:rPr>
+        <w:t>-setup</w:t>
+      </w:r>
+      <w:r>
+        <w:rPr>
+          <w:lang w:val="en-US"/>
+        </w:rPr>
+        <w:t xml:space="preserve"> service configuration. </w:t>
+      </w:r>
+    </w:p>
+    <w:p>
+      <w:pPr>
+        <w:pStyle w:val="ListParagraph"/>
+        <w:numPr>
+          <w:ilvl w:val="0"/>
+          <w:numId w:val="39"/>
+        </w:numPr>
+        <w:rPr>
+          <w:lang w:val="en-US"/>
+        </w:rPr>
+      </w:pPr>
+      <w:r>
+        <w:rPr>
+          <w:lang w:val="en-US"/>
+        </w:rPr>
+        <w:t xml:space="preserve">In the Apache Flink configuration file as part of the </w:t>
+      </w:r>
+      <w:proofErr w:type="gramStart"/>
+      <w:r>
+        <w:rPr>
+          <w:rFonts w:ascii="Courier New" w:hAnsi="Courier New" w:cs="Courier New"/>
+          <w:lang w:val="en-US"/>
+        </w:rPr>
+        <w:t>fs.s3a.*</w:t>
+      </w:r>
+      <w:proofErr w:type="gramEnd"/>
+      <w:r>
+        <w:rPr>
+          <w:lang w:val="en-US"/>
+        </w:rPr>
+        <w:t xml:space="preserve"> parameters, (s</w:t>
+      </w:r>
+      <w:r>
+        <w:rPr>
+          <w:lang w:val="en-US"/>
+        </w:rPr>
+        <w:t>e</w:t>
+      </w:r>
+      <w:r>
+        <w:rPr>
+          <w:lang w:val="en-US"/>
+        </w:rPr>
+        <w:t xml:space="preserve">e: </w:t>
+      </w:r>
+      <w:r>
+        <w:rPr>
+          <w:rFonts w:ascii="Courier New" w:hAnsi="Courier New" w:cs="Courier New"/>
+          <w:lang w:val="en-US"/>
+        </w:rPr>
+        <w:t>&lt;Project root&gt;/</w:t>
+      </w:r>
+      <w:proofErr w:type="spellStart"/>
+      <w:r>
+        <w:rPr>
+          <w:rFonts w:ascii="Courier New" w:hAnsi="Courier New" w:cs="Courier New"/>
+          <w:lang w:val="en-US"/>
+        </w:rPr>
+        <w:t>devlab</w:t>
+      </w:r>
+      <w:proofErr w:type="spellEnd"/>
+      <w:r>
+        <w:rPr>
+          <w:rFonts w:ascii="Courier New" w:hAnsi="Courier New" w:cs="Courier New"/>
+          <w:lang w:val="en-US"/>
+        </w:rPr>
+        <w:t>/conf/</w:t>
+      </w:r>
+      <w:proofErr w:type="spellStart"/>
+      <w:r>
+        <w:rPr>
+          <w:rFonts w:ascii="Courier New" w:hAnsi="Courier New" w:cs="Courier New"/>
+          <w:lang w:val="en-US"/>
+        </w:rPr>
+        <w:t>config.yaml</w:t>
+      </w:r>
+      <w:proofErr w:type="spellEnd"/>
+      <w:r>
+        <w:rPr>
+          <w:lang w:val="en-US"/>
+        </w:rPr>
+        <w:t>)</w:t>
+      </w:r>
+    </w:p>
+    <w:p>
+      <w:pPr>
+        <w:pStyle w:val="ListParagraph"/>
+        <w:numPr>
+          <w:ilvl w:val="0"/>
+          <w:numId w:val="38"/>
+        </w:numPr>
+        <w:rPr>
+          <w:lang w:val="en-US"/>
+        </w:rPr>
+      </w:pPr>
+      <w:r>
+        <w:rPr>
+          <w:lang w:val="en-US"/>
+        </w:rPr>
+        <w:t xml:space="preserve">Part of our Apache Flink Container build, (see: </w:t>
+      </w:r>
+      <w:r>
+        <w:rPr>
+          <w:rFonts w:ascii="Courier New" w:hAnsi="Courier New" w:cs="Courier New"/>
+          <w:lang w:val="en-US"/>
+        </w:rPr>
+        <w:t>&lt;Project root&gt;/infrastructure/</w:t>
+      </w:r>
+      <w:proofErr w:type="spellStart"/>
+      <w:r>
+        <w:rPr>
+          <w:rFonts w:ascii="Courier New" w:hAnsi="Courier New" w:cs="Courier New"/>
+          <w:lang w:val="en-US"/>
+        </w:rPr>
+        <w:t>flink</w:t>
+      </w:r>
+      <w:proofErr w:type="spellEnd"/>
+      <w:r>
+        <w:rPr>
+          <w:rFonts w:ascii="Courier New" w:hAnsi="Courier New" w:cs="Courier New"/>
+          <w:lang w:val="en-US"/>
+        </w:rPr>
+        <w:t>/</w:t>
+      </w:r>
+      <w:proofErr w:type="spellStart"/>
+      <w:r>
+        <w:rPr>
+          <w:rFonts w:ascii="Courier New" w:hAnsi="Courier New" w:cs="Courier New"/>
+          <w:lang w:val="en-US"/>
+        </w:rPr>
+        <w:t>Dockerfile</w:t>
+      </w:r>
+      <w:proofErr w:type="spellEnd"/>
+      <w:r>
+        <w:rPr>
+          <w:lang w:val="en-US"/>
+        </w:rPr>
+        <w:t xml:space="preserve">), we create </w:t>
+      </w:r>
+      <w:r>
+        <w:rPr>
+          <w:rFonts w:ascii="Courier New" w:hAnsi="Courier New" w:cs="Courier New"/>
+          <w:lang w:val="en-US"/>
+        </w:rPr>
+        <w:t>FLINK_HOME/conf/core-site.xml</w:t>
+      </w:r>
+      <w:r>
+        <w:rPr>
+          <w:lang w:val="en-US"/>
+        </w:rPr>
+        <w:t xml:space="preserve"> where we specify our s3 </w:t>
+      </w:r>
+      <w:r>
+        <w:rPr>
+          <w:lang w:val="en-US"/>
+        </w:rPr>
+        <w:t>configuration</w:t>
+      </w:r>
+      <w:r>
+        <w:rPr>
+          <w:lang w:val="en-US"/>
+        </w:rPr>
+        <w:t xml:space="preserve"> and credentials.</w:t>
+      </w:r>
+    </w:p>
+    <w:p>
+      <w:pPr>
+        <w:pStyle w:val="ListParagraph"/>
+        <w:numPr>
+          <w:ilvl w:val="0"/>
+          <w:numId w:val="37"/>
+        </w:numPr>
+        <w:rPr>
+          <w:lang w:val="en-US"/>
+        </w:rPr>
+      </w:pPr>
+      <w:r>
+        <w:rPr>
+          <w:lang w:val="en-US"/>
+        </w:rPr>
+        <w:t xml:space="preserve">Our Apache Flink catalog create, where we </w:t>
+      </w:r>
+      <w:r>
+        <w:rPr>
+          <w:lang w:val="en-US"/>
+        </w:rPr>
+        <w:t>specify,</w:t>
+      </w:r>
+      <w:r>
+        <w:rPr>
+          <w:lang w:val="en-US"/>
+        </w:rPr>
+        <w:t xml:space="preserve"> we will be using a REST based catalog (see: </w:t>
+      </w:r>
+      <w:r>
+        <w:rPr>
+          <w:rFonts w:ascii="Courier New" w:hAnsi="Courier New" w:cs="Courier New"/>
+          <w:lang w:val="en-US"/>
+        </w:rPr>
+        <w:t>&lt;Project root&gt;/</w:t>
+      </w:r>
+      <w:proofErr w:type="spellStart"/>
+      <w:r>
+        <w:rPr>
+          <w:rFonts w:ascii="Courier New" w:hAnsi="Courier New" w:cs="Courier New"/>
+          <w:lang w:val="en-US"/>
+        </w:rPr>
+        <w:t>devlab</w:t>
+      </w:r>
+      <w:proofErr w:type="spellEnd"/>
+      <w:r>
+        <w:rPr>
+          <w:rFonts w:ascii="Courier New" w:hAnsi="Courier New" w:cs="Courier New"/>
+          <w:lang w:val="en-US"/>
+        </w:rPr>
+        <w:t>/</w:t>
+      </w:r>
+      <w:proofErr w:type="spellStart"/>
+      <w:r>
+        <w:rPr>
+          <w:rFonts w:ascii="Courier New" w:hAnsi="Courier New" w:cs="Courier New"/>
+          <w:lang w:val="en-US"/>
+        </w:rPr>
+        <w:t>creFlinkFlows</w:t>
+      </w:r>
+      <w:proofErr w:type="spellEnd"/>
+      <w:r>
+        <w:rPr>
+          <w:rFonts w:ascii="Courier New" w:hAnsi="Courier New" w:cs="Courier New"/>
+          <w:lang w:val="en-US"/>
+        </w:rPr>
+        <w:t>/1.1.creCat.sql</w:t>
+      </w:r>
+      <w:r>
+        <w:rPr>
+          <w:lang w:val="en-US"/>
+        </w:rPr>
+        <w:t>)</w:t>
+      </w:r>
+    </w:p>
+    <w:p>
+      <w:pPr>
+        <w:rPr>
+          <w:lang w:val="en-US"/>
+        </w:rPr>
+      </w:pPr>
+    </w:p>
+    <w:p>
+      <w:pPr>
+        <w:rPr>
+          <w:lang w:val="en-US"/>
+        </w:rPr>
+      </w:pPr>
+    </w:p>
+    <w:p>
+      <w:pPr>
+        <w:rPr>
+          <w:b/>
+          <w:bCs/>
+          <w:lang w:val="en-US"/>
+        </w:rPr>
+      </w:pPr>
+      <w:r>
+        <w:rPr>
+          <w:b/>
+          <w:bCs/>
+          <w:lang w:val="en-US"/>
+        </w:rPr>
+        <w:t xml:space="preserve">Building and </w:t>
+      </w:r>
+      <w:r>
+        <w:rPr>
+          <w:b/>
+          <w:bCs/>
+          <w:lang w:val="en-US"/>
+        </w:rPr>
+        <w:t>r</w:t>
+      </w:r>
+      <w:r>
+        <w:rPr>
+          <w:b/>
+          <w:bCs/>
+          <w:lang w:val="en-US"/>
+        </w:rPr>
+        <w:t>unning the environment</w:t>
+      </w:r>
+    </w:p>
+    <w:p>
+      <w:pPr>
+        <w:rPr>
+          <w:lang w:val="en-US"/>
+        </w:rPr>
+      </w:pPr>
+    </w:p>
+    <w:p>
+      <w:pPr>
+        <w:rPr>
+          <w:lang w:val="en-US"/>
+        </w:rPr>
+      </w:pPr>
+      <w:r>
+        <w:rPr>
+          <w:lang w:val="en-US"/>
+        </w:rPr>
+        <w:t xml:space="preserve">You're reading this file, under this directory is our </w:t>
+      </w:r>
+      <w:proofErr w:type="spellStart"/>
+      <w:r>
+        <w:rPr>
+          <w:rFonts w:ascii="Courier New" w:hAnsi="Courier New" w:cs="Courier New"/>
+          <w:lang w:val="en-US"/>
+        </w:rPr>
+        <w:t>devlab</w:t>
+      </w:r>
+      <w:proofErr w:type="spellEnd"/>
       <w:r>
         <w:rPr>
           <w:lang w:val="en-US"/>
         </w:rPr>
         <w:t xml:space="preserve">, </w:t>
       </w:r>
-      <w:hyperlink r:id="rId68" w:history="1">
-        <w:r>
-          <w:rPr>
-            <w:rStyle w:val="Hyperlink"/>
-            <w:lang w:val="en-US"/>
-          </w:rPr>
-          <w:t>Postgres</w:t>
-        </w:r>
-      </w:hyperlink>
+      <w:r>
+        <w:rPr>
+          <w:rFonts w:ascii="Courier New" w:hAnsi="Courier New" w:cs="Courier New"/>
+          <w:lang w:val="en-US"/>
+        </w:rPr>
+        <w:t>infrastructure</w:t>
+      </w:r>
+      <w:r>
+        <w:rPr>
+          <w:lang w:val="en-US"/>
+        </w:rPr>
+        <w:t xml:space="preserve"> and </w:t>
+      </w:r>
+      <w:proofErr w:type="spellStart"/>
+      <w:r>
+        <w:rPr>
+          <w:rFonts w:ascii="Courier New" w:hAnsi="Courier New" w:cs="Courier New"/>
+          <w:lang w:val="en-US"/>
+        </w:rPr>
+        <w:t>shadowtraffic</w:t>
+      </w:r>
+      <w:proofErr w:type="spellEnd"/>
+      <w:r>
+        <w:rPr>
+          <w:lang w:val="en-US"/>
+        </w:rPr>
+        <w:t xml:space="preserve"> sub directories.</w:t>
+      </w:r>
+    </w:p>
+    <w:p>
+      <w:pPr>
+        <w:rPr>
+          <w:lang w:val="en-US"/>
+        </w:rPr>
+      </w:pPr>
+    </w:p>
+    <w:p>
+      <w:pPr>
+        <w:pStyle w:val="ListParagraph"/>
+        <w:numPr>
+          <w:ilvl w:val="0"/>
+          <w:numId w:val="36"/>
+        </w:numPr>
+        <w:rPr>
+          <w:lang w:val="en-US"/>
+        </w:rPr>
+      </w:pPr>
+      <w:r>
+        <w:rPr>
+          <w:rFonts w:ascii="Courier New" w:hAnsi="Courier New" w:cs="Courier New"/>
+          <w:lang w:val="en-US"/>
+        </w:rPr>
+        <w:t>&lt;Project root&gt;/</w:t>
+      </w:r>
+      <w:proofErr w:type="spellStart"/>
+      <w:r>
+        <w:rPr>
+          <w:rFonts w:ascii="Courier New" w:hAnsi="Courier New" w:cs="Courier New"/>
+          <w:lang w:val="en-US"/>
+        </w:rPr>
+        <w:t>devlab</w:t>
+      </w:r>
+      <w:proofErr w:type="spellEnd"/>
+      <w:r>
+        <w:rPr>
+          <w:lang w:val="en-US"/>
+        </w:rPr>
+        <w:t xml:space="preserve"> contains all our code to run the project.</w:t>
+      </w:r>
+    </w:p>
+    <w:p>
+      <w:pPr>
+        <w:pStyle w:val="ListParagraph"/>
+        <w:numPr>
+          <w:ilvl w:val="0"/>
+          <w:numId w:val="35"/>
+        </w:numPr>
+        <w:rPr>
+          <w:lang w:val="en-US"/>
+        </w:rPr>
+      </w:pPr>
+      <w:r>
+        <w:rPr>
+          <w:rFonts w:ascii="Courier New" w:hAnsi="Courier New" w:cs="Courier New"/>
+          <w:lang w:val="en-US"/>
+        </w:rPr>
+        <w:t>&lt;Project&gt;/</w:t>
+      </w:r>
+      <w:r>
+        <w:rPr>
+          <w:rFonts w:ascii="Courier New" w:hAnsi="Courier New" w:cs="Courier New"/>
+          <w:lang w:val="en-US"/>
+        </w:rPr>
+        <w:t>infrastructure</w:t>
+      </w:r>
+      <w:r>
+        <w:rPr>
+          <w:lang w:val="en-US"/>
+        </w:rPr>
+        <w:t xml:space="preserve"> is where our </w:t>
+      </w:r>
+      <w:proofErr w:type="spellStart"/>
+      <w:r>
+        <w:rPr>
+          <w:rFonts w:ascii="Courier New" w:hAnsi="Courier New" w:cs="Courier New"/>
+          <w:lang w:val="en-US"/>
+        </w:rPr>
+        <w:t>Dockerfile</w:t>
+      </w:r>
+      <w:r>
+        <w:rPr>
+          <w:rFonts w:ascii="Courier New" w:hAnsi="Courier New" w:cs="Courier New"/>
+          <w:lang w:val="en-US"/>
+        </w:rPr>
+        <w:t>’s</w:t>
+      </w:r>
+      <w:proofErr w:type="spellEnd"/>
       <w:r>
         <w:rPr>
           <w:lang w:val="en-US"/>
@@ -4095,7 +3336,7 @@
         <w:rPr>
           <w:lang w:val="en-US"/>
         </w:rPr>
-        <w:t>&amp;</w:t>
+        <w:t>are</w:t>
       </w:r>
       <w:r>
         <w:rPr>
@@ -4103,7 +3344,614 @@
         </w:rPr>
         <w:t xml:space="preserve"> </w:t>
       </w:r>
-      <w:hyperlink r:id="rId69" w:history="1">
+      <w:r>
+        <w:rPr>
+          <w:lang w:val="en-US"/>
+        </w:rPr>
+        <w:t>located</w:t>
+      </w:r>
+      <w:r>
+        <w:rPr>
+          <w:lang w:val="en-US"/>
+        </w:rPr>
+        <w:t xml:space="preserve"> to build the environment, in addition to </w:t>
+      </w:r>
+      <w:proofErr w:type="spellStart"/>
+      <w:r>
+        <w:rPr>
+          <w:rFonts w:ascii="Courier New" w:hAnsi="Courier New" w:cs="Courier New"/>
+          <w:lang w:val="en-US"/>
+        </w:rPr>
+        <w:t>Makefiles</w:t>
+      </w:r>
+      <w:proofErr w:type="spellEnd"/>
+      <w:r>
+        <w:rPr>
+          <w:lang w:val="en-US"/>
+        </w:rPr>
+        <w:t xml:space="preserve"> that can be used to </w:t>
+      </w:r>
+      <w:r>
+        <w:rPr>
+          <w:rFonts w:ascii="Courier New" w:hAnsi="Courier New" w:cs="Courier New"/>
+          <w:lang w:val="en-US"/>
+        </w:rPr>
+        <w:t>docker pull</w:t>
+      </w:r>
+      <w:r>
+        <w:rPr>
+          <w:lang w:val="en-US"/>
+        </w:rPr>
+        <w:t xml:space="preserve"> our base containers and </w:t>
+      </w:r>
+      <w:proofErr w:type="spellStart"/>
+      <w:r>
+        <w:rPr>
+          <w:rFonts w:ascii="Courier New" w:hAnsi="Courier New" w:cs="Courier New"/>
+          <w:lang w:val="en-US"/>
+        </w:rPr>
+        <w:t>wget</w:t>
+      </w:r>
+      <w:proofErr w:type="spellEnd"/>
+      <w:r>
+        <w:rPr>
+          <w:lang w:val="en-US"/>
+        </w:rPr>
+        <w:t xml:space="preserve"> additional </w:t>
+      </w:r>
+      <w:r>
+        <w:rPr>
+          <w:rFonts w:ascii="Courier New" w:hAnsi="Courier New" w:cs="Courier New"/>
+          <w:lang w:val="en-US"/>
+        </w:rPr>
+        <w:t>jar</w:t>
+      </w:r>
+      <w:r>
+        <w:rPr>
+          <w:lang w:val="en-US"/>
+        </w:rPr>
+        <w:t xml:space="preserve"> modules.</w:t>
+      </w:r>
+    </w:p>
+    <w:p>
+      <w:pPr>
+        <w:pStyle w:val="ListParagraph"/>
+        <w:numPr>
+          <w:ilvl w:val="0"/>
+          <w:numId w:val="34"/>
+        </w:numPr>
+        <w:rPr>
+          <w:lang w:val="en-US"/>
+        </w:rPr>
+      </w:pPr>
+      <w:r>
+        <w:rPr>
+          <w:rFonts w:ascii="Courier New" w:hAnsi="Courier New" w:cs="Courier New"/>
+          <w:lang w:val="en-US"/>
+        </w:rPr>
+        <w:t>&lt;Project root&gt;/</w:t>
+      </w:r>
+      <w:proofErr w:type="spellStart"/>
+      <w:r>
+        <w:rPr>
+          <w:rFonts w:ascii="Courier New" w:hAnsi="Courier New" w:cs="Courier New"/>
+          <w:lang w:val="en-US"/>
+        </w:rPr>
+        <w:t>shadowtraffic</w:t>
+      </w:r>
+      <w:proofErr w:type="spellEnd"/>
+      <w:r>
+        <w:rPr>
+          <w:lang w:val="en-US"/>
+        </w:rPr>
+        <w:t xml:space="preserve"> contains our data generator/config file.</w:t>
+      </w:r>
+    </w:p>
+    <w:p>
+      <w:pPr>
+        <w:rPr>
+          <w:lang w:val="en-US"/>
+        </w:rPr>
+      </w:pPr>
+      <w:r>
+        <w:rPr>
+          <w:lang w:val="en-US"/>
+        </w:rPr>
+        <w:t xml:space="preserve">  </w:t>
+      </w:r>
+    </w:p>
+    <w:p>
+      <w:pPr>
+        <w:rPr>
+          <w:lang w:val="en-US"/>
+        </w:rPr>
+      </w:pPr>
+      <w:r>
+        <w:rPr>
+          <w:lang w:val="en-US"/>
+        </w:rPr>
+        <w:t xml:space="preserve">You will also </w:t>
+      </w:r>
+      <w:r>
+        <w:rPr>
+          <w:lang w:val="en-US"/>
+        </w:rPr>
+        <w:t>find</w:t>
+      </w:r>
+      <w:r>
+        <w:rPr>
+          <w:lang w:val="en-US"/>
+        </w:rPr>
+        <w:t xml:space="preserve"> a configuration file used to provide various environment variables as used by our </w:t>
+      </w:r>
+      <w:r>
+        <w:rPr>
+          <w:rFonts w:ascii="Courier New" w:hAnsi="Courier New" w:cs="Courier New"/>
+          <w:lang w:val="en-US"/>
+        </w:rPr>
+        <w:t>&lt;Project root&gt;/</w:t>
+      </w:r>
+      <w:proofErr w:type="spellStart"/>
+      <w:r>
+        <w:rPr>
+          <w:rFonts w:ascii="Courier New" w:hAnsi="Courier New" w:cs="Courier New"/>
+          <w:lang w:val="en-US"/>
+        </w:rPr>
+        <w:t>devlab</w:t>
+      </w:r>
+      <w:proofErr w:type="spellEnd"/>
+      <w:r>
+        <w:rPr>
+          <w:rFonts w:ascii="Courier New" w:hAnsi="Courier New" w:cs="Courier New"/>
+          <w:lang w:val="en-US"/>
+        </w:rPr>
+        <w:t>/</w:t>
+      </w:r>
+      <w:r>
+        <w:rPr>
+          <w:rFonts w:ascii="Courier New" w:hAnsi="Courier New" w:cs="Courier New"/>
+          <w:lang w:val="en-US"/>
+        </w:rPr>
+        <w:t>Docker-</w:t>
+      </w:r>
+      <w:proofErr w:type="spellStart"/>
+      <w:r>
+        <w:rPr>
+          <w:rFonts w:ascii="Courier New" w:hAnsi="Courier New" w:cs="Courier New"/>
+          <w:lang w:val="en-US"/>
+        </w:rPr>
+        <w:t>compose.yaml</w:t>
+      </w:r>
+      <w:proofErr w:type="spellEnd"/>
+      <w:r>
+        <w:rPr>
+          <w:lang w:val="en-US"/>
+        </w:rPr>
+        <w:t xml:space="preserve"> </w:t>
+      </w:r>
+      <w:r>
+        <w:rPr>
+          <w:lang w:val="en-US"/>
+        </w:rPr>
+        <w:t xml:space="preserve">projects in </w:t>
+      </w:r>
+      <w:r>
+        <w:rPr>
+          <w:rFonts w:ascii="Courier New" w:hAnsi="Courier New" w:cs="Courier New"/>
+          <w:lang w:val="en-US"/>
+        </w:rPr>
+        <w:t>&lt;Project root&gt;/</w:t>
+      </w:r>
+      <w:proofErr w:type="spellStart"/>
+      <w:r>
+        <w:rPr>
+          <w:rFonts w:ascii="Courier New" w:hAnsi="Courier New" w:cs="Courier New"/>
+          <w:lang w:val="en-US"/>
+        </w:rPr>
+        <w:t>devlab</w:t>
+      </w:r>
+      <w:proofErr w:type="spellEnd"/>
+      <w:proofErr w:type="gramStart"/>
+      <w:r>
+        <w:rPr>
+          <w:rFonts w:ascii="Courier New" w:hAnsi="Courier New" w:cs="Courier New"/>
+          <w:lang w:val="en-US"/>
+        </w:rPr>
+        <w:t>/.env</w:t>
+      </w:r>
+      <w:proofErr w:type="gramEnd"/>
+    </w:p>
+    <w:p>
+      <w:pPr>
+        <w:rPr>
+          <w:lang w:val="en-US"/>
+        </w:rPr>
+      </w:pPr>
+    </w:p>
+    <w:p>
+      <w:pPr>
+        <w:rPr>
+          <w:lang w:val="en-US"/>
+        </w:rPr>
+      </w:pPr>
+      <w:r>
+        <w:rPr>
+          <w:lang w:val="en-US"/>
+        </w:rPr>
+        <w:t xml:space="preserve">Our environment can be </w:t>
+      </w:r>
+      <w:r>
+        <w:rPr>
+          <w:lang w:val="en-US"/>
+        </w:rPr>
+        <w:t>built</w:t>
+      </w:r>
+      <w:r>
+        <w:rPr>
+          <w:lang w:val="en-US"/>
+        </w:rPr>
+        <w:t xml:space="preserve"> and brough online using </w:t>
+      </w:r>
+      <w:r>
+        <w:rPr>
+          <w:rFonts w:ascii="Courier New" w:hAnsi="Courier New" w:cs="Courier New"/>
+          <w:lang w:val="en-US"/>
+        </w:rPr>
+        <w:t>&lt;Project root&gt;/</w:t>
+      </w:r>
+      <w:proofErr w:type="spellStart"/>
+      <w:r>
+        <w:rPr>
+          <w:rFonts w:ascii="Courier New" w:hAnsi="Courier New" w:cs="Courier New"/>
+          <w:lang w:val="en-US"/>
+        </w:rPr>
+        <w:t>devlab</w:t>
+      </w:r>
+      <w:proofErr w:type="spellEnd"/>
+      <w:r>
+        <w:rPr>
+          <w:rFonts w:ascii="Courier New" w:hAnsi="Courier New" w:cs="Courier New"/>
+          <w:lang w:val="en-US"/>
+        </w:rPr>
+        <w:t>/</w:t>
+      </w:r>
+      <w:proofErr w:type="spellStart"/>
+      <w:r>
+        <w:rPr>
+          <w:rFonts w:ascii="Courier New" w:hAnsi="Courier New" w:cs="Courier New"/>
+          <w:lang w:val="en-US"/>
+        </w:rPr>
+        <w:t>Makefile</w:t>
+      </w:r>
+      <w:proofErr w:type="spellEnd"/>
+    </w:p>
+    <w:p>
+      <w:pPr>
+        <w:rPr>
+          <w:lang w:val="en-US"/>
+        </w:rPr>
+      </w:pPr>
+    </w:p>
+    <w:p>
+      <w:pPr>
+        <w:rPr>
+          <w:lang w:val="en-US"/>
+        </w:rPr>
+      </w:pPr>
+      <w:r>
+        <w:rPr>
+          <w:lang w:val="en-US"/>
+        </w:rPr>
+        <w:t>The first time you start the project, we need to pull and build the required containers, this can be done by</w:t>
+      </w:r>
+      <w:r>
+        <w:rPr>
+          <w:lang w:val="en-US"/>
+        </w:rPr>
+        <w:t>:</w:t>
+      </w:r>
+    </w:p>
+    <w:p>
+      <w:pPr>
+        <w:rPr>
+          <w:lang w:val="en-US"/>
+        </w:rPr>
+      </w:pPr>
+    </w:p>
+    <w:p>
+      <w:pPr>
+        <w:rPr>
+          <w:lang w:val="en-US"/>
+        </w:rPr>
+      </w:pPr>
+    </w:p>
+    <w:p>
+      <w:pPr>
+        <w:rPr>
+          <w:b/>
+          <w:bCs/>
+          <w:lang w:val="en-US"/>
+        </w:rPr>
+      </w:pPr>
+      <w:r>
+        <w:rPr>
+          <w:b/>
+          <w:bCs/>
+          <w:lang w:val="en-US"/>
+        </w:rPr>
+        <w:t xml:space="preserve">1. via </w:t>
+      </w:r>
+      <w:proofErr w:type="spellStart"/>
+      <w:r>
+        <w:rPr>
+          <w:b/>
+          <w:bCs/>
+          <w:lang w:val="en-US"/>
+        </w:rPr>
+        <w:t>devlab</w:t>
+      </w:r>
+      <w:proofErr w:type="spellEnd"/>
+      <w:r>
+        <w:rPr>
+          <w:b/>
+          <w:bCs/>
+          <w:lang w:val="en-US"/>
+        </w:rPr>
+        <w:t xml:space="preserve"> ...</w:t>
+      </w:r>
+    </w:p>
+    <w:p>
+      <w:pPr>
+        <w:rPr>
+          <w:lang w:val="en-US"/>
+        </w:rPr>
+      </w:pPr>
+    </w:p>
+    <w:p>
+      <w:pPr>
+        <w:pStyle w:val="ListParagraph"/>
+        <w:numPr>
+          <w:ilvl w:val="0"/>
+          <w:numId w:val="33"/>
+        </w:numPr>
+        <w:rPr>
+          <w:rFonts w:ascii="Courier New" w:hAnsi="Courier New" w:cs="Courier New"/>
+          <w:lang w:val="en-US"/>
+        </w:rPr>
+      </w:pPr>
+      <w:r>
+        <w:rPr>
+          <w:rFonts w:ascii="Courier New" w:hAnsi="Courier New" w:cs="Courier New"/>
+          <w:lang w:val="en-US"/>
+        </w:rPr>
+        <w:t>cd</w:t>
+      </w:r>
+      <w:proofErr w:type="gramStart"/>
+      <w:r>
+        <w:rPr>
+          <w:rFonts w:ascii="Courier New" w:hAnsi="Courier New" w:cs="Courier New"/>
+          <w:lang w:val="en-US"/>
+        </w:rPr>
+        <w:t xml:space="preserve"> ..</w:t>
+      </w:r>
+      <w:proofErr w:type="gramEnd"/>
+      <w:r>
+        <w:rPr>
+          <w:rFonts w:ascii="Courier New" w:hAnsi="Courier New" w:cs="Courier New"/>
+          <w:lang w:val="en-US"/>
+        </w:rPr>
+        <w:t>/</w:t>
+      </w:r>
+      <w:proofErr w:type="spellStart"/>
+      <w:r>
+        <w:rPr>
+          <w:rFonts w:ascii="Courier New" w:hAnsi="Courier New" w:cs="Courier New"/>
+          <w:lang w:val="en-US"/>
+        </w:rPr>
+        <w:t>devlab</w:t>
+      </w:r>
+      <w:proofErr w:type="spellEnd"/>
+    </w:p>
+    <w:p>
+      <w:pPr>
+        <w:pStyle w:val="ListParagraph"/>
+        <w:numPr>
+          <w:ilvl w:val="0"/>
+          <w:numId w:val="32"/>
+        </w:numPr>
+        <w:rPr>
+          <w:rFonts w:ascii="Courier New" w:hAnsi="Courier New" w:cs="Courier New"/>
+          <w:lang w:val="en-US"/>
+        </w:rPr>
+      </w:pPr>
+      <w:r>
+        <w:rPr>
+          <w:rFonts w:ascii="Courier New" w:hAnsi="Courier New" w:cs="Courier New"/>
+          <w:lang w:val="en-US"/>
+        </w:rPr>
+        <w:t>make build</w:t>
+      </w:r>
+    </w:p>
+    <w:p>
+      <w:pPr>
+        <w:rPr>
+          <w:lang w:val="en-US"/>
+        </w:rPr>
+      </w:pPr>
+    </w:p>
+    <w:p>
+      <w:pPr>
+        <w:rPr>
+          <w:lang w:val="en-US"/>
+        </w:rPr>
+      </w:pPr>
+      <w:r>
+        <w:rPr>
+          <w:lang w:val="en-US"/>
+        </w:rPr>
+        <w:t>or</w:t>
+      </w:r>
+    </w:p>
+    <w:p>
+      <w:pPr>
+        <w:rPr>
+          <w:lang w:val="en-US"/>
+        </w:rPr>
+      </w:pPr>
+    </w:p>
+    <w:p>
+      <w:pPr>
+        <w:rPr>
+          <w:lang w:val="en-US"/>
+        </w:rPr>
+      </w:pPr>
+    </w:p>
+    <w:p>
+      <w:pPr>
+        <w:rPr>
+          <w:b/>
+          <w:bCs/>
+          <w:lang w:val="en-US"/>
+        </w:rPr>
+      </w:pPr>
+      <w:r>
+        <w:rPr>
+          <w:b/>
+          <w:bCs/>
+          <w:lang w:val="en-US"/>
+        </w:rPr>
+        <w:t>2. via infrastructure ...</w:t>
+      </w:r>
+    </w:p>
+    <w:p>
+      <w:pPr>
+        <w:rPr>
+          <w:lang w:val="en-US"/>
+        </w:rPr>
+      </w:pPr>
+    </w:p>
+    <w:p>
+      <w:pPr>
+        <w:pStyle w:val="ListParagraph"/>
+        <w:numPr>
+          <w:ilvl w:val="0"/>
+          <w:numId w:val="31"/>
+        </w:numPr>
+        <w:rPr>
+          <w:rFonts w:ascii="Courier New" w:hAnsi="Courier New" w:cs="Courier New"/>
+          <w:lang w:val="en-US"/>
+        </w:rPr>
+      </w:pPr>
+      <w:r>
+        <w:rPr>
+          <w:rFonts w:ascii="Courier New" w:hAnsi="Courier New" w:cs="Courier New"/>
+          <w:lang w:val="en-US"/>
+        </w:rPr>
+        <w:t>cd infrastructure</w:t>
+      </w:r>
+    </w:p>
+    <w:p>
+      <w:pPr>
+        <w:pStyle w:val="ListParagraph"/>
+        <w:numPr>
+          <w:ilvl w:val="0"/>
+          <w:numId w:val="31"/>
+        </w:numPr>
+        <w:rPr>
+          <w:rFonts w:ascii="Courier New" w:hAnsi="Courier New" w:cs="Courier New"/>
+          <w:lang w:val="en-US"/>
+        </w:rPr>
+      </w:pPr>
+      <w:r>
+        <w:rPr>
+          <w:rFonts w:ascii="Courier New" w:hAnsi="Courier New" w:cs="Courier New"/>
+          <w:lang w:val="en-US"/>
+        </w:rPr>
+        <w:t xml:space="preserve">make </w:t>
+      </w:r>
+      <w:proofErr w:type="spellStart"/>
+      <w:r>
+        <w:rPr>
+          <w:rFonts w:ascii="Courier New" w:hAnsi="Courier New" w:cs="Courier New"/>
+          <w:lang w:val="en-US"/>
+        </w:rPr>
+        <w:t>pull_base</w:t>
+      </w:r>
+      <w:proofErr w:type="spellEnd"/>
+    </w:p>
+    <w:p>
+      <w:pPr>
+        <w:pStyle w:val="ListParagraph"/>
+        <w:numPr>
+          <w:ilvl w:val="0"/>
+          <w:numId w:val="31"/>
+        </w:numPr>
+        <w:rPr>
+          <w:rFonts w:ascii="Courier New" w:hAnsi="Courier New" w:cs="Courier New"/>
+          <w:lang w:val="en-US"/>
+        </w:rPr>
+      </w:pPr>
+      <w:r>
+        <w:rPr>
+          <w:rFonts w:ascii="Courier New" w:hAnsi="Courier New" w:cs="Courier New"/>
+          <w:lang w:val="en-US"/>
+        </w:rPr>
+        <w:lastRenderedPageBreak/>
+        <w:t>make pull</w:t>
+      </w:r>
+    </w:p>
+    <w:p>
+      <w:pPr>
+        <w:pStyle w:val="ListParagraph"/>
+        <w:numPr>
+          <w:ilvl w:val="0"/>
+          <w:numId w:val="31"/>
+        </w:numPr>
+        <w:rPr>
+          <w:rFonts w:ascii="Courier New" w:hAnsi="Courier New" w:cs="Courier New"/>
+          <w:lang w:val="en-US"/>
+        </w:rPr>
+      </w:pPr>
+      <w:r>
+        <w:rPr>
+          <w:rFonts w:ascii="Courier New" w:hAnsi="Courier New" w:cs="Courier New"/>
+          <w:lang w:val="en-US"/>
+        </w:rPr>
+        <w:t>make build</w:t>
+      </w:r>
+    </w:p>
+    <w:p>
+      <w:pPr>
+        <w:rPr>
+          <w:lang w:val="en-US"/>
+        </w:rPr>
+      </w:pPr>
+    </w:p>
+    <w:p>
+      <w:pPr>
+        <w:rPr>
+          <w:lang w:val="en-US"/>
+        </w:rPr>
+      </w:pPr>
+      <w:r>
+        <w:rPr>
+          <w:lang w:val="en-US"/>
+        </w:rPr>
+        <w:t xml:space="preserve">At this point we can </w:t>
+      </w:r>
+      <w:r>
+        <w:rPr>
+          <w:lang w:val="en-US"/>
+        </w:rPr>
+        <w:t>start up</w:t>
+      </w:r>
+      <w:r>
+        <w:rPr>
+          <w:lang w:val="en-US"/>
+        </w:rPr>
+        <w:t xml:space="preserve"> the minimum environment to make sure our Polaris/Postgres and </w:t>
+      </w:r>
+      <w:hyperlink r:id="rId66" w:history="1">
         <w:proofErr w:type="spellStart"/>
         <w:r>
           <w:rPr>
@@ -4118,187 +3966,75 @@
         <w:rPr>
           <w:lang w:val="en-US"/>
         </w:rPr>
-        <w:t>)</w:t>
-      </w:r>
-    </w:p>
-    <w:p>
-      <w:pPr>
-        <w:rPr>
-          <w:lang w:val="en-US"/>
-        </w:rPr>
-      </w:pPr>
-    </w:p>
-    <w:p>
-      <w:pPr>
-        <w:rPr>
-          <w:lang w:val="en-US"/>
-        </w:rPr>
-      </w:pPr>
-      <w:r>
-        <w:rPr>
-          <w:lang w:val="en-US"/>
-        </w:rPr>
-        <w:t xml:space="preserve">This will </w:t>
-      </w:r>
-      <w:r>
-        <w:rPr>
-          <w:lang w:val="en-US"/>
-        </w:rPr>
-        <w:t xml:space="preserve">use </w:t>
-      </w:r>
-      <w:r>
-        <w:rPr>
-          <w:rFonts w:ascii="Courier New" w:hAnsi="Courier New" w:cs="Courier New"/>
-          <w:lang w:val="en-US"/>
-        </w:rPr>
-        <w:t>&lt;Project Root&gt;/</w:t>
-      </w:r>
-      <w:proofErr w:type="spellStart"/>
-      <w:r>
-        <w:rPr>
-          <w:rFonts w:ascii="Courier New" w:hAnsi="Courier New" w:cs="Courier New"/>
-          <w:lang w:val="en-US"/>
-        </w:rPr>
-        <w:t>devlab</w:t>
-      </w:r>
-      <w:proofErr w:type="spellEnd"/>
-      <w:r>
-        <w:rPr>
-          <w:rFonts w:ascii="Courier New" w:hAnsi="Courier New" w:cs="Courier New"/>
-          <w:lang w:val="en-US"/>
-        </w:rPr>
-        <w:t>/docker-compose-</w:t>
-      </w:r>
-      <w:proofErr w:type="spellStart"/>
-      <w:r>
-        <w:rPr>
-          <w:rFonts w:ascii="Courier New" w:hAnsi="Courier New" w:cs="Courier New"/>
-          <w:lang w:val="en-US"/>
-        </w:rPr>
-        <w:t>basic</w:t>
-      </w:r>
-      <w:r>
-        <w:rPr>
-          <w:rFonts w:ascii="Courier New" w:hAnsi="Courier New" w:cs="Courier New"/>
-          <w:lang w:val="en-US"/>
-        </w:rPr>
-        <w:t>.yml</w:t>
-      </w:r>
-      <w:proofErr w:type="spellEnd"/>
-      <w:r>
-        <w:rPr>
-          <w:lang w:val="en-US"/>
-        </w:rPr>
-        <w:t xml:space="preserve"> Docker Compose file.</w:t>
-      </w:r>
-    </w:p>
-    <w:p>
-      <w:pPr>
-        <w:rPr>
-          <w:lang w:val="en-US"/>
-        </w:rPr>
-      </w:pPr>
-    </w:p>
-    <w:p>
-      <w:pPr>
-        <w:pStyle w:val="ListParagraph"/>
-        <w:numPr>
-          <w:ilvl w:val="0"/>
-          <w:numId w:val="30"/>
-        </w:numPr>
-        <w:rPr>
-          <w:rFonts w:ascii="Courier New" w:hAnsi="Courier New" w:cs="Courier New"/>
-          <w:lang w:val="en-US"/>
-        </w:rPr>
-      </w:pPr>
-      <w:r>
-        <w:rPr>
-          <w:rFonts w:ascii="Courier New" w:hAnsi="Courier New" w:cs="Courier New"/>
-          <w:lang w:val="en-US"/>
-        </w:rPr>
-        <w:t xml:space="preserve">make </w:t>
-      </w:r>
-      <w:proofErr w:type="spellStart"/>
-      <w:r>
-        <w:rPr>
-          <w:rFonts w:ascii="Courier New" w:hAnsi="Courier New" w:cs="Courier New"/>
-          <w:lang w:val="en-US"/>
-        </w:rPr>
-        <w:t>run_base</w:t>
-      </w:r>
-      <w:proofErr w:type="spellEnd"/>
-    </w:p>
-    <w:p>
-      <w:pPr>
-        <w:pStyle w:val="ListParagraph"/>
-        <w:numPr>
-          <w:ilvl w:val="0"/>
-          <w:numId w:val="30"/>
-        </w:numPr>
-        <w:rPr>
-          <w:lang w:val="en-US"/>
-        </w:rPr>
-      </w:pPr>
-      <w:r>
-        <w:rPr>
-          <w:lang w:val="en-US"/>
-        </w:rPr>
-        <w:t>... look around</w:t>
-      </w:r>
-    </w:p>
-    <w:p>
-      <w:pPr>
-        <w:pStyle w:val="ListParagraph"/>
-        <w:numPr>
-          <w:ilvl w:val="0"/>
-          <w:numId w:val="30"/>
-        </w:numPr>
-        <w:rPr>
-          <w:rFonts w:ascii="Courier New" w:hAnsi="Courier New" w:cs="Courier New"/>
-          <w:lang w:val="en-US"/>
-        </w:rPr>
-      </w:pPr>
-      <w:r>
-        <w:rPr>
-          <w:rFonts w:ascii="Courier New" w:hAnsi="Courier New" w:cs="Courier New"/>
-          <w:lang w:val="en-US"/>
-        </w:rPr>
-        <w:t>make down</w:t>
-      </w:r>
-    </w:p>
-    <w:p>
-      <w:pPr>
-        <w:rPr>
-          <w:lang w:val="en-US"/>
-        </w:rPr>
-      </w:pPr>
-      <w:r>
-        <w:rPr>
-          <w:lang w:val="en-US"/>
-        </w:rPr>
-        <w:t xml:space="preserve">  </w:t>
-      </w:r>
-    </w:p>
-    <w:p>
-      <w:pPr>
-        <w:rPr>
-          <w:lang w:val="en-US"/>
-        </w:rPr>
-      </w:pPr>
-    </w:p>
-    <w:p>
-      <w:pPr>
-        <w:rPr>
-          <w:lang w:val="en-US"/>
-        </w:rPr>
-      </w:pPr>
-      <w:r>
-        <w:rPr>
-          <w:lang w:val="en-US"/>
-        </w:rPr>
-        <w:t>2. Full Environment (</w:t>
-      </w:r>
-      <w:hyperlink r:id="rId70" w:history="1">
+        <w:t xml:space="preserve"> is working, or the full stack which adds the </w:t>
+      </w:r>
+      <w:hyperlink r:id="rId67" w:history="1">
+        <w:r>
+          <w:rPr>
+            <w:rStyle w:val="Hyperlink"/>
+            <w:lang w:val="en-US"/>
+          </w:rPr>
+          <w:t>Apache Flink</w:t>
+        </w:r>
+      </w:hyperlink>
+      <w:r>
+        <w:rPr>
+          <w:lang w:val="en-US"/>
+        </w:rPr>
+        <w:t xml:space="preserve"> cluster.</w:t>
+      </w:r>
+    </w:p>
+    <w:p>
+      <w:pPr>
+        <w:rPr>
+          <w:lang w:val="en-US"/>
+        </w:rPr>
+      </w:pPr>
+    </w:p>
+    <w:p>
+      <w:pPr>
+        <w:rPr>
+          <w:lang w:val="en-US"/>
+        </w:rPr>
+      </w:pPr>
+    </w:p>
+    <w:p>
+      <w:pPr>
+        <w:rPr>
+          <w:b/>
+          <w:bCs/>
+          <w:lang w:val="en-US"/>
+        </w:rPr>
+      </w:pPr>
+      <w:r>
+        <w:rPr>
+          <w:b/>
+          <w:bCs/>
+          <w:lang w:val="en-US"/>
+        </w:rPr>
+        <w:t>Run the Stack</w:t>
+      </w:r>
+    </w:p>
+    <w:p>
+      <w:pPr>
+        <w:rPr>
+          <w:lang w:val="en-US"/>
+        </w:rPr>
+      </w:pPr>
+    </w:p>
+    <w:p>
+      <w:pPr>
+        <w:rPr>
+          <w:lang w:val="en-US"/>
+        </w:rPr>
+      </w:pPr>
+      <w:r>
+        <w:rPr>
+          <w:lang w:val="en-US"/>
+        </w:rPr>
+        <w:t>1. Minimal Environment (</w:t>
+      </w:r>
+      <w:hyperlink r:id="rId68" w:history="1">
         <w:r>
           <w:rPr>
             <w:rStyle w:val="Hyperlink"/>
@@ -4313,22 +4049,7 @@
         </w:rPr>
         <w:t xml:space="preserve">, </w:t>
       </w:r>
-      <w:hyperlink r:id="rId71" w:history="1">
-        <w:r>
-          <w:rPr>
-            <w:rStyle w:val="Hyperlink"/>
-            <w:lang w:val="en-US"/>
-          </w:rPr>
-          <w:t>Flink</w:t>
-        </w:r>
-      </w:hyperlink>
-      <w:r>
-        <w:rPr>
-          <w:lang w:val="en-US"/>
-        </w:rPr>
-        <w:t xml:space="preserve">, </w:t>
-      </w:r>
-      <w:hyperlink r:id="rId72" w:history="1">
+      <w:hyperlink r:id="rId69" w:history="1">
         <w:r>
           <w:rPr>
             <w:rStyle w:val="Hyperlink"/>
@@ -4341,9 +4062,21 @@
         <w:rPr>
           <w:lang w:val="en-US"/>
         </w:rPr>
-        <w:t xml:space="preserve"> and </w:t>
-      </w:r>
-      <w:hyperlink r:id="rId73" w:history="1">
+        <w:t xml:space="preserve"> </w:t>
+      </w:r>
+      <w:r>
+        <w:rPr>
+          <w:lang w:val="en-US"/>
+        </w:rPr>
+        <w:t>&amp;</w:t>
+      </w:r>
+      <w:r>
+        <w:rPr>
+          <w:lang w:val="en-US"/>
+        </w:rPr>
+        <w:t xml:space="preserve"> </w:t>
+      </w:r>
+      <w:hyperlink r:id="rId70" w:history="1">
         <w:proofErr w:type="spellStart"/>
         <w:r>
           <w:rPr>
@@ -4358,6 +4091,246 @@
         <w:rPr>
           <w:lang w:val="en-US"/>
         </w:rPr>
+        <w:t>)</w:t>
+      </w:r>
+    </w:p>
+    <w:p>
+      <w:pPr>
+        <w:rPr>
+          <w:lang w:val="en-US"/>
+        </w:rPr>
+      </w:pPr>
+    </w:p>
+    <w:p>
+      <w:pPr>
+        <w:rPr>
+          <w:lang w:val="en-US"/>
+        </w:rPr>
+      </w:pPr>
+      <w:r>
+        <w:rPr>
+          <w:lang w:val="en-US"/>
+        </w:rPr>
+        <w:t xml:space="preserve">This will </w:t>
+      </w:r>
+      <w:r>
+        <w:rPr>
+          <w:lang w:val="en-US"/>
+        </w:rPr>
+        <w:t xml:space="preserve">use </w:t>
+      </w:r>
+      <w:r>
+        <w:rPr>
+          <w:rFonts w:ascii="Courier New" w:hAnsi="Courier New" w:cs="Courier New"/>
+          <w:lang w:val="en-US"/>
+        </w:rPr>
+        <w:t>&lt;Project Root&gt;/</w:t>
+      </w:r>
+      <w:proofErr w:type="spellStart"/>
+      <w:r>
+        <w:rPr>
+          <w:rFonts w:ascii="Courier New" w:hAnsi="Courier New" w:cs="Courier New"/>
+          <w:lang w:val="en-US"/>
+        </w:rPr>
+        <w:t>devlab</w:t>
+      </w:r>
+      <w:proofErr w:type="spellEnd"/>
+      <w:r>
+        <w:rPr>
+          <w:rFonts w:ascii="Courier New" w:hAnsi="Courier New" w:cs="Courier New"/>
+          <w:lang w:val="en-US"/>
+        </w:rPr>
+        <w:t>/docker-compose-</w:t>
+      </w:r>
+      <w:proofErr w:type="spellStart"/>
+      <w:r>
+        <w:rPr>
+          <w:rFonts w:ascii="Courier New" w:hAnsi="Courier New" w:cs="Courier New"/>
+          <w:lang w:val="en-US"/>
+        </w:rPr>
+        <w:t>basic</w:t>
+      </w:r>
+      <w:r>
+        <w:rPr>
+          <w:rFonts w:ascii="Courier New" w:hAnsi="Courier New" w:cs="Courier New"/>
+          <w:lang w:val="en-US"/>
+        </w:rPr>
+        <w:t>.yml</w:t>
+      </w:r>
+      <w:proofErr w:type="spellEnd"/>
+      <w:r>
+        <w:rPr>
+          <w:lang w:val="en-US"/>
+        </w:rPr>
+        <w:t xml:space="preserve"> Docker Compose file.</w:t>
+      </w:r>
+    </w:p>
+    <w:p>
+      <w:pPr>
+        <w:rPr>
+          <w:lang w:val="en-US"/>
+        </w:rPr>
+      </w:pPr>
+    </w:p>
+    <w:p>
+      <w:pPr>
+        <w:pStyle w:val="ListParagraph"/>
+        <w:numPr>
+          <w:ilvl w:val="0"/>
+          <w:numId w:val="30"/>
+        </w:numPr>
+        <w:rPr>
+          <w:rFonts w:ascii="Courier New" w:hAnsi="Courier New" w:cs="Courier New"/>
+          <w:lang w:val="en-US"/>
+        </w:rPr>
+      </w:pPr>
+      <w:r>
+        <w:rPr>
+          <w:rFonts w:ascii="Courier New" w:hAnsi="Courier New" w:cs="Courier New"/>
+          <w:lang w:val="en-US"/>
+        </w:rPr>
+        <w:t xml:space="preserve">make </w:t>
+      </w:r>
+      <w:proofErr w:type="spellStart"/>
+      <w:r>
+        <w:rPr>
+          <w:rFonts w:ascii="Courier New" w:hAnsi="Courier New" w:cs="Courier New"/>
+          <w:lang w:val="en-US"/>
+        </w:rPr>
+        <w:t>run_base</w:t>
+      </w:r>
+      <w:proofErr w:type="spellEnd"/>
+    </w:p>
+    <w:p>
+      <w:pPr>
+        <w:pStyle w:val="ListParagraph"/>
+        <w:numPr>
+          <w:ilvl w:val="0"/>
+          <w:numId w:val="30"/>
+        </w:numPr>
+        <w:rPr>
+          <w:lang w:val="en-US"/>
+        </w:rPr>
+      </w:pPr>
+      <w:r>
+        <w:rPr>
+          <w:lang w:val="en-US"/>
+        </w:rPr>
+        <w:t>... look around</w:t>
+      </w:r>
+    </w:p>
+    <w:p>
+      <w:pPr>
+        <w:pStyle w:val="ListParagraph"/>
+        <w:numPr>
+          <w:ilvl w:val="0"/>
+          <w:numId w:val="30"/>
+        </w:numPr>
+        <w:rPr>
+          <w:rFonts w:ascii="Courier New" w:hAnsi="Courier New" w:cs="Courier New"/>
+          <w:lang w:val="en-US"/>
+        </w:rPr>
+      </w:pPr>
+      <w:r>
+        <w:rPr>
+          <w:rFonts w:ascii="Courier New" w:hAnsi="Courier New" w:cs="Courier New"/>
+          <w:lang w:val="en-US"/>
+        </w:rPr>
+        <w:t>make down</w:t>
+      </w:r>
+    </w:p>
+    <w:p>
+      <w:pPr>
+        <w:rPr>
+          <w:lang w:val="en-US"/>
+        </w:rPr>
+      </w:pPr>
+      <w:r>
+        <w:rPr>
+          <w:lang w:val="en-US"/>
+        </w:rPr>
+        <w:t xml:space="preserve">  </w:t>
+      </w:r>
+    </w:p>
+    <w:p>
+      <w:pPr>
+        <w:rPr>
+          <w:lang w:val="en-US"/>
+        </w:rPr>
+      </w:pPr>
+    </w:p>
+    <w:p>
+      <w:pPr>
+        <w:rPr>
+          <w:lang w:val="en-US"/>
+        </w:rPr>
+      </w:pPr>
+      <w:r>
+        <w:rPr>
+          <w:lang w:val="en-US"/>
+        </w:rPr>
+        <w:t>2. Full Environment (</w:t>
+      </w:r>
+      <w:hyperlink r:id="rId71" w:history="1">
+        <w:r>
+          <w:rPr>
+            <w:rStyle w:val="Hyperlink"/>
+            <w:lang w:val="en-US"/>
+          </w:rPr>
+          <w:t>Polaris</w:t>
+        </w:r>
+      </w:hyperlink>
+      <w:r>
+        <w:rPr>
+          <w:lang w:val="en-US"/>
+        </w:rPr>
+        <w:t xml:space="preserve">, </w:t>
+      </w:r>
+      <w:hyperlink r:id="rId72" w:history="1">
+        <w:r>
+          <w:rPr>
+            <w:rStyle w:val="Hyperlink"/>
+            <w:lang w:val="en-US"/>
+          </w:rPr>
+          <w:t>Flink</w:t>
+        </w:r>
+      </w:hyperlink>
+      <w:r>
+        <w:rPr>
+          <w:lang w:val="en-US"/>
+        </w:rPr>
+        <w:t xml:space="preserve">, </w:t>
+      </w:r>
+      <w:hyperlink r:id="rId73" w:history="1">
+        <w:r>
+          <w:rPr>
+            <w:rStyle w:val="Hyperlink"/>
+            <w:lang w:val="en-US"/>
+          </w:rPr>
+          <w:t>Postgres</w:t>
+        </w:r>
+      </w:hyperlink>
+      <w:r>
+        <w:rPr>
+          <w:lang w:val="en-US"/>
+        </w:rPr>
+        <w:t xml:space="preserve"> and </w:t>
+      </w:r>
+      <w:hyperlink r:id="rId74" w:history="1">
+        <w:proofErr w:type="spellStart"/>
+        <w:r>
+          <w:rPr>
+            <w:rStyle w:val="Hyperlink"/>
+            <w:lang w:val="en-US"/>
+          </w:rPr>
+          <w:t>MinIO</w:t>
+        </w:r>
+        <w:proofErr w:type="spellEnd"/>
+      </w:hyperlink>
+      <w:r>
+        <w:rPr>
+          <w:lang w:val="en-US"/>
+        </w:rPr>
         <w:t xml:space="preserve">), </w:t>
       </w:r>
     </w:p>
@@ -4469,7 +4442,7 @@
         </w:rPr>
         <w:t xml:space="preserve">run </w:t>
       </w:r>
-      <w:hyperlink r:id="rId74" w:history="1">
+      <w:hyperlink r:id="rId75" w:history="1">
         <w:proofErr w:type="spellStart"/>
         <w:r>
           <w:rPr>
@@ -4950,7 +4923,7 @@
         </w:rPr>
         <w:t xml:space="preserve">Execute Flink SQL to move the data from the CDC source tables into our </w:t>
       </w:r>
-      <w:hyperlink r:id="rId75" w:history="1">
+      <w:hyperlink r:id="rId76" w:history="1">
         <w:r>
           <w:rPr>
             <w:rStyle w:val="Hyperlink"/>
@@ -5057,7 +5030,7 @@
         </w:rPr>
         <w:t xml:space="preserve">configured with persistent storage on our </w:t>
       </w:r>
-      <w:hyperlink r:id="rId76" w:history="1">
+      <w:hyperlink r:id="rId77" w:history="1">
         <w:proofErr w:type="spellStart"/>
         <w:r>
           <w:rPr>
@@ -5074,7 +5047,7 @@
         </w:rPr>
         <w:t xml:space="preserve"> object storage service, aka </w:t>
       </w:r>
-      <w:hyperlink r:id="rId77" w:history="1">
+      <w:hyperlink r:id="rId78" w:history="1">
         <w:r>
           <w:rPr>
             <w:rStyle w:val="Hyperlink"/>
@@ -5282,68 +5255,6 @@
         </w:rPr>
         <w:lastRenderedPageBreak/>
         <w:t xml:space="preserve">During the startup cycle of our </w:t>
-      </w:r>
-      <w:hyperlink r:id="rId78" w:history="1">
-        <w:r>
-          <w:rPr>
-            <w:rStyle w:val="Hyperlink"/>
-            <w:lang w:val="en-US"/>
-          </w:rPr>
-          <w:t>PostgreSQL</w:t>
-        </w:r>
-      </w:hyperlink>
-      <w:r>
-        <w:rPr>
-          <w:lang w:val="en-US"/>
-        </w:rPr>
-        <w:t xml:space="preserve"> datastore's, they will go through their standard bootstrap process which happens to include creating a database. </w:t>
-      </w:r>
-    </w:p>
-    <w:p>
-      <w:pPr>
-        <w:rPr>
-          <w:lang w:val="en-US"/>
-        </w:rPr>
-      </w:pPr>
-    </w:p>
-    <w:p>
-      <w:pPr>
-        <w:rPr>
-          <w:lang w:val="en-US"/>
-        </w:rPr>
-      </w:pPr>
-      <w:r>
-        <w:rPr>
-          <w:lang w:val="en-US"/>
-        </w:rPr>
-        <w:t xml:space="preserve">If you want to create some personal bits, modify this process then you are able to place your desired SQL inside </w:t>
-      </w:r>
-      <w:proofErr w:type="spellStart"/>
-      <w:r>
-        <w:rPr>
-          <w:rFonts w:ascii="Courier New" w:hAnsi="Courier New" w:cs="Courier New"/>
-          <w:lang w:val="en-US"/>
-        </w:rPr>
-        <w:t>postgresql-init.sql</w:t>
-      </w:r>
-      <w:proofErr w:type="spellEnd"/>
-      <w:r>
-        <w:rPr>
-          <w:lang w:val="en-US"/>
-        </w:rPr>
-        <w:t xml:space="preserve"> which is mapped/mou</w:t>
-      </w:r>
-      <w:r>
-        <w:rPr>
-          <w:lang w:val="en-US"/>
-        </w:rPr>
-        <w:t>nt</w:t>
-      </w:r>
-      <w:r>
-        <w:rPr>
-          <w:lang w:val="en-US"/>
-        </w:rPr>
-        <w:t xml:space="preserve">ed into the </w:t>
       </w:r>
       <w:hyperlink r:id="rId79" w:history="1">
         <w:r>
@@ -5358,6 +5269,68 @@
         <w:rPr>
           <w:lang w:val="en-US"/>
         </w:rPr>
+        <w:t xml:space="preserve"> datastore's, they will go through their standard bootstrap process which happens to include creating a database. </w:t>
+      </w:r>
+    </w:p>
+    <w:p>
+      <w:pPr>
+        <w:rPr>
+          <w:lang w:val="en-US"/>
+        </w:rPr>
+      </w:pPr>
+    </w:p>
+    <w:p>
+      <w:pPr>
+        <w:rPr>
+          <w:lang w:val="en-US"/>
+        </w:rPr>
+      </w:pPr>
+      <w:r>
+        <w:rPr>
+          <w:lang w:val="en-US"/>
+        </w:rPr>
+        <w:t xml:space="preserve">If you want to create some personal bits, modify this process then you are able to place your desired SQL inside </w:t>
+      </w:r>
+      <w:proofErr w:type="spellStart"/>
+      <w:r>
+        <w:rPr>
+          <w:rFonts w:ascii="Courier New" w:hAnsi="Courier New" w:cs="Courier New"/>
+          <w:lang w:val="en-US"/>
+        </w:rPr>
+        <w:t>postgresql-init.sql</w:t>
+      </w:r>
+      <w:proofErr w:type="spellEnd"/>
+      <w:r>
+        <w:rPr>
+          <w:lang w:val="en-US"/>
+        </w:rPr>
+        <w:t xml:space="preserve"> which is mapped/mou</w:t>
+      </w:r>
+      <w:r>
+        <w:rPr>
+          <w:lang w:val="en-US"/>
+        </w:rPr>
+        <w:t>nt</w:t>
+      </w:r>
+      <w:r>
+        <w:rPr>
+          <w:lang w:val="en-US"/>
+        </w:rPr>
+        <w:t xml:space="preserve">ed into the </w:t>
+      </w:r>
+      <w:hyperlink r:id="rId80" w:history="1">
+        <w:r>
+          <w:rPr>
+            <w:rStyle w:val="Hyperlink"/>
+            <w:lang w:val="en-US"/>
+          </w:rPr>
+          <w:t>PostgreSQL</w:t>
+        </w:r>
+      </w:hyperlink>
+      <w:r>
+        <w:rPr>
+          <w:lang w:val="en-US"/>
+        </w:rPr>
         <w:t xml:space="preserve"> container and run at startup.</w:t>
       </w:r>
     </w:p>
@@ -5404,7 +5377,7 @@
         </w:rPr>
         <w:t xml:space="preserve"> </w:t>
       </w:r>
-      <w:hyperlink r:id="rId80" w:history="1">
+      <w:hyperlink r:id="rId81" w:history="1">
         <w:proofErr w:type="spellStart"/>
         <w:r>
           <w:rPr>
@@ -5490,7 +5463,7 @@
         </w:rPr>
         <w:t xml:space="preserve"> tables, they will be used as target tables for </w:t>
       </w:r>
-      <w:hyperlink r:id="rId81" w:history="1">
+      <w:hyperlink r:id="rId82" w:history="1">
         <w:proofErr w:type="spellStart"/>
         <w:r>
           <w:rPr>
@@ -5507,7 +5480,7 @@
         </w:rPr>
         <w:t xml:space="preserve"> and also be our source tables for </w:t>
       </w:r>
-      <w:hyperlink r:id="rId82" w:history="1">
+      <w:hyperlink r:id="rId83" w:history="1">
         <w:r>
           <w:rPr>
             <w:rStyle w:val="Hyperlink"/>
@@ -5534,7 +5507,7 @@
         </w:rPr>
         <w:t xml:space="preserve">to have </w:t>
       </w:r>
-      <w:hyperlink r:id="rId83" w:history="1">
+      <w:hyperlink r:id="rId84" w:history="1">
         <w:proofErr w:type="spellStart"/>
         <w:r>
           <w:rPr>
@@ -7609,7 +7582,7 @@
         </w:rPr>
         <w:t xml:space="preserve">Part of this process includes creating basic </w:t>
       </w:r>
-      <w:hyperlink r:id="rId84" w:history="1">
+      <w:hyperlink r:id="rId85" w:history="1">
         <w:r>
           <w:rPr>
             <w:rStyle w:val="Hyperlink"/>
@@ -7679,57 +7652,6 @@
           <w:lang w:val="en-US"/>
         </w:rPr>
         <w:t xml:space="preserve">Polaris: </w:t>
-      </w:r>
-      <w:r>
-        <w:rPr>
-          <w:lang w:val="en-US"/>
-        </w:rPr>
-        <w:tab/>
-      </w:r>
-      <w:hyperlink r:id="rId85" w:history="1">
-        <w:r>
-          <w:rPr>
-            <w:rStyle w:val="Hyperlink"/>
-            <w:lang w:val="en-US"/>
-          </w:rPr>
-          <w:t>http://localhost:8181</w:t>
-        </w:r>
-      </w:hyperlink>
-      <w:r>
-        <w:rPr>
-          <w:lang w:val="en-US"/>
-        </w:rPr>
-        <w:t xml:space="preserve"> </w:t>
-      </w:r>
-      <w:r>
-        <w:rPr>
-          <w:lang w:val="en-US"/>
-        </w:rPr>
-        <w:tab/>
-      </w:r>
-      <w:r>
-        <w:rPr>
-          <w:lang w:val="en-US"/>
-        </w:rPr>
-        <w:t>(Client API)</w:t>
-      </w:r>
-    </w:p>
-    <w:p>
-      <w:pPr>
-        <w:pStyle w:val="ListParagraph"/>
-        <w:numPr>
-          <w:ilvl w:val="0"/>
-          <w:numId w:val="23"/>
-        </w:numPr>
-        <w:rPr>
-          <w:lang w:val="en-US"/>
-        </w:rPr>
-      </w:pPr>
-      <w:r>
-        <w:rPr>
-          <w:lang w:val="en-US"/>
-        </w:rPr>
-        <w:t>Polaris:</w:t>
       </w:r>
       <w:r>
         <w:rPr>
@@ -7762,7 +7684,7 @@
         <w:rPr>
           <w:lang w:val="en-US"/>
         </w:rPr>
-        <w:t>(Management API)</w:t>
+        <w:t>(Client API)</w:t>
       </w:r>
     </w:p>
     <w:p>
@@ -7780,6 +7702,57 @@
         <w:rPr>
           <w:lang w:val="en-US"/>
         </w:rPr>
+        <w:t>Polaris:</w:t>
+      </w:r>
+      <w:r>
+        <w:rPr>
+          <w:lang w:val="en-US"/>
+        </w:rPr>
+        <w:tab/>
+      </w:r>
+      <w:hyperlink r:id="rId87" w:history="1">
+        <w:r>
+          <w:rPr>
+            <w:rStyle w:val="Hyperlink"/>
+            <w:lang w:val="en-US"/>
+          </w:rPr>
+          <w:t>http://localhost:8181</w:t>
+        </w:r>
+      </w:hyperlink>
+      <w:r>
+        <w:rPr>
+          <w:lang w:val="en-US"/>
+        </w:rPr>
+        <w:t xml:space="preserve"> </w:t>
+      </w:r>
+      <w:r>
+        <w:rPr>
+          <w:lang w:val="en-US"/>
+        </w:rPr>
+        <w:tab/>
+      </w:r>
+      <w:r>
+        <w:rPr>
+          <w:lang w:val="en-US"/>
+        </w:rPr>
+        <w:t>(Management API)</w:t>
+      </w:r>
+    </w:p>
+    <w:p>
+      <w:pPr>
+        <w:pStyle w:val="ListParagraph"/>
+        <w:numPr>
+          <w:ilvl w:val="0"/>
+          <w:numId w:val="23"/>
+        </w:numPr>
+        <w:rPr>
+          <w:lang w:val="en-US"/>
+        </w:rPr>
+      </w:pPr>
+      <w:r>
+        <w:rPr>
+          <w:lang w:val="en-US"/>
+        </w:rPr>
         <w:t>Flink UI:</w:t>
       </w:r>
       <w:r>
@@ -7788,7 +7761,7 @@
         </w:rPr>
         <w:tab/>
       </w:r>
-      <w:hyperlink r:id="rId87" w:history="1">
+      <w:hyperlink r:id="rId88" w:history="1">
         <w:r>
           <w:rPr>
             <w:rStyle w:val="Hyperlink"/>
@@ -7847,7 +7820,7 @@
         </w:rPr>
         <w:tab/>
       </w:r>
-      <w:hyperlink r:id="rId88" w:history="1">
+      <w:hyperlink r:id="rId89" w:history="1">
         <w:r>
           <w:rPr>
             <w:rStyle w:val="Hyperlink"/>
@@ -7906,7 +7879,7 @@
         </w:rPr>
         <w:tab/>
       </w:r>
-      <w:hyperlink r:id="rId89" w:history="1">
+      <w:hyperlink r:id="rId90" w:history="1">
         <w:r>
           <w:rPr>
             <w:rStyle w:val="Hyperlink"/>
@@ -8107,7 +8080,7 @@
           <w:lang w:val="en-US"/>
         </w:rPr>
       </w:pPr>
-      <w:hyperlink r:id="rId90" w:history="1">
+      <w:hyperlink r:id="rId91" w:history="1">
         <w:r>
           <w:rPr>
             <w:rStyle w:val="Hyperlink"/>
@@ -8128,7 +8101,7 @@
           <w:lang w:val="en-US"/>
         </w:rPr>
       </w:pPr>
-      <w:hyperlink r:id="rId91" w:history="1">
+      <w:hyperlink r:id="rId92" w:history="1">
         <w:r>
           <w:rPr>
             <w:rStyle w:val="Hyperlink"/>
@@ -8155,7 +8128,7 @@
           <w:lang w:val="en-US"/>
         </w:rPr>
       </w:pPr>
-      <w:hyperlink r:id="rId92" w:history="1">
+      <w:hyperlink r:id="rId93" w:history="1">
         <w:r>
           <w:rPr>
             <w:rStyle w:val="Hyperlink"/>
@@ -8176,7 +8149,7 @@
           <w:lang w:val="en-US"/>
         </w:rPr>
       </w:pPr>
-      <w:hyperlink r:id="rId93" w:history="1">
+      <w:hyperlink r:id="rId94" w:history="1">
         <w:r>
           <w:rPr>
             <w:rStyle w:val="Hyperlink"/>
@@ -8197,7 +8170,7 @@
           <w:lang w:val="en-US"/>
         </w:rPr>
       </w:pPr>
-      <w:hyperlink r:id="rId94" w:history="1">
+      <w:hyperlink r:id="rId95" w:history="1">
         <w:r>
           <w:rPr>
             <w:rStyle w:val="Hyperlink"/>
@@ -8218,7 +8191,7 @@
           <w:lang w:val="en-US"/>
         </w:rPr>
       </w:pPr>
-      <w:hyperlink r:id="rId95" w:history="1">
+      <w:hyperlink r:id="rId96" w:history="1">
         <w:proofErr w:type="spellStart"/>
         <w:r>
           <w:rPr>
@@ -8247,7 +8220,7 @@
           <w:lang w:val="en-US"/>
         </w:rPr>
       </w:pPr>
-      <w:hyperlink r:id="rId96" w:history="1">
+      <w:hyperlink r:id="rId97" w:history="1">
         <w:proofErr w:type="spellStart"/>
         <w:r>
           <w:rPr>
@@ -8400,7 +8373,7 @@
                     <pic:cNvPicPr/>
                   </pic:nvPicPr>
                   <pic:blipFill>
-                    <a:blip r:embed="rId97">
+                    <a:blip r:embed="rId98">
                       <a:extLst>
                         <a:ext uri="{28A0092B-C50C-407E-A947-70E740481C1C}">
                           <a14:useLocalDpi xmlns:a14="http://schemas.microsoft.com/office/drawing/2010/main" val="0"/>
@@ -8489,7 +8462,7 @@
                     <pic:cNvPicPr/>
                   </pic:nvPicPr>
                   <pic:blipFill>
-                    <a:blip r:embed="rId98">
+                    <a:blip r:embed="rId99">
                       <a:extLst>
                         <a:ext uri="{28A0092B-C50C-407E-A947-70E740481C1C}">
                           <a14:useLocalDpi xmlns:a14="http://schemas.microsoft.com/office/drawing/2010/main" val="0"/>
@@ -8691,7 +8664,7 @@
           <w:lang w:val="en-US"/>
         </w:rPr>
       </w:pPr>
-      <w:hyperlink r:id="rId99" w:history="1">
+      <w:hyperlink r:id="rId100" w:history="1">
         <w:r>
           <w:rPr>
             <w:rStyle w:val="Hyperlink"/>
@@ -8702,7 +8675,7 @@
       </w:hyperlink>
     </w:p>
     <w:p>
-      <w:hyperlink r:id="rId100" w:history="1">
+      <w:hyperlink r:id="rId101" w:history="1">
         <w:r>
           <w:rPr>
             <w:rStyle w:val="Hyperlink"/>
@@ -8718,7 +8691,7 @@
           <w:lang w:val="en-US"/>
         </w:rPr>
       </w:pPr>
-      <w:hyperlink r:id="rId101" w:history="1">
+      <w:hyperlink r:id="rId102" w:history="1">
         <w:r>
           <w:rPr>
             <w:rStyle w:val="Hyperlink"/>
@@ -8778,7 +8751,7 @@
                     <pic:cNvPicPr/>
                   </pic:nvPicPr>
                   <pic:blipFill>
-                    <a:blip r:embed="rId102">
+                    <a:blip r:embed="rId103">
                       <a:extLst>
                         <a:ext uri="{28A0092B-C50C-407E-A947-70E740481C1C}">
                           <a14:useLocalDpi xmlns:a14="http://schemas.microsoft.com/office/drawing/2010/main" val="0"/>

</xml_diff>

<commit_message>
Adding Polaris Tools and the included Console/UI, with lost of pictures
</commit_message>
<xml_diff>
--- a/blog-doc/Blog.docx
+++ b/blog-doc/Blog.docx
@@ -83,7 +83,10 @@
         <w:t>1</w:t>
       </w:r>
       <w:r>
-        <w:t xml:space="preserve">8 </w:t>
+        <w:t>9</w:t>
+      </w:r>
+      <w:r>
+        <w:t xml:space="preserve"> </w:t>
       </w:r>
       <w:r>
         <w:t>Dec</w:t>
@@ -7651,6 +7654,74 @@
         <w:rPr>
           <w:lang w:val="en-US"/>
         </w:rPr>
+        <w:t>Polaris Console</w:t>
+      </w:r>
+      <w:r>
+        <w:rPr>
+          <w:lang w:val="en-US"/>
+        </w:rPr>
+        <w:t>:</w:t>
+      </w:r>
+      <w:r>
+        <w:rPr>
+          <w:lang w:val="en-US"/>
+        </w:rPr>
+        <w:tab/>
+      </w:r>
+      <w:hyperlink r:id="rId86" w:history="1">
+        <w:r>
+          <w:rPr>
+            <w:rStyle w:val="Hyperlink"/>
+            <w:lang w:val="en-US"/>
+          </w:rPr>
+          <w:t>http://localhost:4000</w:t>
+        </w:r>
+      </w:hyperlink>
+      <w:r>
+        <w:rPr>
+          <w:lang w:val="en-US"/>
+        </w:rPr>
+        <w:tab/>
+      </w:r>
+      <w:hyperlink r:id="rId87" w:history="1">
+        <w:r>
+          <w:rPr>
+            <w:rStyle w:val="Hyperlink"/>
+            <w:lang w:val="en-US"/>
+          </w:rPr>
+          <w:t>Polaris Tools / Cons</w:t>
+        </w:r>
+        <w:r>
+          <w:rPr>
+            <w:rStyle w:val="Hyperlink"/>
+            <w:lang w:val="en-US"/>
+          </w:rPr>
+          <w:tab/>
+        </w:r>
+        <w:r>
+          <w:rPr>
+            <w:rStyle w:val="Hyperlink"/>
+            <w:lang w:val="en-US"/>
+          </w:rPr>
+          <w:t>ole</w:t>
+        </w:r>
+      </w:hyperlink>
+    </w:p>
+    <w:p>
+      <w:pPr>
+        <w:pStyle w:val="ListParagraph"/>
+        <w:numPr>
+          <w:ilvl w:val="0"/>
+          <w:numId w:val="23"/>
+        </w:numPr>
+        <w:rPr>
+          <w:lang w:val="en-US"/>
+        </w:rPr>
+      </w:pPr>
+      <w:r>
+        <w:rPr>
+          <w:lang w:val="en-US"/>
+        </w:rPr>
         <w:t xml:space="preserve">Polaris: </w:t>
       </w:r>
       <w:r>
@@ -7659,7 +7730,80 @@
         </w:rPr>
         <w:tab/>
       </w:r>
-      <w:hyperlink r:id="rId86" w:history="1">
+      <w:r>
+        <w:rPr>
+          <w:lang w:val="en-US"/>
+        </w:rPr>
+        <w:tab/>
+      </w:r>
+      <w:r>
+        <w:fldChar w:fldCharType="begin"/>
+      </w:r>
+      <w:r>
+        <w:instrText>HYPERLINK "http://localhost:8181"</w:instrText>
+      </w:r>
+      <w:r>
+        <w:fldChar w:fldCharType="separate"/>
+      </w:r>
+      <w:r>
+        <w:rPr>
+          <w:rStyle w:val="Hyperlink"/>
+          <w:lang w:val="en-US"/>
+        </w:rPr>
+        <w:t>http://localhost:8181</w:t>
+      </w:r>
+      <w:r>
+        <w:fldChar w:fldCharType="end"/>
+      </w:r>
+      <w:r>
+        <w:rPr>
+          <w:lang w:val="en-US"/>
+        </w:rPr>
+        <w:t xml:space="preserve"> </w:t>
+      </w:r>
+      <w:r>
+        <w:rPr>
+          <w:lang w:val="en-US"/>
+        </w:rPr>
+        <w:tab/>
+      </w:r>
+      <w:r>
+        <w:rPr>
+          <w:lang w:val="en-US"/>
+        </w:rPr>
+        <w:t>(Client API)</w:t>
+      </w:r>
+    </w:p>
+    <w:p>
+      <w:pPr>
+        <w:pStyle w:val="ListParagraph"/>
+        <w:numPr>
+          <w:ilvl w:val="0"/>
+          <w:numId w:val="23"/>
+        </w:numPr>
+        <w:rPr>
+          <w:lang w:val="en-US"/>
+        </w:rPr>
+      </w:pPr>
+      <w:r>
+        <w:rPr>
+          <w:lang w:val="en-US"/>
+        </w:rPr>
+        <w:t>Polaris:</w:t>
+      </w:r>
+      <w:r>
+        <w:rPr>
+          <w:lang w:val="en-US"/>
+        </w:rPr>
+        <w:tab/>
+      </w:r>
+      <w:r>
+        <w:rPr>
+          <w:lang w:val="en-US"/>
+        </w:rPr>
+        <w:tab/>
+      </w:r>
+      <w:hyperlink r:id="rId88" w:history="1">
         <w:r>
           <w:rPr>
             <w:rStyle w:val="Hyperlink"/>
@@ -7684,7 +7828,7 @@
         <w:rPr>
           <w:lang w:val="en-US"/>
         </w:rPr>
-        <w:t>(Client API)</w:t>
+        <w:t>(Management API)</w:t>
       </w:r>
     </w:p>
     <w:p>
@@ -7702,7 +7846,7 @@
         <w:rPr>
           <w:lang w:val="en-US"/>
         </w:rPr>
-        <w:t>Polaris:</w:t>
+        <w:t>Flink UI:</w:t>
       </w:r>
       <w:r>
         <w:rPr>
@@ -7710,58 +7854,13 @@
         </w:rPr>
         <w:tab/>
       </w:r>
-      <w:hyperlink r:id="rId87" w:history="1">
-        <w:r>
-          <w:rPr>
-            <w:rStyle w:val="Hyperlink"/>
-            <w:lang w:val="en-US"/>
-          </w:rPr>
-          <w:t>http://localhost:8181</w:t>
-        </w:r>
-      </w:hyperlink>
-      <w:r>
-        <w:rPr>
-          <w:lang w:val="en-US"/>
-        </w:rPr>
-        <w:t xml:space="preserve"> </w:t>
-      </w:r>
       <w:r>
         <w:rPr>
           <w:lang w:val="en-US"/>
         </w:rPr>
         <w:tab/>
       </w:r>
-      <w:r>
-        <w:rPr>
-          <w:lang w:val="en-US"/>
-        </w:rPr>
-        <w:t>(Management API)</w:t>
-      </w:r>
-    </w:p>
-    <w:p>
-      <w:pPr>
-        <w:pStyle w:val="ListParagraph"/>
-        <w:numPr>
-          <w:ilvl w:val="0"/>
-          <w:numId w:val="23"/>
-        </w:numPr>
-        <w:rPr>
-          <w:lang w:val="en-US"/>
-        </w:rPr>
-      </w:pPr>
-      <w:r>
-        <w:rPr>
-          <w:lang w:val="en-US"/>
-        </w:rPr>
-        <w:t>Flink UI:</w:t>
-      </w:r>
-      <w:r>
-        <w:rPr>
-          <w:lang w:val="en-US"/>
-        </w:rPr>
-        <w:tab/>
-      </w:r>
-      <w:hyperlink r:id="rId88" w:history="1">
+      <w:hyperlink r:id="rId89" w:history="1">
         <w:r>
           <w:rPr>
             <w:rStyle w:val="Hyperlink"/>
@@ -7820,7 +7919,13 @@
         </w:rPr>
         <w:tab/>
       </w:r>
-      <w:hyperlink r:id="rId89" w:history="1">
+      <w:r>
+        <w:rPr>
+          <w:lang w:val="en-US"/>
+        </w:rPr>
+        <w:tab/>
+      </w:r>
+      <w:hyperlink r:id="rId90" w:history="1">
         <w:r>
           <w:rPr>
             <w:rStyle w:val="Hyperlink"/>
@@ -7879,7 +7984,13 @@
         </w:rPr>
         <w:tab/>
       </w:r>
-      <w:hyperlink r:id="rId90" w:history="1">
+      <w:r>
+        <w:rPr>
+          <w:lang w:val="en-US"/>
+        </w:rPr>
+        <w:tab/>
+      </w:r>
+      <w:hyperlink r:id="rId91" w:history="1">
         <w:r>
           <w:rPr>
             <w:rStyle w:val="Hyperlink"/>
@@ -8077,10 +8188,11 @@
           <w:numId w:val="49"/>
         </w:numPr>
         <w:rPr>
-          <w:lang w:val="en-US"/>
-        </w:rPr>
-      </w:pPr>
-      <w:hyperlink r:id="rId91" w:history="1">
+          <w:rStyle w:val="Hyperlink"/>
+          <w:lang w:val="en-US"/>
+        </w:rPr>
+      </w:pPr>
+      <w:hyperlink r:id="rId92" w:history="1">
         <w:r>
           <w:rPr>
             <w:rStyle w:val="Hyperlink"/>
@@ -8098,10 +8210,80 @@
           <w:numId w:val="49"/>
         </w:numPr>
         <w:rPr>
-          <w:lang w:val="en-US"/>
-        </w:rPr>
-      </w:pPr>
-      <w:hyperlink r:id="rId92" w:history="1">
+          <w:rStyle w:val="Hyperlink"/>
+          <w:lang w:val="en-US"/>
+        </w:rPr>
+      </w:pPr>
+      <w:r>
+        <w:rPr>
+          <w:rStyle w:val="Hyperlink"/>
+          <w:lang w:val="en-US"/>
+        </w:rPr>
+        <w:t xml:space="preserve">Apache </w:t>
+      </w:r>
+      <w:r>
+        <w:rPr>
+          <w:rStyle w:val="Hyperlink"/>
+          <w:lang w:val="en-US"/>
+        </w:rPr>
+        <w:t>Polaris (incubating)</w:t>
+      </w:r>
+      <w:r>
+        <w:rPr>
+          <w:rStyle w:val="Hyperlink"/>
+          <w:lang w:val="en-US"/>
+        </w:rPr>
+        <w:t xml:space="preserve"> </w:t>
+      </w:r>
+      <w:r>
+        <w:rPr>
+          <w:rStyle w:val="Hyperlink"/>
+          <w:lang w:val="en-US"/>
+        </w:rPr>
+        <w:t>–</w:t>
+      </w:r>
+      <w:r>
+        <w:rPr>
+          <w:rStyle w:val="Hyperlink"/>
+          <w:lang w:val="en-US"/>
+        </w:rPr>
+        <w:t xml:space="preserve"> </w:t>
+      </w:r>
+      <w:r>
+        <w:rPr>
+          <w:rStyle w:val="Hyperlink"/>
+          <w:lang w:val="en-US"/>
+        </w:rPr>
+        <w:t>Polaris Tools (</w:t>
+      </w:r>
+      <w:r>
+        <w:rPr>
+          <w:rStyle w:val="Hyperlink"/>
+          <w:lang w:val="en-US"/>
+        </w:rPr>
+        <w:t>Console</w:t>
+      </w:r>
+      <w:r>
+        <w:rPr>
+          <w:rStyle w:val="Hyperlink"/>
+          <w:lang w:val="en-US"/>
+        </w:rPr>
+        <w:t>)</w:t>
+      </w:r>
+    </w:p>
+    <w:p>
+      <w:pPr>
+        <w:pStyle w:val="ListParagraph"/>
+        <w:numPr>
+          <w:ilvl w:val="0"/>
+          <w:numId w:val="49"/>
+        </w:numPr>
+        <w:rPr>
+          <w:rStyle w:val="Hyperlink"/>
+          <w:lang w:val="en-US"/>
+        </w:rPr>
+      </w:pPr>
+      <w:hyperlink r:id="rId93" w:history="1">
         <w:r>
           <w:rPr>
             <w:rStyle w:val="Hyperlink"/>
@@ -8112,6 +8294,7 @@
       </w:hyperlink>
       <w:r>
         <w:rPr>
+          <w:rStyle w:val="Hyperlink"/>
           <w:lang w:val="en-US"/>
         </w:rPr>
         <w:t xml:space="preserve"> </w:t>
@@ -8125,10 +8308,11 @@
           <w:numId w:val="49"/>
         </w:numPr>
         <w:rPr>
-          <w:lang w:val="en-US"/>
-        </w:rPr>
-      </w:pPr>
-      <w:hyperlink r:id="rId93" w:history="1">
+          <w:rStyle w:val="Hyperlink"/>
+          <w:lang w:val="en-US"/>
+        </w:rPr>
+      </w:pPr>
+      <w:hyperlink r:id="rId94" w:history="1">
         <w:r>
           <w:rPr>
             <w:rStyle w:val="Hyperlink"/>
@@ -8146,10 +8330,11 @@
           <w:numId w:val="49"/>
         </w:numPr>
         <w:rPr>
-          <w:lang w:val="en-US"/>
-        </w:rPr>
-      </w:pPr>
-      <w:hyperlink r:id="rId94" w:history="1">
+          <w:rStyle w:val="Hyperlink"/>
+          <w:lang w:val="en-US"/>
+        </w:rPr>
+      </w:pPr>
+      <w:hyperlink r:id="rId95" w:history="1">
         <w:r>
           <w:rPr>
             <w:rStyle w:val="Hyperlink"/>
@@ -8167,10 +8352,11 @@
           <w:numId w:val="49"/>
         </w:numPr>
         <w:rPr>
-          <w:lang w:val="en-US"/>
-        </w:rPr>
-      </w:pPr>
-      <w:hyperlink r:id="rId95" w:history="1">
+          <w:rStyle w:val="Hyperlink"/>
+          <w:lang w:val="en-US"/>
+        </w:rPr>
+      </w:pPr>
+      <w:hyperlink r:id="rId96" w:history="1">
         <w:r>
           <w:rPr>
             <w:rStyle w:val="Hyperlink"/>
@@ -8191,7 +8377,7 @@
           <w:lang w:val="en-US"/>
         </w:rPr>
       </w:pPr>
-      <w:hyperlink r:id="rId96" w:history="1">
+      <w:hyperlink r:id="rId97" w:history="1">
         <w:proofErr w:type="spellStart"/>
         <w:r>
           <w:rPr>
@@ -8220,7 +8406,7 @@
           <w:lang w:val="en-US"/>
         </w:rPr>
       </w:pPr>
-      <w:hyperlink r:id="rId97" w:history="1">
+      <w:hyperlink r:id="rId98" w:history="1">
         <w:proofErr w:type="spellStart"/>
         <w:r>
           <w:rPr>
@@ -8241,6 +8427,1812 @@
     </w:p>
     <w:p>
       <w:pPr>
+        <w:pStyle w:val="graf"/>
+        <w:rPr>
+          <w:lang w:val="en-US"/>
+        </w:rPr>
+      </w:pPr>
+      <w:r>
+        <w:rPr>
+          <w:lang w:val="en-US"/>
+        </w:rPr>
+        <w:t xml:space="preserve">So, </w:t>
+      </w:r>
+      <w:proofErr w:type="gramStart"/>
+      <w:r>
+        <w:rPr>
+          <w:lang w:val="en-US"/>
+        </w:rPr>
+        <w:t>Up</w:t>
+      </w:r>
+      <w:proofErr w:type="gramEnd"/>
+      <w:r>
+        <w:rPr>
+          <w:lang w:val="en-US"/>
+        </w:rPr>
+        <w:t xml:space="preserve"> to here was the original Blog… ;) </w:t>
+      </w:r>
+    </w:p>
+    <w:p>
+      <w:pPr>
+        <w:pStyle w:val="graf"/>
+        <w:rPr>
+          <w:color w:val="000000"/>
+        </w:rPr>
+      </w:pPr>
+      <w:r>
+        <w:rPr>
+          <w:lang w:val="en-US"/>
+        </w:rPr>
+        <w:t>S</w:t>
+      </w:r>
+      <w:r>
+        <w:rPr>
+          <w:lang w:val="en-US"/>
+        </w:rPr>
+        <w:t xml:space="preserve">ee more Rabbit Holes, </w:t>
+      </w:r>
+      <w:r>
+        <w:rPr>
+          <w:b/>
+          <w:bCs/>
+          <w:color w:val="000000"/>
+        </w:rPr>
+        <w:t>So, Up to here was the original Blog… ;)</w:t>
+      </w:r>
+      <w:r>
+        <w:rPr>
+          <w:color w:val="000000"/>
+        </w:rPr>
+        <w:t> see more Rabbit Holes</w:t>
+      </w:r>
+      <w:r>
+        <w:rPr>
+          <w:color w:val="000000"/>
+        </w:rPr>
+        <w:t>.</w:t>
+      </w:r>
+    </w:p>
+    <w:p>
+      <w:pPr>
+        <w:pStyle w:val="graf"/>
+        <w:rPr>
+          <w:color w:val="000000"/>
+        </w:rPr>
+      </w:pPr>
+      <w:r>
+        <w:rPr>
+          <w:color w:val="000000"/>
+        </w:rPr>
+        <w:t xml:space="preserve">I was asked (by Artur </w:t>
+      </w:r>
+      <w:proofErr w:type="spellStart"/>
+      <w:r>
+        <w:rPr>
+          <w:color w:val="000000"/>
+        </w:rPr>
+        <w:t>Rakhmatulin</w:t>
+      </w:r>
+      <w:proofErr w:type="spellEnd"/>
+      <w:r>
+        <w:rPr>
+          <w:color w:val="000000"/>
+        </w:rPr>
+        <w:t xml:space="preserve"> from the Apache Polaris Slack channel) to have a look at the </w:t>
+      </w:r>
+      <w:hyperlink r:id="rId99" w:tgtFrame="_blank" w:history="1">
+        <w:r>
+          <w:rPr>
+            <w:color w:val="0000FF"/>
+            <w:u w:val="single"/>
+          </w:rPr>
+          <w:t>Polaris Tools</w:t>
+        </w:r>
+      </w:hyperlink>
+      <w:r>
+        <w:rPr>
+          <w:b/>
+          <w:bCs/>
+          <w:color w:val="000000"/>
+        </w:rPr>
+        <w:t> </w:t>
+      </w:r>
+      <w:r>
+        <w:rPr>
+          <w:color w:val="000000"/>
+        </w:rPr>
+        <w:t>and the included console.</w:t>
+      </w:r>
+    </w:p>
+    <w:p>
+      <w:pPr>
+        <w:rPr>
+          <w:lang w:val="en-US"/>
+        </w:rPr>
+      </w:pPr>
+    </w:p>
+    <w:p>
+      <w:pPr>
+        <w:rPr>
+          <w:lang w:val="en-US"/>
+        </w:rPr>
+      </w:pPr>
+      <w:r>
+        <w:rPr>
+          <w:lang w:val="en-US"/>
+        </w:rPr>
+        <w:t xml:space="preserve">Originally, seeing I was required to </w:t>
+      </w:r>
+      <w:r>
+        <w:rPr>
+          <w:rFonts w:ascii="Courier New" w:hAnsi="Courier New" w:cs="Courier New"/>
+          <w:lang w:val="en-US"/>
+        </w:rPr>
+        <w:t>git clone,</w:t>
+      </w:r>
+      <w:r>
+        <w:rPr>
+          <w:lang w:val="en-US"/>
+        </w:rPr>
+        <w:t xml:space="preserve"> </w:t>
+      </w:r>
+      <w:proofErr w:type="spellStart"/>
+      <w:r>
+        <w:rPr>
+          <w:rFonts w:ascii="Courier New" w:hAnsi="Courier New" w:cs="Courier New"/>
+          <w:lang w:val="en-US"/>
+        </w:rPr>
+        <w:t>npm</w:t>
+      </w:r>
+      <w:proofErr w:type="spellEnd"/>
+      <w:r>
+        <w:rPr>
+          <w:rFonts w:ascii="Courier New" w:hAnsi="Courier New" w:cs="Courier New"/>
+          <w:lang w:val="en-US"/>
+        </w:rPr>
+        <w:t xml:space="preserve"> build</w:t>
+      </w:r>
+      <w:r>
+        <w:rPr>
+          <w:lang w:val="en-US"/>
+        </w:rPr>
+        <w:t xml:space="preserve"> </w:t>
+      </w:r>
+      <w:proofErr w:type="spellStart"/>
+      <w:r>
+        <w:rPr>
+          <w:lang w:val="en-US"/>
+        </w:rPr>
+        <w:t>etc</w:t>
+      </w:r>
+      <w:proofErr w:type="spellEnd"/>
+      <w:r>
+        <w:rPr>
+          <w:lang w:val="en-US"/>
+        </w:rPr>
+        <w:t xml:space="preserve"> </w:t>
+      </w:r>
+      <w:proofErr w:type="spellStart"/>
+      <w:r>
+        <w:rPr>
+          <w:lang w:val="en-US"/>
+        </w:rPr>
+        <w:t>etc</w:t>
+      </w:r>
+      <w:proofErr w:type="spellEnd"/>
+      <w:r>
+        <w:rPr>
+          <w:lang w:val="en-US"/>
+        </w:rPr>
+        <w:t>… w</w:t>
+      </w:r>
+      <w:r>
+        <w:rPr>
+          <w:lang w:val="en-US"/>
+        </w:rPr>
+        <w:t>a</w:t>
+      </w:r>
+      <w:r>
+        <w:rPr>
+          <w:lang w:val="en-US"/>
+        </w:rPr>
+        <w:t xml:space="preserve">s not sure if I wanted to take the wonder down the Rabbit hole, but ye well, then had </w:t>
+      </w:r>
+      <w:r>
+        <w:rPr>
+          <w:lang w:val="en-US"/>
+        </w:rPr>
+        <w:t xml:space="preserve">some </w:t>
+      </w:r>
+      <w:r>
+        <w:rPr>
+          <w:lang w:val="en-US"/>
+        </w:rPr>
+        <w:t xml:space="preserve">time and </w:t>
+      </w:r>
+      <w:r>
+        <w:rPr>
+          <w:lang w:val="en-US"/>
+        </w:rPr>
+        <w:t>here we are</w:t>
+      </w:r>
+      <w:r>
+        <w:rPr>
+          <w:lang w:val="en-US"/>
+        </w:rPr>
+        <w:t xml:space="preserve">. </w:t>
+      </w:r>
+    </w:p>
+    <w:p>
+      <w:pPr>
+        <w:rPr>
+          <w:lang w:val="en-US"/>
+        </w:rPr>
+      </w:pPr>
+    </w:p>
+    <w:p>
+      <w:pPr>
+        <w:rPr>
+          <w:lang w:val="en-US"/>
+        </w:rPr>
+      </w:pPr>
+      <w:r>
+        <w:rPr>
+          <w:lang w:val="en-US"/>
+        </w:rPr>
+        <w:t xml:space="preserve">For those interested, I pushed the docker image to my personal </w:t>
+      </w:r>
+      <w:hyperlink r:id="rId100" w:history="1">
+        <w:r>
+          <w:rPr>
+            <w:rStyle w:val="Hyperlink"/>
+            <w:lang w:val="en-US"/>
+          </w:rPr>
+          <w:t>docker hub repo</w:t>
+        </w:r>
+      </w:hyperlink>
+      <w:r>
+        <w:rPr>
+          <w:lang w:val="en-US"/>
+        </w:rPr>
+        <w:t xml:space="preserve">. </w:t>
+      </w:r>
+      <w:r>
+        <w:rPr>
+          <w:lang w:val="en-US"/>
+        </w:rPr>
+        <w:t>Sure,</w:t>
+      </w:r>
+      <w:r>
+        <w:rPr>
+          <w:lang w:val="en-US"/>
+        </w:rPr>
+        <w:t xml:space="preserve"> the project will host it themselves soon also.</w:t>
+      </w:r>
+    </w:p>
+    <w:p>
+      <w:pPr>
+        <w:rPr>
+          <w:lang w:val="en-US"/>
+        </w:rPr>
+      </w:pPr>
+    </w:p>
+    <w:p>
+      <w:pPr>
+        <w:rPr>
+          <w:lang w:val="en-US"/>
+        </w:rPr>
+      </w:pPr>
+      <w:r>
+        <w:rPr>
+          <w:lang w:val="en-US"/>
+        </w:rPr>
+        <w:t>And am I glad I did. Below are just a couple of screen shots of the various screens, and information contained.</w:t>
+      </w:r>
+    </w:p>
+    <w:p>
+      <w:pPr>
+        <w:rPr>
+          <w:lang w:val="en-US"/>
+        </w:rPr>
+      </w:pPr>
+    </w:p>
+    <w:p>
+      <w:pPr>
+        <w:rPr>
+          <w:lang w:val="en-US"/>
+        </w:rPr>
+      </w:pPr>
+      <w:r>
+        <w:rPr>
+          <w:b/>
+          <w:bCs/>
+          <w:lang w:val="en-US"/>
+        </w:rPr>
+        <w:t>Some notes</w:t>
+      </w:r>
+      <w:r>
+        <w:rPr>
+          <w:lang w:val="en-US"/>
+        </w:rPr>
+        <w:t xml:space="preserve">, </w:t>
+      </w:r>
+    </w:p>
+    <w:p>
+      <w:pPr>
+        <w:rPr>
+          <w:lang w:val="en-US"/>
+        </w:rPr>
+      </w:pPr>
+    </w:p>
+    <w:p>
+      <w:pPr>
+        <w:rPr>
+          <w:lang w:val="en-US"/>
+        </w:rPr>
+      </w:pPr>
+      <w:r>
+        <w:rPr>
+          <w:lang w:val="en-US"/>
+        </w:rPr>
+        <w:t xml:space="preserve">See the additional information added to the </w:t>
+      </w:r>
+      <w:r>
+        <w:rPr>
+          <w:rFonts w:ascii="Courier New" w:hAnsi="Courier New" w:cs="Courier New"/>
+          <w:lang w:val="en-US"/>
+        </w:rPr>
+        <w:t>.env</w:t>
+      </w:r>
+      <w:r>
+        <w:rPr>
+          <w:lang w:val="en-US"/>
+        </w:rPr>
+        <w:t xml:space="preserve"> file.</w:t>
+      </w:r>
+    </w:p>
+    <w:p>
+      <w:pPr>
+        <w:rPr>
+          <w:lang w:val="en-US"/>
+        </w:rPr>
+      </w:pPr>
+    </w:p>
+    <w:p>
+      <w:pPr>
+        <w:shd w:val="clear" w:color="auto" w:fill="1F1F1F"/>
+        <w:spacing w:line="270" w:lineRule="atLeast"/>
+        <w:rPr>
+          <w:rFonts w:ascii="Menlo" w:hAnsi="Menlo" w:cs="Menlo"/>
+          <w:color w:val="CCCCCC"/>
+          <w:sz w:val="18"/>
+          <w:szCs w:val="18"/>
+        </w:rPr>
+      </w:pPr>
+      <w:r>
+        <w:rPr>
+          <w:rFonts w:ascii="Menlo" w:hAnsi="Menlo" w:cs="Menlo"/>
+          <w:color w:val="6A9955"/>
+          <w:sz w:val="18"/>
+          <w:szCs w:val="18"/>
+        </w:rPr>
+        <w:t># Polaris Console -&gt; matching our &lt;Project root&gt;/</w:t>
+      </w:r>
+      <w:proofErr w:type="spellStart"/>
+      <w:r>
+        <w:rPr>
+          <w:rFonts w:ascii="Menlo" w:hAnsi="Menlo" w:cs="Menlo"/>
+          <w:color w:val="6A9955"/>
+          <w:sz w:val="18"/>
+          <w:szCs w:val="18"/>
+        </w:rPr>
+        <w:t>devlab</w:t>
+      </w:r>
+      <w:proofErr w:type="spellEnd"/>
+      <w:r>
+        <w:rPr>
+          <w:rFonts w:ascii="Menlo" w:hAnsi="Menlo" w:cs="Menlo"/>
+          <w:color w:val="6A9955"/>
+          <w:sz w:val="18"/>
+          <w:szCs w:val="18"/>
+        </w:rPr>
+        <w:t>/.env values</w:t>
+      </w:r>
+    </w:p>
+    <w:p>
+      <w:pPr>
+        <w:shd w:val="clear" w:color="auto" w:fill="1F1F1F"/>
+        <w:spacing w:line="270" w:lineRule="atLeast"/>
+        <w:rPr>
+          <w:rFonts w:ascii="Menlo" w:hAnsi="Menlo" w:cs="Menlo"/>
+          <w:color w:val="CCCCCC"/>
+          <w:sz w:val="18"/>
+          <w:szCs w:val="18"/>
+        </w:rPr>
+      </w:pPr>
+      <w:r>
+        <w:rPr>
+          <w:rFonts w:ascii="Menlo" w:hAnsi="Menlo" w:cs="Menlo"/>
+          <w:color w:val="CE9178"/>
+          <w:sz w:val="18"/>
+          <w:szCs w:val="18"/>
+        </w:rPr>
+        <w:t>VITE_POLARIS_API_URL=http://polaris:8181</w:t>
+      </w:r>
+    </w:p>
+    <w:p>
+      <w:pPr>
+        <w:shd w:val="clear" w:color="auto" w:fill="1F1F1F"/>
+        <w:spacing w:line="270" w:lineRule="atLeast"/>
+        <w:rPr>
+          <w:rFonts w:ascii="Menlo" w:hAnsi="Menlo" w:cs="Menlo"/>
+          <w:color w:val="CCCCCC"/>
+          <w:sz w:val="18"/>
+          <w:szCs w:val="18"/>
+        </w:rPr>
+      </w:pPr>
+      <w:r>
+        <w:rPr>
+          <w:rFonts w:ascii="Menlo" w:hAnsi="Menlo" w:cs="Menlo"/>
+          <w:color w:val="CE9178"/>
+          <w:sz w:val="18"/>
+          <w:szCs w:val="18"/>
+        </w:rPr>
+        <w:t>VITE_POLARIS_REALM=</w:t>
+      </w:r>
+      <w:proofErr w:type="spellStart"/>
+      <w:r>
+        <w:rPr>
+          <w:rFonts w:ascii="Menlo" w:hAnsi="Menlo" w:cs="Menlo"/>
+          <w:color w:val="CE9178"/>
+          <w:sz w:val="18"/>
+          <w:szCs w:val="18"/>
+        </w:rPr>
+        <w:t>findept</w:t>
+      </w:r>
+      <w:proofErr w:type="spellEnd"/>
+      <w:r>
+        <w:rPr>
+          <w:rFonts w:ascii="Menlo" w:hAnsi="Menlo" w:cs="Menlo"/>
+          <w:color w:val="D4D4D4"/>
+          <w:sz w:val="18"/>
+          <w:szCs w:val="18"/>
+        </w:rPr>
+        <w:t xml:space="preserve"> </w:t>
+      </w:r>
+    </w:p>
+    <w:p>
+      <w:pPr>
+        <w:shd w:val="clear" w:color="auto" w:fill="1F1F1F"/>
+        <w:spacing w:line="270" w:lineRule="atLeast"/>
+        <w:rPr>
+          <w:rFonts w:ascii="Menlo" w:hAnsi="Menlo" w:cs="Menlo"/>
+          <w:color w:val="CCCCCC"/>
+          <w:sz w:val="18"/>
+          <w:szCs w:val="18"/>
+        </w:rPr>
+      </w:pPr>
+      <w:r>
+        <w:rPr>
+          <w:rFonts w:ascii="Menlo" w:hAnsi="Menlo" w:cs="Menlo"/>
+          <w:color w:val="CE9178"/>
+          <w:sz w:val="18"/>
+          <w:szCs w:val="18"/>
+        </w:rPr>
+        <w:t>VITE_POLARIS_REALM_HEADER_NAME=Polaris-Realm</w:t>
+      </w:r>
+      <w:r>
+        <w:rPr>
+          <w:rFonts w:ascii="Menlo" w:hAnsi="Menlo" w:cs="Menlo"/>
+          <w:color w:val="D4D4D4"/>
+          <w:sz w:val="18"/>
+          <w:szCs w:val="18"/>
+        </w:rPr>
+        <w:t xml:space="preserve">                    </w:t>
+      </w:r>
+      <w:r>
+        <w:rPr>
+          <w:rFonts w:ascii="Menlo" w:hAnsi="Menlo" w:cs="Menlo"/>
+          <w:color w:val="6A9955"/>
+          <w:sz w:val="18"/>
+          <w:szCs w:val="18"/>
+        </w:rPr>
+        <w:t># optional, defaults to "Polaris-Realm"</w:t>
+      </w:r>
+    </w:p>
+    <w:p>
+      <w:pPr>
+        <w:shd w:val="clear" w:color="auto" w:fill="1F1F1F"/>
+        <w:spacing w:line="270" w:lineRule="atLeast"/>
+        <w:rPr>
+          <w:rFonts w:ascii="Menlo" w:hAnsi="Menlo" w:cs="Menlo"/>
+          <w:color w:val="CCCCCC"/>
+          <w:sz w:val="18"/>
+          <w:szCs w:val="18"/>
+        </w:rPr>
+      </w:pPr>
+      <w:r>
+        <w:rPr>
+          <w:rFonts w:ascii="Menlo" w:hAnsi="Menlo" w:cs="Menlo"/>
+          <w:color w:val="CE9178"/>
+          <w:sz w:val="18"/>
+          <w:szCs w:val="18"/>
+        </w:rPr>
+        <w:t>VITE_OAUTH_TOKEN_URL=http://polaris:8181/api/v1/oauth/tokens</w:t>
+      </w:r>
+      <w:r>
+        <w:rPr>
+          <w:rFonts w:ascii="Menlo" w:hAnsi="Menlo" w:cs="Menlo"/>
+          <w:color w:val="D4D4D4"/>
+          <w:sz w:val="18"/>
+          <w:szCs w:val="18"/>
+        </w:rPr>
+        <w:t xml:space="preserve">    </w:t>
+      </w:r>
+      <w:r>
+        <w:rPr>
+          <w:rFonts w:ascii="Menlo" w:hAnsi="Menlo" w:cs="Menlo"/>
+          <w:color w:val="6A9955"/>
+          <w:sz w:val="18"/>
+          <w:szCs w:val="18"/>
+        </w:rPr>
+        <w:t># optional</w:t>
+      </w:r>
+    </w:p>
+    <w:p>
+      <w:pPr>
+        <w:rPr>
+          <w:lang w:val="en-US"/>
+        </w:rPr>
+      </w:pPr>
+    </w:p>
+    <w:p>
+      <w:pPr>
+        <w:rPr>
+          <w:lang w:val="en-US"/>
+        </w:rPr>
+      </w:pPr>
+    </w:p>
+    <w:p>
+      <w:pPr>
+        <w:rPr>
+          <w:lang w:val="en-US"/>
+        </w:rPr>
+      </w:pPr>
+      <w:r>
+        <w:rPr>
+          <w:lang w:val="en-US"/>
+        </w:rPr>
+        <w:t xml:space="preserve">We also now have a </w:t>
+      </w:r>
+      <w:r>
+        <w:rPr>
+          <w:rFonts w:ascii="Courier New" w:hAnsi="Courier New" w:cs="Courier New"/>
+          <w:lang w:val="en-US"/>
+        </w:rPr>
+        <w:t>Polaris-tools</w:t>
+      </w:r>
+      <w:r>
+        <w:rPr>
+          <w:lang w:val="en-US"/>
+        </w:rPr>
+        <w:t xml:space="preserve"> </w:t>
+      </w:r>
+      <w:r>
+        <w:rPr>
+          <w:rFonts w:ascii="Courier New" w:hAnsi="Courier New" w:cs="Courier New"/>
+          <w:lang w:val="en-US"/>
+        </w:rPr>
+        <w:t>docker-compose</w:t>
+      </w:r>
+      <w:r>
+        <w:rPr>
+          <w:lang w:val="en-US"/>
+        </w:rPr>
+        <w:t xml:space="preserve"> service defined.</w:t>
+      </w:r>
+    </w:p>
+    <w:p>
+      <w:pPr>
+        <w:rPr>
+          <w:lang w:val="en-US"/>
+        </w:rPr>
+      </w:pPr>
+    </w:p>
+    <w:p>
+      <w:pPr>
+        <w:rPr>
+          <w:rFonts w:ascii="Courier New" w:hAnsi="Courier New" w:cs="Courier New"/>
+          <w:lang w:val="en-US"/>
+        </w:rPr>
+      </w:pPr>
+      <w:r>
+        <w:rPr>
+          <w:lang w:val="en-US"/>
+        </w:rPr>
+        <w:t xml:space="preserve">When you try and log in, and first thing you wonder, what’s the username and password, you will notice the field tags, </w:t>
+      </w:r>
+      <w:proofErr w:type="spellStart"/>
+      <w:r>
+        <w:rPr>
+          <w:rFonts w:ascii="Courier New" w:hAnsi="Courier New" w:cs="Courier New"/>
+          <w:lang w:val="en-US"/>
+        </w:rPr>
+        <w:t>client_id</w:t>
+      </w:r>
+      <w:proofErr w:type="spellEnd"/>
+      <w:r>
+        <w:rPr>
+          <w:lang w:val="en-US"/>
+        </w:rPr>
+        <w:t xml:space="preserve"> and </w:t>
+      </w:r>
+      <w:proofErr w:type="spellStart"/>
+      <w:r>
+        <w:rPr>
+          <w:rFonts w:ascii="Courier New" w:hAnsi="Courier New" w:cs="Courier New"/>
+          <w:lang w:val="en-US"/>
+        </w:rPr>
+        <w:t>client_secret</w:t>
+      </w:r>
+      <w:proofErr w:type="spellEnd"/>
+      <w:r>
+        <w:rPr>
+          <w:rFonts w:ascii="Courier New" w:hAnsi="Courier New" w:cs="Courier New"/>
+          <w:lang w:val="en-US"/>
+        </w:rPr>
+        <w:t>,</w:t>
+      </w:r>
+      <w:r>
+        <w:rPr>
+          <w:lang w:val="en-US"/>
+        </w:rPr>
+        <w:t xml:space="preserve"> as per </w:t>
+      </w:r>
+      <w:proofErr w:type="spellStart"/>
+      <w:proofErr w:type="gramStart"/>
+      <w:r>
+        <w:rPr>
+          <w:lang w:val="en-US"/>
+        </w:rPr>
+        <w:t>our</w:t>
+      </w:r>
+      <w:proofErr w:type="spellEnd"/>
+      <w:proofErr w:type="gramEnd"/>
+      <w:r>
+        <w:rPr>
+          <w:lang w:val="en-US"/>
+        </w:rPr>
+        <w:t xml:space="preserve"> </w:t>
+      </w:r>
+      <w:r>
+        <w:rPr>
+          <w:rFonts w:ascii="Courier New" w:hAnsi="Courier New" w:cs="Courier New"/>
+          <w:lang w:val="en-US"/>
+        </w:rPr>
+        <w:t>.env</w:t>
+      </w:r>
+      <w:r>
+        <w:rPr>
+          <w:lang w:val="en-US"/>
+        </w:rPr>
+        <w:t xml:space="preserve"> file</w:t>
+      </w:r>
+      <w:r>
+        <w:rPr>
+          <w:lang w:val="en-US"/>
+        </w:rPr>
+        <w:t xml:space="preserve">, in my case </w:t>
+      </w:r>
+      <w:r>
+        <w:rPr>
+          <w:rFonts w:ascii="Courier New" w:hAnsi="Courier New" w:cs="Courier New"/>
+          <w:lang w:val="en-US"/>
+        </w:rPr>
+        <w:t>root</w:t>
+      </w:r>
+      <w:r>
+        <w:rPr>
+          <w:lang w:val="en-US"/>
+        </w:rPr>
+        <w:t xml:space="preserve"> &amp; </w:t>
+      </w:r>
+      <w:r>
+        <w:rPr>
+          <w:rFonts w:ascii="Courier New" w:hAnsi="Courier New" w:cs="Courier New"/>
+          <w:lang w:val="en-US"/>
+        </w:rPr>
+        <w:t>s3cr3t</w:t>
+      </w:r>
+      <w:r>
+        <w:rPr>
+          <w:rFonts w:ascii="Courier New" w:hAnsi="Courier New" w:cs="Courier New"/>
+          <w:lang w:val="en-US"/>
+        </w:rPr>
+        <w:t>.</w:t>
+      </w:r>
+    </w:p>
+    <w:p>
+      <w:pPr>
+        <w:rPr>
+          <w:lang w:val="en-US"/>
+        </w:rPr>
+      </w:pPr>
+    </w:p>
+    <w:p>
+      <w:pPr>
+        <w:rPr>
+          <w:lang w:val="en-US"/>
+        </w:rPr>
+      </w:pPr>
+      <w:r>
+        <w:rPr>
+          <w:lang w:val="en-US"/>
+        </w:rPr>
+        <w:t>Got to say, as an early version</w:t>
+      </w:r>
+      <w:r>
+        <w:rPr>
+          <w:lang w:val="en-US"/>
+        </w:rPr>
+        <w:t xml:space="preserve">, </w:t>
+      </w:r>
+      <w:r>
+        <w:rPr>
+          <w:lang w:val="en-US"/>
+        </w:rPr>
+        <w:t xml:space="preserve">from </w:t>
+      </w:r>
+      <w:r>
+        <w:rPr>
+          <w:lang w:val="en-US"/>
+        </w:rPr>
+        <w:t>what I’m seeing,</w:t>
+      </w:r>
+      <w:r>
+        <w:rPr>
+          <w:lang w:val="en-US"/>
+        </w:rPr>
+        <w:t xml:space="preserve"> this tool is great</w:t>
+      </w:r>
+      <w:r>
+        <w:rPr>
+          <w:lang w:val="en-US"/>
+        </w:rPr>
+        <w:t>.</w:t>
+      </w:r>
+    </w:p>
+    <w:p>
+      <w:pPr>
+        <w:rPr>
+          <w:lang w:val="en-US"/>
+        </w:rPr>
+      </w:pPr>
+    </w:p>
+    <w:p>
+      <w:pPr>
+        <w:rPr>
+          <w:b/>
+          <w:bCs/>
+          <w:lang w:val="en-US"/>
+        </w:rPr>
+      </w:pPr>
+      <w:r>
+        <w:rPr>
+          <w:b/>
+          <w:bCs/>
+          <w:lang w:val="en-US"/>
+        </w:rPr>
+        <w:t>Login Screen:</w:t>
+      </w:r>
+    </w:p>
+    <w:p>
+      <w:pPr>
+        <w:jc w:val="center"/>
+        <w:rPr>
+          <w:lang w:val="en-US"/>
+        </w:rPr>
+      </w:pPr>
+      <w:r>
+        <w:rPr>
+          <w:noProof/>
+          <w:lang w:val="en-US"/>
+        </w:rPr>
+        <w:lastRenderedPageBreak/>
+        <w:drawing>
+          <wp:inline distT="0" distB="0" distL="0" distR="0" wp14:anchorId="7BA2AE66" wp14:editId="6F6A8793">
+            <wp:extent cx="4343400" cy="4205741"/>
+            <wp:effectExtent l="0" t="0" r="0" b="0"/>
+            <wp:docPr id="1079176564" name="Picture 3"/>
+            <wp:cNvGraphicFramePr>
+              <a:graphicFrameLocks xmlns:a="http://schemas.openxmlformats.org/drawingml/2006/main" noChangeAspect="1"/>
+            </wp:cNvGraphicFramePr>
+            <a:graphic xmlns:a="http://schemas.openxmlformats.org/drawingml/2006/main">
+              <a:graphicData uri="http://schemas.openxmlformats.org/drawingml/2006/picture">
+                <pic:pic xmlns:pic="http://schemas.openxmlformats.org/drawingml/2006/picture">
+                  <pic:nvPicPr>
+                    <pic:cNvPr id="1079176564" name="Picture 1079176564"/>
+                    <pic:cNvPicPr/>
+                  </pic:nvPicPr>
+                  <pic:blipFill>
+                    <a:blip r:embed="rId101" cstate="print">
+                      <a:extLst>
+                        <a:ext uri="{28A0092B-C50C-407E-A947-70E740481C1C}">
+                          <a14:useLocalDpi xmlns:a14="http://schemas.microsoft.com/office/drawing/2010/main" val="0"/>
+                        </a:ext>
+                      </a:extLst>
+                    </a:blip>
+                    <a:stretch>
+                      <a:fillRect/>
+                    </a:stretch>
+                  </pic:blipFill>
+                  <pic:spPr>
+                    <a:xfrm>
+                      <a:off x="0" y="0"/>
+                      <a:ext cx="4364673" cy="4226340"/>
+                    </a:xfrm>
+                    <a:prstGeom prst="rect">
+                      <a:avLst/>
+                    </a:prstGeom>
+                  </pic:spPr>
+                </pic:pic>
+              </a:graphicData>
+            </a:graphic>
+          </wp:inline>
+        </w:drawing>
+      </w:r>
+    </w:p>
+    <w:p>
+      <w:pPr>
+        <w:rPr>
+          <w:lang w:val="en-US"/>
+        </w:rPr>
+      </w:pPr>
+    </w:p>
+    <w:p>
+      <w:pPr>
+        <w:rPr>
+          <w:b/>
+          <w:bCs/>
+          <w:lang w:val="en-US"/>
+        </w:rPr>
+      </w:pPr>
+      <w:r>
+        <w:rPr>
+          <w:b/>
+          <w:bCs/>
+          <w:lang w:val="en-US"/>
+        </w:rPr>
+        <w:t>Home Screen:</w:t>
+      </w:r>
+    </w:p>
+    <w:p>
+      <w:pPr>
+        <w:jc w:val="center"/>
+        <w:rPr>
+          <w:lang w:val="en-US"/>
+        </w:rPr>
+      </w:pPr>
+      <w:r>
+        <w:rPr>
+          <w:noProof/>
+          <w:lang w:val="en-US"/>
+        </w:rPr>
+        <w:drawing>
+          <wp:inline distT="0" distB="0" distL="0" distR="0" wp14:anchorId="6A60CD03" wp14:editId="440ADA6E">
+            <wp:extent cx="4842933" cy="2595782"/>
+            <wp:effectExtent l="0" t="0" r="0" b="0"/>
+            <wp:docPr id="834078891" name="Picture 2"/>
+            <wp:cNvGraphicFramePr>
+              <a:graphicFrameLocks xmlns:a="http://schemas.openxmlformats.org/drawingml/2006/main" noChangeAspect="1"/>
+            </wp:cNvGraphicFramePr>
+            <a:graphic xmlns:a="http://schemas.openxmlformats.org/drawingml/2006/main">
+              <a:graphicData uri="http://schemas.openxmlformats.org/drawingml/2006/picture">
+                <pic:pic xmlns:pic="http://schemas.openxmlformats.org/drawingml/2006/picture">
+                  <pic:nvPicPr>
+                    <pic:cNvPr id="834078891" name="Picture 834078891"/>
+                    <pic:cNvPicPr/>
+                  </pic:nvPicPr>
+                  <pic:blipFill>
+                    <a:blip r:embed="rId102" cstate="print">
+                      <a:extLst>
+                        <a:ext uri="{28A0092B-C50C-407E-A947-70E740481C1C}">
+                          <a14:useLocalDpi xmlns:a14="http://schemas.microsoft.com/office/drawing/2010/main" val="0"/>
+                        </a:ext>
+                      </a:extLst>
+                    </a:blip>
+                    <a:stretch>
+                      <a:fillRect/>
+                    </a:stretch>
+                  </pic:blipFill>
+                  <pic:spPr>
+                    <a:xfrm>
+                      <a:off x="0" y="0"/>
+                      <a:ext cx="4872755" cy="2611766"/>
+                    </a:xfrm>
+                    <a:prstGeom prst="rect">
+                      <a:avLst/>
+                    </a:prstGeom>
+                  </pic:spPr>
+                </pic:pic>
+              </a:graphicData>
+            </a:graphic>
+          </wp:inline>
+        </w:drawing>
+      </w:r>
+    </w:p>
+    <w:p>
+      <w:pPr>
+        <w:rPr>
+          <w:lang w:val="en-US"/>
+        </w:rPr>
+      </w:pPr>
+    </w:p>
+    <w:p>
+      <w:pPr>
+        <w:rPr>
+          <w:b/>
+          <w:bCs/>
+          <w:lang w:val="en-US"/>
+        </w:rPr>
+      </w:pPr>
+      <w:r>
+        <w:rPr>
+          <w:b/>
+          <w:bCs/>
+          <w:lang w:val="en-US"/>
+        </w:rPr>
+        <w:t>Getting Started</w:t>
+      </w:r>
+    </w:p>
+    <w:p>
+      <w:pPr>
+        <w:rPr>
+          <w:lang w:val="en-US"/>
+        </w:rPr>
+      </w:pPr>
+      <w:r>
+        <w:rPr>
+          <w:noProof/>
+          <w:lang w:val="en-US"/>
+        </w:rPr>
+        <w:lastRenderedPageBreak/>
+        <w:drawing>
+          <wp:inline distT="0" distB="0" distL="0" distR="0" wp14:anchorId="63233D34" wp14:editId="11D25182">
+            <wp:extent cx="6571615" cy="2245360"/>
+            <wp:effectExtent l="0" t="0" r="0" b="2540"/>
+            <wp:docPr id="1486796254" name="Picture 1"/>
+            <wp:cNvGraphicFramePr>
+              <a:graphicFrameLocks xmlns:a="http://schemas.openxmlformats.org/drawingml/2006/main" noChangeAspect="1"/>
+            </wp:cNvGraphicFramePr>
+            <a:graphic xmlns:a="http://schemas.openxmlformats.org/drawingml/2006/main">
+              <a:graphicData uri="http://schemas.openxmlformats.org/drawingml/2006/picture">
+                <pic:pic xmlns:pic="http://schemas.openxmlformats.org/drawingml/2006/picture">
+                  <pic:nvPicPr>
+                    <pic:cNvPr id="1486796254" name="Picture 1486796254"/>
+                    <pic:cNvPicPr/>
+                  </pic:nvPicPr>
+                  <pic:blipFill>
+                    <a:blip r:embed="rId103" cstate="print">
+                      <a:extLst>
+                        <a:ext uri="{28A0092B-C50C-407E-A947-70E740481C1C}">
+                          <a14:useLocalDpi xmlns:a14="http://schemas.microsoft.com/office/drawing/2010/main" val="0"/>
+                        </a:ext>
+                      </a:extLst>
+                    </a:blip>
+                    <a:stretch>
+                      <a:fillRect/>
+                    </a:stretch>
+                  </pic:blipFill>
+                  <pic:spPr>
+                    <a:xfrm>
+                      <a:off x="0" y="0"/>
+                      <a:ext cx="6571615" cy="2245360"/>
+                    </a:xfrm>
+                    <a:prstGeom prst="rect">
+                      <a:avLst/>
+                    </a:prstGeom>
+                  </pic:spPr>
+                </pic:pic>
+              </a:graphicData>
+            </a:graphic>
+          </wp:inline>
+        </w:drawing>
+      </w:r>
+    </w:p>
+    <w:p>
+      <w:pPr>
+        <w:rPr>
+          <w:lang w:val="en-US"/>
+        </w:rPr>
+      </w:pPr>
+    </w:p>
+    <w:p>
+      <w:pPr>
+        <w:rPr>
+          <w:b/>
+          <w:bCs/>
+          <w:lang w:val="en-US"/>
+        </w:rPr>
+      </w:pPr>
+      <w:r>
+        <w:rPr>
+          <w:b/>
+          <w:bCs/>
+          <w:lang w:val="en-US"/>
+        </w:rPr>
+        <w:t>Main Page</w:t>
+      </w:r>
+    </w:p>
+    <w:p>
+      <w:pPr>
+        <w:rPr>
+          <w:lang w:val="en-US"/>
+        </w:rPr>
+      </w:pPr>
+      <w:r>
+        <w:rPr>
+          <w:noProof/>
+          <w:lang w:val="en-US"/>
+        </w:rPr>
+        <w:drawing>
+          <wp:inline distT="0" distB="0" distL="0" distR="0" wp14:anchorId="1A6C1347" wp14:editId="0AADAE78">
+            <wp:extent cx="6571615" cy="3522345"/>
+            <wp:effectExtent l="0" t="0" r="0" b="0"/>
+            <wp:docPr id="1053135850" name="Picture 4"/>
+            <wp:cNvGraphicFramePr>
+              <a:graphicFrameLocks xmlns:a="http://schemas.openxmlformats.org/drawingml/2006/main" noChangeAspect="1"/>
+            </wp:cNvGraphicFramePr>
+            <a:graphic xmlns:a="http://schemas.openxmlformats.org/drawingml/2006/main">
+              <a:graphicData uri="http://schemas.openxmlformats.org/drawingml/2006/picture">
+                <pic:pic xmlns:pic="http://schemas.openxmlformats.org/drawingml/2006/picture">
+                  <pic:nvPicPr>
+                    <pic:cNvPr id="1053135850" name="Picture 1053135850"/>
+                    <pic:cNvPicPr/>
+                  </pic:nvPicPr>
+                  <pic:blipFill>
+                    <a:blip r:embed="rId104" cstate="print">
+                      <a:extLst>
+                        <a:ext uri="{28A0092B-C50C-407E-A947-70E740481C1C}">
+                          <a14:useLocalDpi xmlns:a14="http://schemas.microsoft.com/office/drawing/2010/main" val="0"/>
+                        </a:ext>
+                      </a:extLst>
+                    </a:blip>
+                    <a:stretch>
+                      <a:fillRect/>
+                    </a:stretch>
+                  </pic:blipFill>
+                  <pic:spPr>
+                    <a:xfrm>
+                      <a:off x="0" y="0"/>
+                      <a:ext cx="6571615" cy="3522345"/>
+                    </a:xfrm>
+                    <a:prstGeom prst="rect">
+                      <a:avLst/>
+                    </a:prstGeom>
+                  </pic:spPr>
+                </pic:pic>
+              </a:graphicData>
+            </a:graphic>
+          </wp:inline>
+        </w:drawing>
+      </w:r>
+    </w:p>
+    <w:p>
+      <w:pPr>
+        <w:rPr>
+          <w:lang w:val="en-US"/>
+        </w:rPr>
+      </w:pPr>
+    </w:p>
+    <w:p>
+      <w:pPr>
+        <w:rPr>
+          <w:lang w:val="en-US"/>
+        </w:rPr>
+      </w:pPr>
+      <w:r>
+        <w:rPr>
+          <w:lang w:val="en-US"/>
+        </w:rPr>
+        <w:t>Catalog View</w:t>
+      </w:r>
+    </w:p>
+    <w:p>
+      <w:pPr>
+        <w:rPr>
+          <w:lang w:val="en-US"/>
+        </w:rPr>
+      </w:pPr>
+      <w:r>
+        <w:rPr>
+          <w:noProof/>
+          <w:lang w:val="en-US"/>
+        </w:rPr>
+        <w:lastRenderedPageBreak/>
+        <w:drawing>
+          <wp:inline distT="0" distB="0" distL="0" distR="0" wp14:anchorId="6041D249" wp14:editId="739947A6">
+            <wp:extent cx="6571615" cy="3689985"/>
+            <wp:effectExtent l="0" t="0" r="0" b="5715"/>
+            <wp:docPr id="1994786419" name="Picture 6"/>
+            <wp:cNvGraphicFramePr>
+              <a:graphicFrameLocks xmlns:a="http://schemas.openxmlformats.org/drawingml/2006/main" noChangeAspect="1"/>
+            </wp:cNvGraphicFramePr>
+            <a:graphic xmlns:a="http://schemas.openxmlformats.org/drawingml/2006/main">
+              <a:graphicData uri="http://schemas.openxmlformats.org/drawingml/2006/picture">
+                <pic:pic xmlns:pic="http://schemas.openxmlformats.org/drawingml/2006/picture">
+                  <pic:nvPicPr>
+                    <pic:cNvPr id="1994786419" name="Picture 1994786419"/>
+                    <pic:cNvPicPr/>
+                  </pic:nvPicPr>
+                  <pic:blipFill>
+                    <a:blip r:embed="rId105" cstate="print">
+                      <a:extLst>
+                        <a:ext uri="{28A0092B-C50C-407E-A947-70E740481C1C}">
+                          <a14:useLocalDpi xmlns:a14="http://schemas.microsoft.com/office/drawing/2010/main" val="0"/>
+                        </a:ext>
+                      </a:extLst>
+                    </a:blip>
+                    <a:stretch>
+                      <a:fillRect/>
+                    </a:stretch>
+                  </pic:blipFill>
+                  <pic:spPr>
+                    <a:xfrm>
+                      <a:off x="0" y="0"/>
+                      <a:ext cx="6571615" cy="3689985"/>
+                    </a:xfrm>
+                    <a:prstGeom prst="rect">
+                      <a:avLst/>
+                    </a:prstGeom>
+                  </pic:spPr>
+                </pic:pic>
+              </a:graphicData>
+            </a:graphic>
+          </wp:inline>
+        </w:drawing>
+      </w:r>
+    </w:p>
+    <w:p>
+      <w:pPr>
+        <w:rPr>
+          <w:lang w:val="en-US"/>
+        </w:rPr>
+      </w:pPr>
+    </w:p>
+    <w:p>
+      <w:pPr>
+        <w:rPr>
+          <w:lang w:val="en-US"/>
+        </w:rPr>
+      </w:pPr>
+      <w:r>
+        <w:rPr>
+          <w:lang w:val="en-US"/>
+        </w:rPr>
+        <w:t>Catalog Tree View</w:t>
+      </w:r>
+    </w:p>
+    <w:p>
+      <w:pPr>
+        <w:rPr>
+          <w:lang w:val="en-US"/>
+        </w:rPr>
+      </w:pPr>
+      <w:r>
+        <w:rPr>
+          <w:noProof/>
+          <w:lang w:val="en-US"/>
+        </w:rPr>
+        <w:drawing>
+          <wp:inline distT="0" distB="0" distL="0" distR="0" wp14:anchorId="16286524" wp14:editId="5730E4E4">
+            <wp:extent cx="6571615" cy="1143635"/>
+            <wp:effectExtent l="0" t="0" r="0" b="0"/>
+            <wp:docPr id="1196522888" name="Picture 5"/>
+            <wp:cNvGraphicFramePr>
+              <a:graphicFrameLocks xmlns:a="http://schemas.openxmlformats.org/drawingml/2006/main" noChangeAspect="1"/>
+            </wp:cNvGraphicFramePr>
+            <a:graphic xmlns:a="http://schemas.openxmlformats.org/drawingml/2006/main">
+              <a:graphicData uri="http://schemas.openxmlformats.org/drawingml/2006/picture">
+                <pic:pic xmlns:pic="http://schemas.openxmlformats.org/drawingml/2006/picture">
+                  <pic:nvPicPr>
+                    <pic:cNvPr id="1196522888" name="Picture 1196522888"/>
+                    <pic:cNvPicPr/>
+                  </pic:nvPicPr>
+                  <pic:blipFill>
+                    <a:blip r:embed="rId106" cstate="print">
+                      <a:extLst>
+                        <a:ext uri="{28A0092B-C50C-407E-A947-70E740481C1C}">
+                          <a14:useLocalDpi xmlns:a14="http://schemas.microsoft.com/office/drawing/2010/main" val="0"/>
+                        </a:ext>
+                      </a:extLst>
+                    </a:blip>
+                    <a:stretch>
+                      <a:fillRect/>
+                    </a:stretch>
+                  </pic:blipFill>
+                  <pic:spPr>
+                    <a:xfrm>
+                      <a:off x="0" y="0"/>
+                      <a:ext cx="6571615" cy="1143635"/>
+                    </a:xfrm>
+                    <a:prstGeom prst="rect">
+                      <a:avLst/>
+                    </a:prstGeom>
+                  </pic:spPr>
+                </pic:pic>
+              </a:graphicData>
+            </a:graphic>
+          </wp:inline>
+        </w:drawing>
+      </w:r>
+    </w:p>
+    <w:p>
+      <w:pPr>
+        <w:rPr>
+          <w:lang w:val="en-US"/>
+        </w:rPr>
+      </w:pPr>
+    </w:p>
+    <w:p>
+      <w:pPr>
+        <w:rPr>
+          <w:lang w:val="en-US"/>
+        </w:rPr>
+      </w:pPr>
+      <w:r>
+        <w:rPr>
+          <w:lang w:val="en-US"/>
+        </w:rPr>
+        <w:t>Namespace-Listing</w:t>
+      </w:r>
+    </w:p>
+    <w:p>
+      <w:pPr>
+        <w:rPr>
+          <w:lang w:val="en-US"/>
+        </w:rPr>
+      </w:pPr>
+      <w:r>
+        <w:rPr>
+          <w:noProof/>
+          <w:lang w:val="en-US"/>
+        </w:rPr>
+        <w:drawing>
+          <wp:inline distT="0" distB="0" distL="0" distR="0" wp14:anchorId="4E10A4E4" wp14:editId="2AED7B20">
+            <wp:extent cx="6571615" cy="1180465"/>
+            <wp:effectExtent l="0" t="0" r="0" b="635"/>
+            <wp:docPr id="1972571825" name="Picture 7"/>
+            <wp:cNvGraphicFramePr>
+              <a:graphicFrameLocks xmlns:a="http://schemas.openxmlformats.org/drawingml/2006/main" noChangeAspect="1"/>
+            </wp:cNvGraphicFramePr>
+            <a:graphic xmlns:a="http://schemas.openxmlformats.org/drawingml/2006/main">
+              <a:graphicData uri="http://schemas.openxmlformats.org/drawingml/2006/picture">
+                <pic:pic xmlns:pic="http://schemas.openxmlformats.org/drawingml/2006/picture">
+                  <pic:nvPicPr>
+                    <pic:cNvPr id="1972571825" name="Picture 1972571825"/>
+                    <pic:cNvPicPr/>
+                  </pic:nvPicPr>
+                  <pic:blipFill>
+                    <a:blip r:embed="rId107" cstate="print">
+                      <a:extLst>
+                        <a:ext uri="{28A0092B-C50C-407E-A947-70E740481C1C}">
+                          <a14:useLocalDpi xmlns:a14="http://schemas.microsoft.com/office/drawing/2010/main" val="0"/>
+                        </a:ext>
+                      </a:extLst>
+                    </a:blip>
+                    <a:stretch>
+                      <a:fillRect/>
+                    </a:stretch>
+                  </pic:blipFill>
+                  <pic:spPr>
+                    <a:xfrm>
+                      <a:off x="0" y="0"/>
+                      <a:ext cx="6571615" cy="1180465"/>
+                    </a:xfrm>
+                    <a:prstGeom prst="rect">
+                      <a:avLst/>
+                    </a:prstGeom>
+                  </pic:spPr>
+                </pic:pic>
+              </a:graphicData>
+            </a:graphic>
+          </wp:inline>
+        </w:drawing>
+      </w:r>
+    </w:p>
+    <w:p>
+      <w:pPr>
+        <w:rPr>
+          <w:lang w:val="en-US"/>
+        </w:rPr>
+      </w:pPr>
+    </w:p>
+    <w:p>
+      <w:pPr>
+        <w:rPr>
+          <w:lang w:val="en-US"/>
+        </w:rPr>
+      </w:pPr>
+      <w:r>
+        <w:rPr>
+          <w:lang w:val="en-US"/>
+        </w:rPr>
+        <w:t>Namespace-Info</w:t>
+      </w:r>
+    </w:p>
+    <w:p>
+      <w:pPr>
+        <w:rPr>
+          <w:lang w:val="en-US"/>
+        </w:rPr>
+      </w:pPr>
+      <w:r>
+        <w:rPr>
+          <w:noProof/>
+          <w:lang w:val="en-US"/>
+        </w:rPr>
+        <w:lastRenderedPageBreak/>
+        <w:drawing>
+          <wp:inline distT="0" distB="0" distL="0" distR="0" wp14:anchorId="6CE3CFA6" wp14:editId="053705FD">
+            <wp:extent cx="6571615" cy="2854960"/>
+            <wp:effectExtent l="0" t="0" r="0" b="2540"/>
+            <wp:docPr id="878420106" name="Picture 8"/>
+            <wp:cNvGraphicFramePr>
+              <a:graphicFrameLocks xmlns:a="http://schemas.openxmlformats.org/drawingml/2006/main" noChangeAspect="1"/>
+            </wp:cNvGraphicFramePr>
+            <a:graphic xmlns:a="http://schemas.openxmlformats.org/drawingml/2006/main">
+              <a:graphicData uri="http://schemas.openxmlformats.org/drawingml/2006/picture">
+                <pic:pic xmlns:pic="http://schemas.openxmlformats.org/drawingml/2006/picture">
+                  <pic:nvPicPr>
+                    <pic:cNvPr id="878420106" name="Picture 878420106"/>
+                    <pic:cNvPicPr/>
+                  </pic:nvPicPr>
+                  <pic:blipFill>
+                    <a:blip r:embed="rId108" cstate="print">
+                      <a:extLst>
+                        <a:ext uri="{28A0092B-C50C-407E-A947-70E740481C1C}">
+                          <a14:useLocalDpi xmlns:a14="http://schemas.microsoft.com/office/drawing/2010/main" val="0"/>
+                        </a:ext>
+                      </a:extLst>
+                    </a:blip>
+                    <a:stretch>
+                      <a:fillRect/>
+                    </a:stretch>
+                  </pic:blipFill>
+                  <pic:spPr>
+                    <a:xfrm>
+                      <a:off x="0" y="0"/>
+                      <a:ext cx="6571615" cy="2854960"/>
+                    </a:xfrm>
+                    <a:prstGeom prst="rect">
+                      <a:avLst/>
+                    </a:prstGeom>
+                  </pic:spPr>
+                </pic:pic>
+              </a:graphicData>
+            </a:graphic>
+          </wp:inline>
+        </w:drawing>
+      </w:r>
+    </w:p>
+    <w:p>
+      <w:pPr>
+        <w:rPr>
+          <w:lang w:val="en-US"/>
+        </w:rPr>
+      </w:pPr>
+    </w:p>
+    <w:p>
+      <w:pPr>
+        <w:rPr>
+          <w:lang w:val="en-US"/>
+        </w:rPr>
+      </w:pPr>
+      <w:r>
+        <w:rPr>
+          <w:lang w:val="en-US"/>
+        </w:rPr>
+        <w:t>Tables-Listing</w:t>
+      </w:r>
+    </w:p>
+    <w:p>
+      <w:pPr>
+        <w:rPr>
+          <w:lang w:val="en-US"/>
+        </w:rPr>
+      </w:pPr>
+      <w:r>
+        <w:rPr>
+          <w:noProof/>
+          <w:lang w:val="en-US"/>
+        </w:rPr>
+        <w:drawing>
+          <wp:inline distT="0" distB="0" distL="0" distR="0" wp14:anchorId="16BF69A5" wp14:editId="7D88D3EC">
+            <wp:extent cx="6571615" cy="2509520"/>
+            <wp:effectExtent l="0" t="0" r="0" b="5080"/>
+            <wp:docPr id="1382807219" name="Picture 9"/>
+            <wp:cNvGraphicFramePr>
+              <a:graphicFrameLocks xmlns:a="http://schemas.openxmlformats.org/drawingml/2006/main" noChangeAspect="1"/>
+            </wp:cNvGraphicFramePr>
+            <a:graphic xmlns:a="http://schemas.openxmlformats.org/drawingml/2006/main">
+              <a:graphicData uri="http://schemas.openxmlformats.org/drawingml/2006/picture">
+                <pic:pic xmlns:pic="http://schemas.openxmlformats.org/drawingml/2006/picture">
+                  <pic:nvPicPr>
+                    <pic:cNvPr id="1382807219" name="Picture 1382807219"/>
+                    <pic:cNvPicPr/>
+                  </pic:nvPicPr>
+                  <pic:blipFill>
+                    <a:blip r:embed="rId109" cstate="print">
+                      <a:extLst>
+                        <a:ext uri="{28A0092B-C50C-407E-A947-70E740481C1C}">
+                          <a14:useLocalDpi xmlns:a14="http://schemas.microsoft.com/office/drawing/2010/main" val="0"/>
+                        </a:ext>
+                      </a:extLst>
+                    </a:blip>
+                    <a:stretch>
+                      <a:fillRect/>
+                    </a:stretch>
+                  </pic:blipFill>
+                  <pic:spPr>
+                    <a:xfrm>
+                      <a:off x="0" y="0"/>
+                      <a:ext cx="6571615" cy="2509520"/>
+                    </a:xfrm>
+                    <a:prstGeom prst="rect">
+                      <a:avLst/>
+                    </a:prstGeom>
+                  </pic:spPr>
+                </pic:pic>
+              </a:graphicData>
+            </a:graphic>
+          </wp:inline>
+        </w:drawing>
+      </w:r>
+    </w:p>
+    <w:p>
+      <w:pPr>
+        <w:rPr>
+          <w:lang w:val="en-US"/>
+        </w:rPr>
+      </w:pPr>
+    </w:p>
+    <w:p>
+      <w:pPr>
+        <w:rPr>
+          <w:lang w:val="en-US"/>
+        </w:rPr>
+      </w:pPr>
+      <w:r>
+        <w:rPr>
+          <w:lang w:val="en-US"/>
+        </w:rPr>
+        <w:t>Tables-Detail</w:t>
+      </w:r>
+    </w:p>
+    <w:p>
+      <w:pPr>
+        <w:rPr>
+          <w:lang w:val="en-US"/>
+        </w:rPr>
+      </w:pPr>
+      <w:r>
+        <w:rPr>
+          <w:noProof/>
+          <w:lang w:val="en-US"/>
+        </w:rPr>
+        <w:lastRenderedPageBreak/>
+        <w:drawing>
+          <wp:inline distT="0" distB="0" distL="0" distR="0" wp14:anchorId="670AE362" wp14:editId="1C0817E1">
+            <wp:extent cx="6571615" cy="2956560"/>
+            <wp:effectExtent l="0" t="0" r="0" b="2540"/>
+            <wp:docPr id="816605116" name="Picture 10"/>
+            <wp:cNvGraphicFramePr>
+              <a:graphicFrameLocks xmlns:a="http://schemas.openxmlformats.org/drawingml/2006/main" noChangeAspect="1"/>
+            </wp:cNvGraphicFramePr>
+            <a:graphic xmlns:a="http://schemas.openxmlformats.org/drawingml/2006/main">
+              <a:graphicData uri="http://schemas.openxmlformats.org/drawingml/2006/picture">
+                <pic:pic xmlns:pic="http://schemas.openxmlformats.org/drawingml/2006/picture">
+                  <pic:nvPicPr>
+                    <pic:cNvPr id="816605116" name="Picture 816605116"/>
+                    <pic:cNvPicPr/>
+                  </pic:nvPicPr>
+                  <pic:blipFill>
+                    <a:blip r:embed="rId110" cstate="print">
+                      <a:extLst>
+                        <a:ext uri="{28A0092B-C50C-407E-A947-70E740481C1C}">
+                          <a14:useLocalDpi xmlns:a14="http://schemas.microsoft.com/office/drawing/2010/main" val="0"/>
+                        </a:ext>
+                      </a:extLst>
+                    </a:blip>
+                    <a:stretch>
+                      <a:fillRect/>
+                    </a:stretch>
+                  </pic:blipFill>
+                  <pic:spPr>
+                    <a:xfrm>
+                      <a:off x="0" y="0"/>
+                      <a:ext cx="6571615" cy="2956560"/>
+                    </a:xfrm>
+                    <a:prstGeom prst="rect">
+                      <a:avLst/>
+                    </a:prstGeom>
+                  </pic:spPr>
+                </pic:pic>
+              </a:graphicData>
+            </a:graphic>
+          </wp:inline>
+        </w:drawing>
+      </w:r>
+    </w:p>
+    <w:p>
+      <w:pPr>
+        <w:rPr>
+          <w:lang w:val="en-US"/>
+        </w:rPr>
+      </w:pPr>
+    </w:p>
+    <w:p>
+      <w:pPr>
+        <w:rPr>
+          <w:lang w:val="en-US"/>
+        </w:rPr>
+      </w:pPr>
+      <w:r>
+        <w:rPr>
+          <w:lang w:val="en-US"/>
+        </w:rPr>
+        <w:t>Tables-Schema</w:t>
+      </w:r>
+    </w:p>
+    <w:p>
+      <w:pPr>
+        <w:rPr>
+          <w:lang w:val="en-US"/>
+        </w:rPr>
+      </w:pPr>
+      <w:r>
+        <w:rPr>
+          <w:noProof/>
+          <w:lang w:val="en-US"/>
+        </w:rPr>
+        <w:drawing>
+          <wp:inline distT="0" distB="0" distL="0" distR="0" wp14:anchorId="3D02D947" wp14:editId="61BFF432">
+            <wp:extent cx="6571615" cy="2816860"/>
+            <wp:effectExtent l="0" t="0" r="0" b="2540"/>
+            <wp:docPr id="1160503636" name="Picture 11"/>
+            <wp:cNvGraphicFramePr>
+              <a:graphicFrameLocks xmlns:a="http://schemas.openxmlformats.org/drawingml/2006/main" noChangeAspect="1"/>
+            </wp:cNvGraphicFramePr>
+            <a:graphic xmlns:a="http://schemas.openxmlformats.org/drawingml/2006/main">
+              <a:graphicData uri="http://schemas.openxmlformats.org/drawingml/2006/picture">
+                <pic:pic xmlns:pic="http://schemas.openxmlformats.org/drawingml/2006/picture">
+                  <pic:nvPicPr>
+                    <pic:cNvPr id="1160503636" name="Picture 1160503636"/>
+                    <pic:cNvPicPr/>
+                  </pic:nvPicPr>
+                  <pic:blipFill>
+                    <a:blip r:embed="rId111" cstate="print">
+                      <a:extLst>
+                        <a:ext uri="{28A0092B-C50C-407E-A947-70E740481C1C}">
+                          <a14:useLocalDpi xmlns:a14="http://schemas.microsoft.com/office/drawing/2010/main" val="0"/>
+                        </a:ext>
+                      </a:extLst>
+                    </a:blip>
+                    <a:stretch>
+                      <a:fillRect/>
+                    </a:stretch>
+                  </pic:blipFill>
+                  <pic:spPr>
+                    <a:xfrm>
+                      <a:off x="0" y="0"/>
+                      <a:ext cx="6571615" cy="2816860"/>
+                    </a:xfrm>
+                    <a:prstGeom prst="rect">
+                      <a:avLst/>
+                    </a:prstGeom>
+                  </pic:spPr>
+                </pic:pic>
+              </a:graphicData>
+            </a:graphic>
+          </wp:inline>
+        </w:drawing>
+      </w:r>
+    </w:p>
+    <w:p>
+      <w:pPr>
+        <w:rPr>
+          <w:lang w:val="en-US"/>
+        </w:rPr>
+      </w:pPr>
+    </w:p>
+    <w:p>
+      <w:pPr>
+        <w:rPr>
+          <w:lang w:val="en-US"/>
+        </w:rPr>
+      </w:pPr>
+      <w:r>
+        <w:rPr>
+          <w:lang w:val="en-US"/>
+        </w:rPr>
+        <w:t>Tables-DDL</w:t>
+      </w:r>
+    </w:p>
+    <w:p>
+      <w:pPr>
+        <w:rPr>
+          <w:lang w:val="en-US"/>
+        </w:rPr>
+      </w:pPr>
+      <w:r>
+        <w:rPr>
+          <w:noProof/>
+          <w:lang w:val="en-US"/>
+        </w:rPr>
+        <w:lastRenderedPageBreak/>
+        <w:drawing>
+          <wp:inline distT="0" distB="0" distL="0" distR="0" wp14:anchorId="26941060" wp14:editId="03F1791D">
+            <wp:extent cx="6571615" cy="2604135"/>
+            <wp:effectExtent l="0" t="0" r="0" b="0"/>
+            <wp:docPr id="239749788" name="Picture 12"/>
+            <wp:cNvGraphicFramePr>
+              <a:graphicFrameLocks xmlns:a="http://schemas.openxmlformats.org/drawingml/2006/main" noChangeAspect="1"/>
+            </wp:cNvGraphicFramePr>
+            <a:graphic xmlns:a="http://schemas.openxmlformats.org/drawingml/2006/main">
+              <a:graphicData uri="http://schemas.openxmlformats.org/drawingml/2006/picture">
+                <pic:pic xmlns:pic="http://schemas.openxmlformats.org/drawingml/2006/picture">
+                  <pic:nvPicPr>
+                    <pic:cNvPr id="239749788" name="Picture 239749788"/>
+                    <pic:cNvPicPr/>
+                  </pic:nvPicPr>
+                  <pic:blipFill>
+                    <a:blip r:embed="rId112" cstate="print">
+                      <a:extLst>
+                        <a:ext uri="{28A0092B-C50C-407E-A947-70E740481C1C}">
+                          <a14:useLocalDpi xmlns:a14="http://schemas.microsoft.com/office/drawing/2010/main" val="0"/>
+                        </a:ext>
+                      </a:extLst>
+                    </a:blip>
+                    <a:stretch>
+                      <a:fillRect/>
+                    </a:stretch>
+                  </pic:blipFill>
+                  <pic:spPr>
+                    <a:xfrm>
+                      <a:off x="0" y="0"/>
+                      <a:ext cx="6571615" cy="2604135"/>
+                    </a:xfrm>
+                    <a:prstGeom prst="rect">
+                      <a:avLst/>
+                    </a:prstGeom>
+                  </pic:spPr>
+                </pic:pic>
+              </a:graphicData>
+            </a:graphic>
+          </wp:inline>
+        </w:drawing>
+      </w:r>
+    </w:p>
+    <w:p>
+      <w:pPr>
+        <w:rPr>
+          <w:lang w:val="en-US"/>
+        </w:rPr>
+      </w:pPr>
+    </w:p>
+    <w:p>
+      <w:pPr>
+        <w:rPr>
+          <w:lang w:val="en-US"/>
+        </w:rPr>
+      </w:pPr>
+      <w:r>
+        <w:rPr>
+          <w:lang w:val="en-US"/>
+        </w:rPr>
+        <w:t xml:space="preserve">More Views being: See the Polaris-tools folder under the </w:t>
+      </w:r>
+      <w:r>
+        <w:rPr>
+          <w:rFonts w:ascii="Courier New" w:hAnsi="Courier New" w:cs="Courier New"/>
+          <w:lang w:val="en-US"/>
+        </w:rPr>
+        <w:t>&lt;Project root&gt;/blog-doc</w:t>
+      </w:r>
+    </w:p>
+    <w:p>
+      <w:pPr>
+        <w:pStyle w:val="ListParagraph"/>
+        <w:numPr>
+          <w:ilvl w:val="0"/>
+          <w:numId w:val="51"/>
+        </w:numPr>
+        <w:rPr>
+          <w:lang w:val="en-US"/>
+        </w:rPr>
+      </w:pPr>
+      <w:r>
+        <w:rPr>
+          <w:lang w:val="en-US"/>
+        </w:rPr>
+        <w:t>Service Connections</w:t>
+      </w:r>
+    </w:p>
+    <w:p>
+      <w:pPr>
+        <w:pStyle w:val="ListParagraph"/>
+        <w:numPr>
+          <w:ilvl w:val="0"/>
+          <w:numId w:val="51"/>
+        </w:numPr>
+        <w:rPr>
+          <w:lang w:val="en-US"/>
+        </w:rPr>
+      </w:pPr>
+      <w:r>
+        <w:rPr>
+          <w:lang w:val="en-US"/>
+        </w:rPr>
+        <w:t>Access Control</w:t>
+      </w:r>
+    </w:p>
+    <w:p>
+      <w:pPr>
+        <w:pStyle w:val="ListParagraph"/>
+        <w:numPr>
+          <w:ilvl w:val="0"/>
+          <w:numId w:val="51"/>
+        </w:numPr>
+        <w:rPr>
+          <w:lang w:val="en-US"/>
+        </w:rPr>
+      </w:pPr>
+      <w:r>
+        <w:rPr>
+          <w:lang w:val="en-US"/>
+        </w:rPr>
+        <w:t>Access Control Principal Roles</w:t>
+      </w:r>
+    </w:p>
+    <w:p>
+      <w:pPr>
+        <w:pStyle w:val="ListParagraph"/>
+        <w:numPr>
+          <w:ilvl w:val="0"/>
+          <w:numId w:val="51"/>
+        </w:numPr>
+        <w:rPr>
+          <w:lang w:val="en-US"/>
+        </w:rPr>
+      </w:pPr>
+      <w:r>
+        <w:rPr>
+          <w:lang w:val="en-US"/>
+        </w:rPr>
+        <w:t>Access Control Catalog Rols</w:t>
+      </w:r>
+    </w:p>
+    <w:p>
+      <w:pPr>
+        <w:pStyle w:val="ListParagraph"/>
+        <w:numPr>
+          <w:ilvl w:val="0"/>
+          <w:numId w:val="51"/>
+        </w:numPr>
+        <w:rPr>
+          <w:lang w:val="en-US"/>
+        </w:rPr>
+      </w:pPr>
+      <w:r>
+        <w:rPr>
+          <w:lang w:val="en-US"/>
+        </w:rPr>
+        <w:t>Access Control Privileges</w:t>
+      </w:r>
+    </w:p>
+    <w:p>
+      <w:pPr>
         <w:rPr>
           <w:lang w:val="en-US"/>
         </w:rPr>
@@ -8356,7 +10348,6 @@
           <w:noProof/>
           <w:lang w:val="en-US"/>
         </w:rPr>
-        <w:lastRenderedPageBreak/>
         <w:drawing>
           <wp:inline distT="0" distB="0" distL="0" distR="0" wp14:anchorId="63F9722E" wp14:editId="46F5F83B">
             <wp:extent cx="2997200" cy="1685834"/>
@@ -8373,7 +10364,7 @@
                     <pic:cNvPicPr/>
                   </pic:nvPicPr>
                   <pic:blipFill>
-                    <a:blip r:embed="rId98">
+                    <a:blip r:embed="rId113">
                       <a:extLst>
                         <a:ext uri="{28A0092B-C50C-407E-A947-70E740481C1C}">
                           <a14:useLocalDpi xmlns:a14="http://schemas.microsoft.com/office/drawing/2010/main" val="0"/>
@@ -8446,6 +10437,7 @@
           <w:noProof/>
           <w:lang w:val="en-US"/>
         </w:rPr>
+        <w:lastRenderedPageBreak/>
         <w:drawing>
           <wp:inline distT="0" distB="0" distL="0" distR="0" wp14:anchorId="5FE9EB4A" wp14:editId="59CDD968">
             <wp:extent cx="1574800" cy="977900"/>
@@ -8462,7 +10454,7 @@
                     <pic:cNvPicPr/>
                   </pic:nvPicPr>
                   <pic:blipFill>
-                    <a:blip r:embed="rId99">
+                    <a:blip r:embed="rId114">
                       <a:extLst>
                         <a:ext uri="{28A0092B-C50C-407E-A947-70E740481C1C}">
                           <a14:useLocalDpi xmlns:a14="http://schemas.microsoft.com/office/drawing/2010/main" val="0"/>
@@ -8664,7 +10656,7 @@
           <w:lang w:val="en-US"/>
         </w:rPr>
       </w:pPr>
-      <w:hyperlink r:id="rId100" w:history="1">
+      <w:hyperlink r:id="rId115" w:history="1">
         <w:r>
           <w:rPr>
             <w:rStyle w:val="Hyperlink"/>
@@ -8675,7 +10667,7 @@
       </w:hyperlink>
     </w:p>
     <w:p>
-      <w:hyperlink r:id="rId101" w:history="1">
+      <w:hyperlink r:id="rId116" w:history="1">
         <w:r>
           <w:rPr>
             <w:rStyle w:val="Hyperlink"/>
@@ -8691,7 +10683,7 @@
           <w:lang w:val="en-US"/>
         </w:rPr>
       </w:pPr>
-      <w:hyperlink r:id="rId102" w:history="1">
+      <w:hyperlink r:id="rId117" w:history="1">
         <w:r>
           <w:rPr>
             <w:rStyle w:val="Hyperlink"/>
@@ -8734,7 +10726,6 @@
           <w:noProof/>
           <w:lang w:val="en-US"/>
         </w:rPr>
-        <w:lastRenderedPageBreak/>
         <w:drawing>
           <wp:inline distT="0" distB="0" distL="0" distR="0" wp14:anchorId="6D9EDC39" wp14:editId="3450F35F">
             <wp:extent cx="3700704" cy="3732530"/>
@@ -8751,7 +10742,7 @@
                     <pic:cNvPicPr/>
                   </pic:nvPicPr>
                   <pic:blipFill>
-                    <a:blip r:embed="rId103">
+                    <a:blip r:embed="rId118">
                       <a:extLst>
                         <a:ext uri="{28A0092B-C50C-407E-A947-70E740481C1C}">
                           <a14:useLocalDpi xmlns:a14="http://schemas.microsoft.com/office/drawing/2010/main" val="0"/>
@@ -10926,6 +12917,119 @@
     </w:lvl>
   </w:abstractNum>
   <w:abstractNum w:abstractNumId="19" w15:restartNumberingAfterBreak="0">
+    <w:nsid w:val="3FBE220C"/>
+    <w:multiLevelType w:val="hybridMultilevel"/>
+    <w:tmpl w:val="B694ED30"/>
+    <w:lvl w:ilvl="0" w:tplc="04090001">
+      <w:start w:val="1"/>
+      <w:numFmt w:val="bullet"/>
+      <w:lvlText w:val=""/>
+      <w:lvlJc w:val="left"/>
+      <w:pPr>
+        <w:ind w:left="720" w:hanging="360"/>
+      </w:pPr>
+      <w:rPr>
+        <w:rFonts w:ascii="Symbol" w:hAnsi="Symbol" w:hint="default"/>
+      </w:rPr>
+    </w:lvl>
+    <w:lvl w:ilvl="1" w:tplc="04090003" w:tentative="1">
+      <w:start w:val="1"/>
+      <w:numFmt w:val="bullet"/>
+      <w:lvlText w:val="o"/>
+      <w:lvlJc w:val="left"/>
+      <w:pPr>
+        <w:ind w:left="1440" w:hanging="360"/>
+      </w:pPr>
+      <w:rPr>
+        <w:rFonts w:ascii="Courier New" w:hAnsi="Courier New" w:cs="Courier New" w:hint="default"/>
+      </w:rPr>
+    </w:lvl>
+    <w:lvl w:ilvl="2" w:tplc="04090005" w:tentative="1">
+      <w:start w:val="1"/>
+      <w:numFmt w:val="bullet"/>
+      <w:lvlText w:val=""/>
+      <w:lvlJc w:val="left"/>
+      <w:pPr>
+        <w:ind w:left="2160" w:hanging="360"/>
+      </w:pPr>
+      <w:rPr>
+        <w:rFonts w:ascii="Wingdings" w:hAnsi="Wingdings" w:hint="default"/>
+      </w:rPr>
+    </w:lvl>
+    <w:lvl w:ilvl="3" w:tplc="04090001" w:tentative="1">
+      <w:start w:val="1"/>
+      <w:numFmt w:val="bullet"/>
+      <w:lvlText w:val=""/>
+      <w:lvlJc w:val="left"/>
+      <w:pPr>
+        <w:ind w:left="2880" w:hanging="360"/>
+      </w:pPr>
+      <w:rPr>
+        <w:rFonts w:ascii="Symbol" w:hAnsi="Symbol" w:hint="default"/>
+      </w:rPr>
+    </w:lvl>
+    <w:lvl w:ilvl="4" w:tplc="04090003" w:tentative="1">
+      <w:start w:val="1"/>
+      <w:numFmt w:val="bullet"/>
+      <w:lvlText w:val="o"/>
+      <w:lvlJc w:val="left"/>
+      <w:pPr>
+        <w:ind w:left="3600" w:hanging="360"/>
+      </w:pPr>
+      <w:rPr>
+        <w:rFonts w:ascii="Courier New" w:hAnsi="Courier New" w:cs="Courier New" w:hint="default"/>
+      </w:rPr>
+    </w:lvl>
+    <w:lvl w:ilvl="5" w:tplc="04090005" w:tentative="1">
+      <w:start w:val="1"/>
+      <w:numFmt w:val="bullet"/>
+      <w:lvlText w:val=""/>
+      <w:lvlJc w:val="left"/>
+      <w:pPr>
+        <w:ind w:left="4320" w:hanging="360"/>
+      </w:pPr>
+      <w:rPr>
+        <w:rFonts w:ascii="Wingdings" w:hAnsi="Wingdings" w:hint="default"/>
+      </w:rPr>
+    </w:lvl>
+    <w:lvl w:ilvl="6" w:tplc="04090001" w:tentative="1">
+      <w:start w:val="1"/>
+      <w:numFmt w:val="bullet"/>
+      <w:lvlText w:val=""/>
+      <w:lvlJc w:val="left"/>
+      <w:pPr>
+        <w:ind w:left="5040" w:hanging="360"/>
+      </w:pPr>
+      <w:rPr>
+        <w:rFonts w:ascii="Symbol" w:hAnsi="Symbol" w:hint="default"/>
+      </w:rPr>
+    </w:lvl>
+    <w:lvl w:ilvl="7" w:tplc="04090003" w:tentative="1">
+      <w:start w:val="1"/>
+      <w:numFmt w:val="bullet"/>
+      <w:lvlText w:val="o"/>
+      <w:lvlJc w:val="left"/>
+      <w:pPr>
+        <w:ind w:left="5760" w:hanging="360"/>
+      </w:pPr>
+      <w:rPr>
+        <w:rFonts w:ascii="Courier New" w:hAnsi="Courier New" w:cs="Courier New" w:hint="default"/>
+      </w:rPr>
+    </w:lvl>
+    <w:lvl w:ilvl="8" w:tplc="04090005" w:tentative="1">
+      <w:start w:val="1"/>
+      <w:numFmt w:val="bullet"/>
+      <w:lvlText w:val=""/>
+      <w:lvlJc w:val="left"/>
+      <w:pPr>
+        <w:ind w:left="6480" w:hanging="360"/>
+      </w:pPr>
+      <w:rPr>
+        <w:rFonts w:ascii="Wingdings" w:hAnsi="Wingdings" w:hint="default"/>
+      </w:rPr>
+    </w:lvl>
+  </w:abstractNum>
+  <w:abstractNum w:abstractNumId="20" w15:restartNumberingAfterBreak="0">
     <w:nsid w:val="40BC2AAE"/>
     <w:multiLevelType w:val="hybridMultilevel"/>
     <w:tmpl w:val="2D22C520"/>
@@ -11038,7 +13142,7 @@
       </w:rPr>
     </w:lvl>
   </w:abstractNum>
-  <w:abstractNum w:abstractNumId="20" w15:restartNumberingAfterBreak="0">
+  <w:abstractNum w:abstractNumId="21" w15:restartNumberingAfterBreak="0">
     <w:nsid w:val="429E79B2"/>
     <w:multiLevelType w:val="hybridMultilevel"/>
     <w:tmpl w:val="CB0C400A"/>
@@ -11151,7 +13255,7 @@
       </w:rPr>
     </w:lvl>
   </w:abstractNum>
-  <w:abstractNum w:abstractNumId="21" w15:restartNumberingAfterBreak="0">
+  <w:abstractNum w:abstractNumId="22" w15:restartNumberingAfterBreak="0">
     <w:nsid w:val="486F1500"/>
     <w:multiLevelType w:val="hybridMultilevel"/>
     <w:tmpl w:val="85A4655A"/>
@@ -11264,7 +13368,7 @@
       </w:rPr>
     </w:lvl>
   </w:abstractNum>
-  <w:abstractNum w:abstractNumId="22" w15:restartNumberingAfterBreak="0">
+  <w:abstractNum w:abstractNumId="23" w15:restartNumberingAfterBreak="0">
     <w:nsid w:val="4A710371"/>
     <w:multiLevelType w:val="hybridMultilevel"/>
     <w:tmpl w:val="8248683C"/>
@@ -11377,7 +13481,7 @@
       </w:rPr>
     </w:lvl>
   </w:abstractNum>
-  <w:abstractNum w:abstractNumId="23" w15:restartNumberingAfterBreak="0">
+  <w:abstractNum w:abstractNumId="24" w15:restartNumberingAfterBreak="0">
     <w:nsid w:val="4CC90832"/>
     <w:multiLevelType w:val="hybridMultilevel"/>
     <w:tmpl w:val="2958729E"/>
@@ -11490,7 +13594,7 @@
       </w:rPr>
     </w:lvl>
   </w:abstractNum>
-  <w:abstractNum w:abstractNumId="24" w15:restartNumberingAfterBreak="0">
+  <w:abstractNum w:abstractNumId="25" w15:restartNumberingAfterBreak="0">
     <w:nsid w:val="4FF542C3"/>
     <w:multiLevelType w:val="hybridMultilevel"/>
     <w:tmpl w:val="EADCC29C"/>
@@ -11603,7 +13707,7 @@
       </w:rPr>
     </w:lvl>
   </w:abstractNum>
-  <w:abstractNum w:abstractNumId="25" w15:restartNumberingAfterBreak="0">
+  <w:abstractNum w:abstractNumId="26" w15:restartNumberingAfterBreak="0">
     <w:nsid w:val="51EB5E49"/>
     <w:multiLevelType w:val="hybridMultilevel"/>
     <w:tmpl w:val="A5A2CFFE"/>
@@ -11716,7 +13820,7 @@
       </w:rPr>
     </w:lvl>
   </w:abstractNum>
-  <w:abstractNum w:abstractNumId="26" w15:restartNumberingAfterBreak="0">
+  <w:abstractNum w:abstractNumId="27" w15:restartNumberingAfterBreak="0">
     <w:nsid w:val="52292A41"/>
     <w:multiLevelType w:val="hybridMultilevel"/>
     <w:tmpl w:val="93F0CFEA"/>
@@ -11829,7 +13933,7 @@
       </w:rPr>
     </w:lvl>
   </w:abstractNum>
-  <w:abstractNum w:abstractNumId="27" w15:restartNumberingAfterBreak="0">
+  <w:abstractNum w:abstractNumId="28" w15:restartNumberingAfterBreak="0">
     <w:nsid w:val="524F66E7"/>
     <w:multiLevelType w:val="hybridMultilevel"/>
     <w:tmpl w:val="D098F768"/>
@@ -11942,7 +14046,7 @@
       </w:rPr>
     </w:lvl>
   </w:abstractNum>
-  <w:abstractNum w:abstractNumId="28" w15:restartNumberingAfterBreak="0">
+  <w:abstractNum w:abstractNumId="29" w15:restartNumberingAfterBreak="0">
     <w:nsid w:val="53203D05"/>
     <w:multiLevelType w:val="hybridMultilevel"/>
     <w:tmpl w:val="7742A4EC"/>
@@ -12055,7 +14159,7 @@
       </w:rPr>
     </w:lvl>
   </w:abstractNum>
-  <w:abstractNum w:abstractNumId="29" w15:restartNumberingAfterBreak="0">
+  <w:abstractNum w:abstractNumId="30" w15:restartNumberingAfterBreak="0">
     <w:nsid w:val="534953BF"/>
     <w:multiLevelType w:val="hybridMultilevel"/>
     <w:tmpl w:val="44D89798"/>
@@ -12168,7 +14272,7 @@
       </w:rPr>
     </w:lvl>
   </w:abstractNum>
-  <w:abstractNum w:abstractNumId="30" w15:restartNumberingAfterBreak="0">
+  <w:abstractNum w:abstractNumId="31" w15:restartNumberingAfterBreak="0">
     <w:nsid w:val="55F14D11"/>
     <w:multiLevelType w:val="hybridMultilevel"/>
     <w:tmpl w:val="8EB65482"/>
@@ -12281,7 +14385,7 @@
       </w:rPr>
     </w:lvl>
   </w:abstractNum>
-  <w:abstractNum w:abstractNumId="31" w15:restartNumberingAfterBreak="0">
+  <w:abstractNum w:abstractNumId="32" w15:restartNumberingAfterBreak="0">
     <w:nsid w:val="58F57DC5"/>
     <w:multiLevelType w:val="multilevel"/>
     <w:tmpl w:val="997EDE04"/>
@@ -12430,7 +14534,7 @@
       </w:rPr>
     </w:lvl>
   </w:abstractNum>
-  <w:abstractNum w:abstractNumId="32" w15:restartNumberingAfterBreak="0">
+  <w:abstractNum w:abstractNumId="33" w15:restartNumberingAfterBreak="0">
     <w:nsid w:val="5AF075B8"/>
     <w:multiLevelType w:val="hybridMultilevel"/>
     <w:tmpl w:val="C9FA24B8"/>
@@ -12543,7 +14647,7 @@
       </w:rPr>
     </w:lvl>
   </w:abstractNum>
-  <w:abstractNum w:abstractNumId="33" w15:restartNumberingAfterBreak="0">
+  <w:abstractNum w:abstractNumId="34" w15:restartNumberingAfterBreak="0">
     <w:nsid w:val="5C1E2217"/>
     <w:multiLevelType w:val="hybridMultilevel"/>
     <w:tmpl w:val="1C484342"/>
@@ -12656,7 +14760,7 @@
       </w:rPr>
     </w:lvl>
   </w:abstractNum>
-  <w:abstractNum w:abstractNumId="34" w15:restartNumberingAfterBreak="0">
+  <w:abstractNum w:abstractNumId="35" w15:restartNumberingAfterBreak="0">
     <w:nsid w:val="5EA23F82"/>
     <w:multiLevelType w:val="hybridMultilevel"/>
     <w:tmpl w:val="1E1C851A"/>
@@ -12769,7 +14873,7 @@
       </w:rPr>
     </w:lvl>
   </w:abstractNum>
-  <w:abstractNum w:abstractNumId="35" w15:restartNumberingAfterBreak="0">
+  <w:abstractNum w:abstractNumId="36" w15:restartNumberingAfterBreak="0">
     <w:nsid w:val="5F5466E2"/>
     <w:multiLevelType w:val="hybridMultilevel"/>
     <w:tmpl w:val="6FEE898E"/>
@@ -12882,7 +14986,7 @@
       </w:rPr>
     </w:lvl>
   </w:abstractNum>
-  <w:abstractNum w:abstractNumId="36" w15:restartNumberingAfterBreak="0">
+  <w:abstractNum w:abstractNumId="37" w15:restartNumberingAfterBreak="0">
     <w:nsid w:val="5F98278C"/>
     <w:multiLevelType w:val="hybridMultilevel"/>
     <w:tmpl w:val="9F040522"/>
@@ -12995,7 +15099,7 @@
       </w:rPr>
     </w:lvl>
   </w:abstractNum>
-  <w:abstractNum w:abstractNumId="37" w15:restartNumberingAfterBreak="0">
+  <w:abstractNum w:abstractNumId="38" w15:restartNumberingAfterBreak="0">
     <w:nsid w:val="5FEA5120"/>
     <w:multiLevelType w:val="hybridMultilevel"/>
     <w:tmpl w:val="0CE633B8"/>
@@ -13108,7 +15212,7 @@
       </w:rPr>
     </w:lvl>
   </w:abstractNum>
-  <w:abstractNum w:abstractNumId="38" w15:restartNumberingAfterBreak="0">
+  <w:abstractNum w:abstractNumId="39" w15:restartNumberingAfterBreak="0">
     <w:nsid w:val="67946710"/>
     <w:multiLevelType w:val="hybridMultilevel"/>
     <w:tmpl w:val="3C98FA24"/>
@@ -13221,7 +15325,7 @@
       </w:rPr>
     </w:lvl>
   </w:abstractNum>
-  <w:abstractNum w:abstractNumId="39" w15:restartNumberingAfterBreak="0">
+  <w:abstractNum w:abstractNumId="40" w15:restartNumberingAfterBreak="0">
     <w:nsid w:val="67E80441"/>
     <w:multiLevelType w:val="hybridMultilevel"/>
     <w:tmpl w:val="D3FE4C16"/>
@@ -13334,7 +15438,7 @@
       </w:rPr>
     </w:lvl>
   </w:abstractNum>
-  <w:abstractNum w:abstractNumId="40" w15:restartNumberingAfterBreak="0">
+  <w:abstractNum w:abstractNumId="41" w15:restartNumberingAfterBreak="0">
     <w:nsid w:val="68182C20"/>
     <w:multiLevelType w:val="hybridMultilevel"/>
     <w:tmpl w:val="1CF40976"/>
@@ -13447,7 +15551,7 @@
       </w:rPr>
     </w:lvl>
   </w:abstractNum>
-  <w:abstractNum w:abstractNumId="41" w15:restartNumberingAfterBreak="0">
+  <w:abstractNum w:abstractNumId="42" w15:restartNumberingAfterBreak="0">
     <w:nsid w:val="6D070474"/>
     <w:multiLevelType w:val="hybridMultilevel"/>
     <w:tmpl w:val="2FD41D5C"/>
@@ -13560,7 +15664,7 @@
       </w:rPr>
     </w:lvl>
   </w:abstractNum>
-  <w:abstractNum w:abstractNumId="42" w15:restartNumberingAfterBreak="0">
+  <w:abstractNum w:abstractNumId="43" w15:restartNumberingAfterBreak="0">
     <w:nsid w:val="6D117B60"/>
     <w:multiLevelType w:val="hybridMultilevel"/>
     <w:tmpl w:val="EBC0B5BA"/>
@@ -13673,7 +15777,7 @@
       </w:rPr>
     </w:lvl>
   </w:abstractNum>
-  <w:abstractNum w:abstractNumId="43" w15:restartNumberingAfterBreak="0">
+  <w:abstractNum w:abstractNumId="44" w15:restartNumberingAfterBreak="0">
     <w:nsid w:val="6D731CAF"/>
     <w:multiLevelType w:val="hybridMultilevel"/>
     <w:tmpl w:val="37C4D5E6"/>
@@ -13786,7 +15890,7 @@
       </w:rPr>
     </w:lvl>
   </w:abstractNum>
-  <w:abstractNum w:abstractNumId="44" w15:restartNumberingAfterBreak="0">
+  <w:abstractNum w:abstractNumId="45" w15:restartNumberingAfterBreak="0">
     <w:nsid w:val="6D790940"/>
     <w:multiLevelType w:val="hybridMultilevel"/>
     <w:tmpl w:val="1D56D870"/>
@@ -13899,7 +16003,7 @@
       </w:rPr>
     </w:lvl>
   </w:abstractNum>
-  <w:abstractNum w:abstractNumId="45" w15:restartNumberingAfterBreak="0">
+  <w:abstractNum w:abstractNumId="46" w15:restartNumberingAfterBreak="0">
     <w:nsid w:val="754772EF"/>
     <w:multiLevelType w:val="hybridMultilevel"/>
     <w:tmpl w:val="C9764616"/>
@@ -14012,7 +16116,7 @@
       </w:rPr>
     </w:lvl>
   </w:abstractNum>
-  <w:abstractNum w:abstractNumId="46" w15:restartNumberingAfterBreak="0">
+  <w:abstractNum w:abstractNumId="47" w15:restartNumberingAfterBreak="0">
     <w:nsid w:val="787A2D53"/>
     <w:multiLevelType w:val="hybridMultilevel"/>
     <w:tmpl w:val="149CF736"/>
@@ -14125,7 +16229,7 @@
       </w:rPr>
     </w:lvl>
   </w:abstractNum>
-  <w:abstractNum w:abstractNumId="47" w15:restartNumberingAfterBreak="0">
+  <w:abstractNum w:abstractNumId="48" w15:restartNumberingAfterBreak="0">
     <w:nsid w:val="7BC3495C"/>
     <w:multiLevelType w:val="hybridMultilevel"/>
     <w:tmpl w:val="118A2DF2"/>
@@ -14238,7 +16342,7 @@
       </w:rPr>
     </w:lvl>
   </w:abstractNum>
-  <w:abstractNum w:abstractNumId="48" w15:restartNumberingAfterBreak="0">
+  <w:abstractNum w:abstractNumId="49" w15:restartNumberingAfterBreak="0">
     <w:nsid w:val="7D3238CD"/>
     <w:multiLevelType w:val="hybridMultilevel"/>
     <w:tmpl w:val="7C20582C"/>
@@ -14351,7 +16455,7 @@
       </w:rPr>
     </w:lvl>
   </w:abstractNum>
-  <w:abstractNum w:abstractNumId="49" w15:restartNumberingAfterBreak="0">
+  <w:abstractNum w:abstractNumId="50" w15:restartNumberingAfterBreak="0">
     <w:nsid w:val="7F0E1739"/>
     <w:multiLevelType w:val="hybridMultilevel"/>
     <w:tmpl w:val="9DE8785E"/>
@@ -14471,10 +16575,10 @@
     <w:abstractNumId w:val="0"/>
   </w:num>
   <w:num w:numId="3" w16cid:durableId="625625155">
-    <w:abstractNumId w:val="45"/>
+    <w:abstractNumId w:val="46"/>
   </w:num>
   <w:num w:numId="4" w16cid:durableId="1726641915">
-    <w:abstractNumId w:val="25"/>
+    <w:abstractNumId w:val="26"/>
   </w:num>
   <w:num w:numId="5" w16cid:durableId="88816898">
     <w:abstractNumId w:val="15"/>
@@ -14483,16 +16587,16 @@
     <w:abstractNumId w:val="11"/>
   </w:num>
   <w:num w:numId="7" w16cid:durableId="280260146">
-    <w:abstractNumId w:val="29"/>
+    <w:abstractNumId w:val="30"/>
   </w:num>
   <w:num w:numId="8" w16cid:durableId="1888905540">
-    <w:abstractNumId w:val="31"/>
+    <w:abstractNumId w:val="32"/>
   </w:num>
   <w:num w:numId="9" w16cid:durableId="29037660">
     <w:abstractNumId w:val="6"/>
   </w:num>
   <w:num w:numId="10" w16cid:durableId="1513295481">
-    <w:abstractNumId w:val="46"/>
+    <w:abstractNumId w:val="47"/>
   </w:num>
   <w:num w:numId="11" w16cid:durableId="1836337450">
     <w:abstractNumId w:val="10"/>
@@ -14501,85 +16605,85 @@
     <w:abstractNumId w:val="3"/>
   </w:num>
   <w:num w:numId="13" w16cid:durableId="1623030103">
-    <w:abstractNumId w:val="21"/>
+    <w:abstractNumId w:val="22"/>
   </w:num>
   <w:num w:numId="14" w16cid:durableId="1479229795">
     <w:abstractNumId w:val="14"/>
   </w:num>
   <w:num w:numId="15" w16cid:durableId="397434581">
-    <w:abstractNumId w:val="30"/>
+    <w:abstractNumId w:val="31"/>
   </w:num>
   <w:num w:numId="16" w16cid:durableId="1716470604">
-    <w:abstractNumId w:val="48"/>
+    <w:abstractNumId w:val="49"/>
   </w:num>
   <w:num w:numId="17" w16cid:durableId="863592856">
-    <w:abstractNumId w:val="24"/>
+    <w:abstractNumId w:val="25"/>
   </w:num>
   <w:num w:numId="18" w16cid:durableId="1584415430">
-    <w:abstractNumId w:val="36"/>
+    <w:abstractNumId w:val="37"/>
   </w:num>
   <w:num w:numId="19" w16cid:durableId="2111899173">
-    <w:abstractNumId w:val="43"/>
+    <w:abstractNumId w:val="44"/>
   </w:num>
   <w:num w:numId="20" w16cid:durableId="1220244523">
-    <w:abstractNumId w:val="41"/>
+    <w:abstractNumId w:val="42"/>
   </w:num>
   <w:num w:numId="21" w16cid:durableId="358776400">
     <w:abstractNumId w:val="8"/>
   </w:num>
   <w:num w:numId="22" w16cid:durableId="2053771639">
+    <w:abstractNumId w:val="21"/>
+  </w:num>
+  <w:num w:numId="23" w16cid:durableId="2043826134">
+    <w:abstractNumId w:val="48"/>
+  </w:num>
+  <w:num w:numId="24" w16cid:durableId="681782844">
+    <w:abstractNumId w:val="43"/>
+  </w:num>
+  <w:num w:numId="25" w16cid:durableId="1826389186">
+    <w:abstractNumId w:val="40"/>
+  </w:num>
+  <w:num w:numId="26" w16cid:durableId="1909150046">
     <w:abstractNumId w:val="20"/>
   </w:num>
-  <w:num w:numId="23" w16cid:durableId="2043826134">
-    <w:abstractNumId w:val="47"/>
-  </w:num>
-  <w:num w:numId="24" w16cid:durableId="681782844">
-    <w:abstractNumId w:val="42"/>
-  </w:num>
-  <w:num w:numId="25" w16cid:durableId="1826389186">
-    <w:abstractNumId w:val="39"/>
-  </w:num>
-  <w:num w:numId="26" w16cid:durableId="1909150046">
-    <w:abstractNumId w:val="19"/>
-  </w:num>
   <w:num w:numId="27" w16cid:durableId="1326132238">
-    <w:abstractNumId w:val="22"/>
+    <w:abstractNumId w:val="23"/>
   </w:num>
   <w:num w:numId="28" w16cid:durableId="69081343">
     <w:abstractNumId w:val="2"/>
   </w:num>
   <w:num w:numId="29" w16cid:durableId="985743656">
-    <w:abstractNumId w:val="37"/>
+    <w:abstractNumId w:val="38"/>
   </w:num>
   <w:num w:numId="30" w16cid:durableId="562907516">
-    <w:abstractNumId w:val="38"/>
+    <w:abstractNumId w:val="39"/>
   </w:num>
   <w:num w:numId="31" w16cid:durableId="178854417">
     <w:abstractNumId w:val="16"/>
   </w:num>
   <w:num w:numId="32" w16cid:durableId="656305384">
-    <w:abstractNumId w:val="23"/>
+    <w:abstractNumId w:val="24"/>
   </w:num>
   <w:num w:numId="33" w16cid:durableId="818155541">
     <w:abstractNumId w:val="9"/>
   </w:num>
   <w:num w:numId="34" w16cid:durableId="854921372">
-    <w:abstractNumId w:val="34"/>
+    <w:abstractNumId w:val="35"/>
   </w:num>
   <w:num w:numId="35" w16cid:durableId="1993899792">
-    <w:abstractNumId w:val="35"/>
+    <w:abstractNumId w:val="36"/>
   </w:num>
   <w:num w:numId="36" w16cid:durableId="630743475">
-    <w:abstractNumId w:val="28"/>
+    <w:abstractNumId w:val="29"/>
   </w:num>
   <w:num w:numId="37" w16cid:durableId="1393891490">
     <w:abstractNumId w:val="12"/>
   </w:num>
   <w:num w:numId="38" w16cid:durableId="279994937">
-    <w:abstractNumId w:val="44"/>
+    <w:abstractNumId w:val="45"/>
   </w:num>
   <w:num w:numId="39" w16cid:durableId="1578588338">
-    <w:abstractNumId w:val="33"/>
+    <w:abstractNumId w:val="34"/>
   </w:num>
   <w:num w:numId="40" w16cid:durableId="1748571548">
     <w:abstractNumId w:val="17"/>
@@ -14597,22 +16701,25 @@
     <w:abstractNumId w:val="4"/>
   </w:num>
   <w:num w:numId="45" w16cid:durableId="462315395">
-    <w:abstractNumId w:val="49"/>
+    <w:abstractNumId w:val="50"/>
   </w:num>
   <w:num w:numId="46" w16cid:durableId="902257118">
-    <w:abstractNumId w:val="40"/>
+    <w:abstractNumId w:val="41"/>
   </w:num>
   <w:num w:numId="47" w16cid:durableId="1783959294">
-    <w:abstractNumId w:val="32"/>
+    <w:abstractNumId w:val="33"/>
   </w:num>
   <w:num w:numId="48" w16cid:durableId="1091044110">
-    <w:abstractNumId w:val="27"/>
+    <w:abstractNumId w:val="28"/>
   </w:num>
   <w:num w:numId="49" w16cid:durableId="1993440242">
-    <w:abstractNumId w:val="26"/>
+    <w:abstractNumId w:val="27"/>
   </w:num>
   <w:num w:numId="50" w16cid:durableId="1712876098">
     <w:abstractNumId w:val="13"/>
+  </w:num>
+  <w:num w:numId="51" w16cid:durableId="1193879315">
+    <w:abstractNumId w:val="19"/>
   </w:num>
   <w:numIdMacAtCleanup w:val="9"/>
 </w:numbering>
@@ -15214,7 +17321,6 @@
   <w:style w:type="character" w:default="1" w:styleId="DefaultParagraphFont">
     <w:name w:val="Default Paragraph Font"/>
     <w:uiPriority w:val="1"/>
-    <w:semiHidden/>
     <w:unhideWhenUsed/>
   </w:style>
   <w:style w:type="table" w:default="1" w:styleId="TableNormal">

</xml_diff>